<commit_message>
add report ann overview
</commit_message>
<xml_diff>
--- a/Report/LeVanManh_DoAnTotNghiep_20190413.docx
+++ b/Report/LeVanManh_DoAnTotNghiep_20190413.docx
@@ -22,7 +22,7 @@
         <mc:AlternateContent>
           <mc:Choice Requires="wps">
             <w:drawing>
-              <wp:anchor distT="0" distB="0" distL="114300" distR="114300" simplePos="0" relativeHeight="251659264" behindDoc="1" locked="0" layoutInCell="1" allowOverlap="1">
+              <wp:anchor distT="0" distB="0" distL="114300" distR="114300" simplePos="0" relativeHeight="251657728" behindDoc="1" locked="0" layoutInCell="1" allowOverlap="1">
                 <wp:simplePos x="0" y="0"/>
                 <wp:positionH relativeFrom="column">
                   <wp:posOffset>-114300</wp:posOffset>
@@ -80,7 +80,7 @@
           </mc:Choice>
           <mc:Fallback>
             <w:pict>
-              <v:rect w14:anchorId="00DD54B3" id="Rectangle 2" o:spid="_x0000_s1026" style="position:absolute;margin-left:-9pt;margin-top:-3.2pt;width:456.5pt;height:729pt;z-index:-251657216;visibility:visible;mso-wrap-style:square;mso-width-percent:0;mso-height-percent:0;mso-wrap-distance-left:9pt;mso-wrap-distance-top:0;mso-wrap-distance-right:9pt;mso-wrap-distance-bottom:0;mso-position-horizontal:absolute;mso-position-horizontal-relative:text;mso-position-vertical:absolute;mso-position-vertical-relative:text;mso-width-percent:0;mso-height-percent:0;mso-width-relative:page;mso-height-relative:page;v-text-anchor:top" o:gfxdata="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"/>
+              <v:rect w14:anchorId="18D5F8FF" id="Rectangle 2" o:spid="_x0000_s1026" style="position:absolute;margin-left:-9pt;margin-top:-3.2pt;width:456.5pt;height:729pt;z-index:-251658752;visibility:visible;mso-wrap-style:square;mso-width-percent:0;mso-height-percent:0;mso-wrap-distance-left:9pt;mso-wrap-distance-top:0;mso-wrap-distance-right:9pt;mso-wrap-distance-bottom:0;mso-position-horizontal:absolute;mso-position-horizontal-relative:text;mso-position-vertical:absolute;mso-position-vertical-relative:text;mso-width-percent:0;mso-height-percent:0;mso-width-relative:page;mso-height-relative:page;v-text-anchor:top" o:gfxdata="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"/>
             </w:pict>
           </mc:Fallback>
         </mc:AlternateContent>
@@ -611,6 +611,7 @@
           <w:szCs w:val="32"/>
         </w:rPr>
       </w:pPr>
+      <w:bookmarkStart w:id="0" w:name="_GoBack"/>
       <w:r>
         <w:rPr>
           <w:rFonts w:eastAsia="Times New Roman" w:cs="Times New Roman"/>
@@ -628,6 +629,7 @@
         <w:t>-2019</w:t>
       </w:r>
     </w:p>
+    <w:bookmarkEnd w:id="0" w:displacedByCustomXml="next"/>
     <w:sdt>
       <w:sdtPr>
         <w:rPr>
@@ -682,7 +684,7 @@
           <w:r>
             <w:fldChar w:fldCharType="separate"/>
           </w:r>
-          <w:hyperlink w:anchor="_Toc9975819" w:history="1">
+          <w:hyperlink w:anchor="_Toc10067423" w:history="1">
             <w:r>
               <w:rPr>
                 <w:rStyle w:val="Hyperlink"/>
@@ -711,7 +713,7 @@
                 <w:noProof/>
                 <w:webHidden/>
               </w:rPr>
-              <w:instrText xml:space="preserve"> PAGEREF _Toc9975819 \h </w:instrText>
+              <w:instrText xml:space="preserve"> PAGEREF _Toc10067423 \h </w:instrText>
             </w:r>
             <w:r>
               <w:rPr>
@@ -755,7 +757,7 @@
               <w:sz w:val="22"/>
             </w:rPr>
           </w:pPr>
-          <w:hyperlink w:anchor="_Toc9975820" w:history="1">
+          <w:hyperlink w:anchor="_Toc10067424" w:history="1">
             <w:r>
               <w:rPr>
                 <w:rStyle w:val="Hyperlink"/>
@@ -797,7 +799,7 @@
                 <w:noProof/>
                 <w:webHidden/>
               </w:rPr>
-              <w:instrText xml:space="preserve"> PAGEREF _Toc9975820 \h </w:instrText>
+              <w:instrText xml:space="preserve"> PAGEREF _Toc10067424 \h </w:instrText>
             </w:r>
             <w:r>
               <w:rPr>
@@ -841,7 +843,7 @@
               <w:sz w:val="22"/>
             </w:rPr>
           </w:pPr>
-          <w:hyperlink w:anchor="_Toc9975821" w:history="1">
+          <w:hyperlink w:anchor="_Toc10067425" w:history="1">
             <w:r>
               <w:rPr>
                 <w:rStyle w:val="Hyperlink"/>
@@ -883,7 +885,7 @@
                 <w:noProof/>
                 <w:webHidden/>
               </w:rPr>
-              <w:instrText xml:space="preserve"> PAGEREF _Toc9975821 \h </w:instrText>
+              <w:instrText xml:space="preserve"> PAGEREF _Toc10067425 \h </w:instrText>
             </w:r>
             <w:r>
               <w:rPr>
@@ -927,7 +929,7 @@
               <w:sz w:val="22"/>
             </w:rPr>
           </w:pPr>
-          <w:hyperlink w:anchor="_Toc9975822" w:history="1">
+          <w:hyperlink w:anchor="_Toc10067426" w:history="1">
             <w:r>
               <w:rPr>
                 <w:rStyle w:val="Hyperlink"/>
@@ -969,7 +971,7 @@
                 <w:noProof/>
                 <w:webHidden/>
               </w:rPr>
-              <w:instrText xml:space="preserve"> PAGEREF _Toc9975822 \h </w:instrText>
+              <w:instrText xml:space="preserve"> PAGEREF _Toc10067426 \h </w:instrText>
             </w:r>
             <w:r>
               <w:rPr>
@@ -1013,7 +1015,7 @@
               <w:sz w:val="22"/>
             </w:rPr>
           </w:pPr>
-          <w:hyperlink w:anchor="_Toc9975823" w:history="1">
+          <w:hyperlink w:anchor="_Toc10067427" w:history="1">
             <w:r>
               <w:rPr>
                 <w:rStyle w:val="Hyperlink"/>
@@ -1055,7 +1057,7 @@
                 <w:noProof/>
                 <w:webHidden/>
               </w:rPr>
-              <w:instrText xml:space="preserve"> PAGEREF _Toc9975823 \h </w:instrText>
+              <w:instrText xml:space="preserve"> PAGEREF _Toc10067427 \h </w:instrText>
             </w:r>
             <w:r>
               <w:rPr>
@@ -1098,7 +1100,7 @@
               <w:sz w:val="22"/>
             </w:rPr>
           </w:pPr>
-          <w:hyperlink w:anchor="_Toc9975824" w:history="1">
+          <w:hyperlink w:anchor="_Toc10067428" w:history="1">
             <w:r>
               <w:rPr>
                 <w:rStyle w:val="Hyperlink"/>
@@ -1126,7 +1128,7 @@
                 <w:noProof/>
                 <w:webHidden/>
               </w:rPr>
-              <w:instrText xml:space="preserve"> PAGEREF _Toc9975824 \h </w:instrText>
+              <w:instrText xml:space="preserve"> PAGEREF _Toc10067428 \h </w:instrText>
             </w:r>
             <w:r>
               <w:rPr>
@@ -1170,7 +1172,7 @@
               <w:sz w:val="22"/>
             </w:rPr>
           </w:pPr>
-          <w:hyperlink w:anchor="_Toc9975825" w:history="1">
+          <w:hyperlink w:anchor="_Toc10067429" w:history="1">
             <w:r>
               <w:rPr>
                 <w:rStyle w:val="Hyperlink"/>
@@ -1191,7 +1193,7 @@
                 <w:rStyle w:val="Hyperlink"/>
                 <w:noProof/>
               </w:rPr>
-              <w:t>Giới thiệu về CNN</w:t>
+              <w:t>Tổng quan về mạng neural</w:t>
             </w:r>
             <w:r>
               <w:rPr>
@@ -1212,7 +1214,7 @@
                 <w:noProof/>
                 <w:webHidden/>
               </w:rPr>
-              <w:instrText xml:space="preserve"> PAGEREF _Toc9975825 \h </w:instrText>
+              <w:instrText xml:space="preserve"> PAGEREF _Toc10067429 \h </w:instrText>
             </w:r>
             <w:r>
               <w:rPr>
@@ -1256,7 +1258,7 @@
               <w:sz w:val="22"/>
             </w:rPr>
           </w:pPr>
-          <w:hyperlink w:anchor="_Toc9975826" w:history="1">
+          <w:hyperlink w:anchor="_Toc10067430" w:history="1">
             <w:r>
               <w:rPr>
                 <w:rStyle w:val="Hyperlink"/>
@@ -1277,7 +1279,7 @@
                 <w:rStyle w:val="Hyperlink"/>
                 <w:noProof/>
               </w:rPr>
-              <w:t>CNN hoạt động như thế nào</w:t>
+              <w:t>Tổng quan về mạng CNN</w:t>
             </w:r>
             <w:r>
               <w:rPr>
@@ -1298,7 +1300,7 @@
                 <w:noProof/>
                 <w:webHidden/>
               </w:rPr>
-              <w:instrText xml:space="preserve"> PAGEREF _Toc9975826 \h </w:instrText>
+              <w:instrText xml:space="preserve"> PAGEREF _Toc10067430 \h </w:instrText>
             </w:r>
             <w:r>
               <w:rPr>
@@ -1318,7 +1320,7 @@
                 <w:noProof/>
                 <w:webHidden/>
               </w:rPr>
-              <w:t>5</w:t>
+              <w:t>8</w:t>
             </w:r>
             <w:r>
               <w:rPr>
@@ -1342,7 +1344,7 @@
               <w:sz w:val="22"/>
             </w:rPr>
           </w:pPr>
-          <w:hyperlink w:anchor="_Toc9975827" w:history="1">
+          <w:hyperlink w:anchor="_Toc10067431" w:history="1">
             <w:r>
               <w:rPr>
                 <w:rStyle w:val="Hyperlink"/>
@@ -1363,7 +1365,7 @@
                 <w:rStyle w:val="Hyperlink"/>
                 <w:noProof/>
               </w:rPr>
-              <w:t>Convolution là gì</w:t>
+              <w:t>Định nghĩa convolution</w:t>
             </w:r>
             <w:r>
               <w:rPr>
@@ -1384,7 +1386,7 @@
                 <w:noProof/>
                 <w:webHidden/>
               </w:rPr>
-              <w:instrText xml:space="preserve"> PAGEREF _Toc9975827 \h </w:instrText>
+              <w:instrText xml:space="preserve"> PAGEREF _Toc10067431 \h </w:instrText>
             </w:r>
             <w:r>
               <w:rPr>
@@ -1404,7 +1406,7 @@
                 <w:noProof/>
                 <w:webHidden/>
               </w:rPr>
-              <w:t>6</w:t>
+              <w:t>9</w:t>
             </w:r>
             <w:r>
               <w:rPr>
@@ -1428,7 +1430,7 @@
               <w:sz w:val="22"/>
             </w:rPr>
           </w:pPr>
-          <w:hyperlink w:anchor="_Toc9975828" w:history="1">
+          <w:hyperlink w:anchor="_Toc10067432" w:history="1">
             <w:r>
               <w:rPr>
                 <w:rStyle w:val="Hyperlink"/>
@@ -1449,7 +1451,7 @@
                 <w:rStyle w:val="Hyperlink"/>
                 <w:noProof/>
               </w:rPr>
-              <w:t>Stride và Padding</w:t>
+              <w:t>Định nghĩa stride và padding</w:t>
             </w:r>
             <w:r>
               <w:rPr>
@@ -1470,7 +1472,7 @@
                 <w:noProof/>
                 <w:webHidden/>
               </w:rPr>
-              <w:instrText xml:space="preserve"> PAGEREF _Toc9975828 \h </w:instrText>
+              <w:instrText xml:space="preserve"> PAGEREF _Toc10067432 \h </w:instrText>
             </w:r>
             <w:r>
               <w:rPr>
@@ -1490,7 +1492,7 @@
                 <w:noProof/>
                 <w:webHidden/>
               </w:rPr>
-              <w:t>8</w:t>
+              <w:t>11</w:t>
             </w:r>
             <w:r>
               <w:rPr>
@@ -1514,7 +1516,7 @@
               <w:sz w:val="22"/>
             </w:rPr>
           </w:pPr>
-          <w:hyperlink w:anchor="_Toc9975829" w:history="1">
+          <w:hyperlink w:anchor="_Toc10067433" w:history="1">
             <w:r>
               <w:rPr>
                 <w:rStyle w:val="Hyperlink"/>
@@ -1535,7 +1537,7 @@
                 <w:rStyle w:val="Hyperlink"/>
                 <w:noProof/>
               </w:rPr>
-              <w:t>Pooling là gì</w:t>
+              <w:t>Lớp pooling trong mạng CNN</w:t>
             </w:r>
             <w:r>
               <w:rPr>
@@ -1556,7 +1558,7 @@
                 <w:noProof/>
                 <w:webHidden/>
               </w:rPr>
-              <w:instrText xml:space="preserve"> PAGEREF _Toc9975829 \h </w:instrText>
+              <w:instrText xml:space="preserve"> PAGEREF _Toc10067433 \h </w:instrText>
             </w:r>
             <w:r>
               <w:rPr>
@@ -1576,7 +1578,78 @@
                 <w:noProof/>
                 <w:webHidden/>
               </w:rPr>
-              <w:t>8</w:t>
+              <w:t>11</w:t>
+            </w:r>
+            <w:r>
+              <w:rPr>
+                <w:noProof/>
+                <w:webHidden/>
+              </w:rPr>
+              <w:fldChar w:fldCharType="end"/>
+            </w:r>
+          </w:hyperlink>
+        </w:p>
+        <w:p>
+          <w:pPr>
+            <w:pStyle w:val="TOC1"/>
+            <w:tabs>
+              <w:tab w:val="right" w:leader="dot" w:pos="8778"/>
+            </w:tabs>
+            <w:rPr>
+              <w:rFonts w:asciiTheme="minorHAnsi" w:eastAsiaTheme="minorEastAsia" w:hAnsiTheme="minorHAnsi"/>
+              <w:noProof/>
+              <w:sz w:val="22"/>
+            </w:rPr>
+          </w:pPr>
+          <w:hyperlink w:anchor="_Toc10067434" w:history="1">
+            <w:r>
+              <w:rPr>
+                <w:rStyle w:val="Hyperlink"/>
+                <w:rFonts w:cs="Times New Roman"/>
+                <w:noProof/>
+              </w:rPr>
+              <w:t>CHƯƠNG 3 – BÀI TOÁN NHẬN DẠNG ĐỊA DANH</w:t>
+            </w:r>
+            <w:r>
+              <w:rPr>
+                <w:noProof/>
+                <w:webHidden/>
+              </w:rPr>
+              <w:tab/>
+            </w:r>
+            <w:r>
+              <w:rPr>
+                <w:noProof/>
+                <w:webHidden/>
+              </w:rPr>
+              <w:fldChar w:fldCharType="begin"/>
+            </w:r>
+            <w:r>
+              <w:rPr>
+                <w:noProof/>
+                <w:webHidden/>
+              </w:rPr>
+              <w:instrText xml:space="preserve"> PAGEREF _Toc10067434 \h </w:instrText>
+            </w:r>
+            <w:r>
+              <w:rPr>
+                <w:noProof/>
+                <w:webHidden/>
+              </w:rPr>
+            </w:r>
+            <w:r>
+              <w:rPr>
+                <w:noProof/>
+                <w:webHidden/>
+              </w:rPr>
+              <w:fldChar w:fldCharType="separate"/>
+            </w:r>
+            <w:r>
+              <w:rPr>
+                <w:noProof/>
+                <w:webHidden/>
+              </w:rPr>
+              <w:t>12</w:t>
             </w:r>
             <w:r>
               <w:rPr>
@@ -1600,13 +1673,13 @@
               <w:sz w:val="22"/>
             </w:rPr>
           </w:pPr>
-          <w:hyperlink w:anchor="_Toc9975830" w:history="1">
+          <w:hyperlink w:anchor="_Toc10067435" w:history="1">
             <w:r>
               <w:rPr>
                 <w:rStyle w:val="Hyperlink"/>
                 <w:noProof/>
               </w:rPr>
-              <w:t>2.6.</w:t>
+              <w:t>3.1.</w:t>
             </w:r>
             <w:r>
               <w:rPr>
@@ -1621,7 +1694,7 @@
                 <w:rStyle w:val="Hyperlink"/>
                 <w:noProof/>
               </w:rPr>
-              <w:t>Fully connected neural network</w:t>
+              <w:t>Đầu vào và đầu ra của bài toán</w:t>
             </w:r>
             <w:r>
               <w:rPr>
@@ -1642,7 +1715,7 @@
                 <w:noProof/>
                 <w:webHidden/>
               </w:rPr>
-              <w:instrText xml:space="preserve"> PAGEREF _Toc9975830 \h </w:instrText>
+              <w:instrText xml:space="preserve"> PAGEREF _Toc10067435 \h </w:instrText>
             </w:r>
             <w:r>
               <w:rPr>
@@ -1662,78 +1735,7 @@
                 <w:noProof/>
                 <w:webHidden/>
               </w:rPr>
-              <w:t>9</w:t>
-            </w:r>
-            <w:r>
-              <w:rPr>
-                <w:noProof/>
-                <w:webHidden/>
-              </w:rPr>
-              <w:fldChar w:fldCharType="end"/>
-            </w:r>
-          </w:hyperlink>
-        </w:p>
-        <w:p>
-          <w:pPr>
-            <w:pStyle w:val="TOC1"/>
-            <w:tabs>
-              <w:tab w:val="right" w:leader="dot" w:pos="8778"/>
-            </w:tabs>
-            <w:rPr>
-              <w:rFonts w:asciiTheme="minorHAnsi" w:eastAsiaTheme="minorEastAsia" w:hAnsiTheme="minorHAnsi"/>
-              <w:noProof/>
-              <w:sz w:val="22"/>
-            </w:rPr>
-          </w:pPr>
-          <w:hyperlink w:anchor="_Toc9975831" w:history="1">
-            <w:r>
-              <w:rPr>
-                <w:rStyle w:val="Hyperlink"/>
-                <w:rFonts w:cs="Times New Roman"/>
-                <w:noProof/>
-              </w:rPr>
-              <w:t>CHƯƠNG 3 – BÀI TOÁN NHẬN DẠNG ĐỊA DANH</w:t>
-            </w:r>
-            <w:r>
-              <w:rPr>
-                <w:noProof/>
-                <w:webHidden/>
-              </w:rPr>
-              <w:tab/>
-            </w:r>
-            <w:r>
-              <w:rPr>
-                <w:noProof/>
-                <w:webHidden/>
-              </w:rPr>
-              <w:fldChar w:fldCharType="begin"/>
-            </w:r>
-            <w:r>
-              <w:rPr>
-                <w:noProof/>
-                <w:webHidden/>
-              </w:rPr>
-              <w:instrText xml:space="preserve"> PAGEREF _Toc9975831 \h </w:instrText>
-            </w:r>
-            <w:r>
-              <w:rPr>
-                <w:noProof/>
-                <w:webHidden/>
-              </w:rPr>
-            </w:r>
-            <w:r>
-              <w:rPr>
-                <w:noProof/>
-                <w:webHidden/>
-              </w:rPr>
-              <w:fldChar w:fldCharType="separate"/>
-            </w:r>
-            <w:r>
-              <w:rPr>
-                <w:noProof/>
-                <w:webHidden/>
-              </w:rPr>
-              <w:t>9</w:t>
+              <w:t>12</w:t>
             </w:r>
             <w:r>
               <w:rPr>
@@ -1757,13 +1759,13 @@
               <w:sz w:val="22"/>
             </w:rPr>
           </w:pPr>
-          <w:hyperlink w:anchor="_Toc9975832" w:history="1">
+          <w:hyperlink w:anchor="_Toc10067436" w:history="1">
             <w:r>
               <w:rPr>
                 <w:rStyle w:val="Hyperlink"/>
                 <w:noProof/>
               </w:rPr>
-              <w:t>3.1.</w:t>
+              <w:t>3.2.</w:t>
             </w:r>
             <w:r>
               <w:rPr>
@@ -1778,7 +1780,7 @@
                 <w:rStyle w:val="Hyperlink"/>
                 <w:noProof/>
               </w:rPr>
-              <w:t>Đầu vào và đầu ra của bài toán</w:t>
+              <w:t>Một số kiến trúc mạng convolutional neural network</w:t>
             </w:r>
             <w:r>
               <w:rPr>
@@ -1799,7 +1801,7 @@
                 <w:noProof/>
                 <w:webHidden/>
               </w:rPr>
-              <w:instrText xml:space="preserve"> PAGEREF _Toc9975832 \h </w:instrText>
+              <w:instrText xml:space="preserve"> PAGEREF _Toc10067436 \h </w:instrText>
             </w:r>
             <w:r>
               <w:rPr>
@@ -1819,7 +1821,78 @@
                 <w:noProof/>
                 <w:webHidden/>
               </w:rPr>
-              <w:t>9</w:t>
+              <w:t>13</w:t>
+            </w:r>
+            <w:r>
+              <w:rPr>
+                <w:noProof/>
+                <w:webHidden/>
+              </w:rPr>
+              <w:fldChar w:fldCharType="end"/>
+            </w:r>
+          </w:hyperlink>
+        </w:p>
+        <w:p>
+          <w:pPr>
+            <w:pStyle w:val="TOC1"/>
+            <w:tabs>
+              <w:tab w:val="right" w:leader="dot" w:pos="8778"/>
+            </w:tabs>
+            <w:rPr>
+              <w:rFonts w:asciiTheme="minorHAnsi" w:eastAsiaTheme="minorEastAsia" w:hAnsiTheme="minorHAnsi"/>
+              <w:noProof/>
+              <w:sz w:val="22"/>
+            </w:rPr>
+          </w:pPr>
+          <w:hyperlink w:anchor="_Toc10067437" w:history="1">
+            <w:r>
+              <w:rPr>
+                <w:rStyle w:val="Hyperlink"/>
+                <w:rFonts w:cs="Times New Roman"/>
+                <w:noProof/>
+              </w:rPr>
+              <w:t>CHƯƠNG 4 – TRIỂN KHAI NHẬN DẠNG ĐỊA DANH</w:t>
+            </w:r>
+            <w:r>
+              <w:rPr>
+                <w:noProof/>
+                <w:webHidden/>
+              </w:rPr>
+              <w:tab/>
+            </w:r>
+            <w:r>
+              <w:rPr>
+                <w:noProof/>
+                <w:webHidden/>
+              </w:rPr>
+              <w:fldChar w:fldCharType="begin"/>
+            </w:r>
+            <w:r>
+              <w:rPr>
+                <w:noProof/>
+                <w:webHidden/>
+              </w:rPr>
+              <w:instrText xml:space="preserve"> PAGEREF _Toc10067437 \h </w:instrText>
+            </w:r>
+            <w:r>
+              <w:rPr>
+                <w:noProof/>
+                <w:webHidden/>
+              </w:rPr>
+            </w:r>
+            <w:r>
+              <w:rPr>
+                <w:noProof/>
+                <w:webHidden/>
+              </w:rPr>
+              <w:fldChar w:fldCharType="separate"/>
+            </w:r>
+            <w:r>
+              <w:rPr>
+                <w:noProof/>
+                <w:webHidden/>
+              </w:rPr>
+              <w:t>19</w:t>
             </w:r>
             <w:r>
               <w:rPr>
@@ -1843,13 +1916,13 @@
               <w:sz w:val="22"/>
             </w:rPr>
           </w:pPr>
-          <w:hyperlink w:anchor="_Toc9975833" w:history="1">
+          <w:hyperlink w:anchor="_Toc10067438" w:history="1">
             <w:r>
               <w:rPr>
                 <w:rStyle w:val="Hyperlink"/>
                 <w:noProof/>
               </w:rPr>
-              <w:t>3.2.</w:t>
+              <w:t>4.1.</w:t>
             </w:r>
             <w:r>
               <w:rPr>
@@ -1864,7 +1937,7 @@
                 <w:rStyle w:val="Hyperlink"/>
                 <w:noProof/>
               </w:rPr>
-              <w:t>Một số kiến trúc mạng convolutional neural network</w:t>
+              <w:t>Thử nghiện dựa trên kiến trúc mạng LeNet-5</w:t>
             </w:r>
             <w:r>
               <w:rPr>
@@ -1885,7 +1958,7 @@
                 <w:noProof/>
                 <w:webHidden/>
               </w:rPr>
-              <w:instrText xml:space="preserve"> PAGEREF _Toc9975833 \h </w:instrText>
+              <w:instrText xml:space="preserve"> PAGEREF _Toc10067438 \h </w:instrText>
             </w:r>
             <w:r>
               <w:rPr>
@@ -1905,78 +1978,7 @@
                 <w:noProof/>
                 <w:webHidden/>
               </w:rPr>
-              <w:t>10</w:t>
-            </w:r>
-            <w:r>
-              <w:rPr>
-                <w:noProof/>
-                <w:webHidden/>
-              </w:rPr>
-              <w:fldChar w:fldCharType="end"/>
-            </w:r>
-          </w:hyperlink>
-        </w:p>
-        <w:p>
-          <w:pPr>
-            <w:pStyle w:val="TOC1"/>
-            <w:tabs>
-              <w:tab w:val="right" w:leader="dot" w:pos="8778"/>
-            </w:tabs>
-            <w:rPr>
-              <w:rFonts w:asciiTheme="minorHAnsi" w:eastAsiaTheme="minorEastAsia" w:hAnsiTheme="minorHAnsi"/>
-              <w:noProof/>
-              <w:sz w:val="22"/>
-            </w:rPr>
-          </w:pPr>
-          <w:hyperlink w:anchor="_Toc9975834" w:history="1">
-            <w:r>
-              <w:rPr>
-                <w:rStyle w:val="Hyperlink"/>
-                <w:rFonts w:cs="Times New Roman"/>
-                <w:noProof/>
-              </w:rPr>
-              <w:t>CHƯƠNG 4 – TRIỂN KHAI NHẬN DẠNG ĐỊA DANH</w:t>
-            </w:r>
-            <w:r>
-              <w:rPr>
-                <w:noProof/>
-                <w:webHidden/>
-              </w:rPr>
-              <w:tab/>
-            </w:r>
-            <w:r>
-              <w:rPr>
-                <w:noProof/>
-                <w:webHidden/>
-              </w:rPr>
-              <w:fldChar w:fldCharType="begin"/>
-            </w:r>
-            <w:r>
-              <w:rPr>
-                <w:noProof/>
-                <w:webHidden/>
-              </w:rPr>
-              <w:instrText xml:space="preserve"> PAGEREF _Toc9975834 \h </w:instrText>
-            </w:r>
-            <w:r>
-              <w:rPr>
-                <w:noProof/>
-                <w:webHidden/>
-              </w:rPr>
-            </w:r>
-            <w:r>
-              <w:rPr>
-                <w:noProof/>
-                <w:webHidden/>
-              </w:rPr>
-              <w:fldChar w:fldCharType="separate"/>
-            </w:r>
-            <w:r>
-              <w:rPr>
-                <w:noProof/>
-                <w:webHidden/>
-              </w:rPr>
-              <w:t>16</w:t>
+              <w:t>20</w:t>
             </w:r>
             <w:r>
               <w:rPr>
@@ -2000,13 +2002,13 @@
               <w:sz w:val="22"/>
             </w:rPr>
           </w:pPr>
-          <w:hyperlink w:anchor="_Toc9975835" w:history="1">
+          <w:hyperlink w:anchor="_Toc10067439" w:history="1">
             <w:r>
               <w:rPr>
                 <w:rStyle w:val="Hyperlink"/>
                 <w:noProof/>
               </w:rPr>
-              <w:t>4.1.</w:t>
+              <w:t>4.2.</w:t>
             </w:r>
             <w:r>
               <w:rPr>
@@ -2021,7 +2023,7 @@
                 <w:rStyle w:val="Hyperlink"/>
                 <w:noProof/>
               </w:rPr>
-              <w:t>Thử nghiện dựa trên kiến trúc mạng LeNet-5</w:t>
+              <w:t>Thử nghiệm dựa trên kiến trúc mạng AlexNet</w:t>
             </w:r>
             <w:r>
               <w:rPr>
@@ -2042,7 +2044,7 @@
                 <w:noProof/>
                 <w:webHidden/>
               </w:rPr>
-              <w:instrText xml:space="preserve"> PAGEREF _Toc9975835 \h </w:instrText>
+              <w:instrText xml:space="preserve"> PAGEREF _Toc10067439 \h </w:instrText>
             </w:r>
             <w:r>
               <w:rPr>
@@ -2062,7 +2064,7 @@
                 <w:noProof/>
                 <w:webHidden/>
               </w:rPr>
-              <w:t>17</w:t>
+              <w:t>21</w:t>
             </w:r>
             <w:r>
               <w:rPr>
@@ -2086,13 +2088,13 @@
               <w:sz w:val="22"/>
             </w:rPr>
           </w:pPr>
-          <w:hyperlink w:anchor="_Toc9975836" w:history="1">
+          <w:hyperlink w:anchor="_Toc10067440" w:history="1">
             <w:r>
               <w:rPr>
                 <w:rStyle w:val="Hyperlink"/>
                 <w:noProof/>
               </w:rPr>
-              <w:t>4.2.</w:t>
+              <w:t>4.3.</w:t>
             </w:r>
             <w:r>
               <w:rPr>
@@ -2107,7 +2109,7 @@
                 <w:rStyle w:val="Hyperlink"/>
                 <w:noProof/>
               </w:rPr>
-              <w:t>Thử nghiệm dựa trên kiến trúc mạng AlexNet</w:t>
+              <w:t>Thử nghiệm dựa trên kiến trúc mạng VGG16</w:t>
             </w:r>
             <w:r>
               <w:rPr>
@@ -2128,7 +2130,7 @@
                 <w:noProof/>
                 <w:webHidden/>
               </w:rPr>
-              <w:instrText xml:space="preserve"> PAGEREF _Toc9975836 \h </w:instrText>
+              <w:instrText xml:space="preserve"> PAGEREF _Toc10067440 \h </w:instrText>
             </w:r>
             <w:r>
               <w:rPr>
@@ -2148,7 +2150,7 @@
                 <w:noProof/>
                 <w:webHidden/>
               </w:rPr>
-              <w:t>18</w:t>
+              <w:t>21</w:t>
             </w:r>
             <w:r>
               <w:rPr>
@@ -2172,13 +2174,13 @@
               <w:sz w:val="22"/>
             </w:rPr>
           </w:pPr>
-          <w:hyperlink w:anchor="_Toc9975837" w:history="1">
+          <w:hyperlink w:anchor="_Toc10067441" w:history="1">
             <w:r>
               <w:rPr>
                 <w:rStyle w:val="Hyperlink"/>
                 <w:noProof/>
               </w:rPr>
-              <w:t>4.3.</w:t>
+              <w:t>4.4.</w:t>
             </w:r>
             <w:r>
               <w:rPr>
@@ -2193,7 +2195,7 @@
                 <w:rStyle w:val="Hyperlink"/>
                 <w:noProof/>
               </w:rPr>
-              <w:t>Thử nghiệm dựa trên kiến trúc mạng VGG16</w:t>
+              <w:t>Thử nghiệm dựa trên kiến trúc mạng BKNet</w:t>
             </w:r>
             <w:r>
               <w:rPr>
@@ -2214,7 +2216,7 @@
                 <w:noProof/>
                 <w:webHidden/>
               </w:rPr>
-              <w:instrText xml:space="preserve"> PAGEREF _Toc9975837 \h </w:instrText>
+              <w:instrText xml:space="preserve"> PAGEREF _Toc10067441 \h </w:instrText>
             </w:r>
             <w:r>
               <w:rPr>
@@ -2234,7 +2236,78 @@
                 <w:noProof/>
                 <w:webHidden/>
               </w:rPr>
-              <w:t>18</w:t>
+              <w:t>21</w:t>
+            </w:r>
+            <w:r>
+              <w:rPr>
+                <w:noProof/>
+                <w:webHidden/>
+              </w:rPr>
+              <w:fldChar w:fldCharType="end"/>
+            </w:r>
+          </w:hyperlink>
+        </w:p>
+        <w:p>
+          <w:pPr>
+            <w:pStyle w:val="TOC1"/>
+            <w:tabs>
+              <w:tab w:val="right" w:leader="dot" w:pos="8778"/>
+            </w:tabs>
+            <w:rPr>
+              <w:rFonts w:asciiTheme="minorHAnsi" w:eastAsiaTheme="minorEastAsia" w:hAnsiTheme="minorHAnsi"/>
+              <w:noProof/>
+              <w:sz w:val="22"/>
+            </w:rPr>
+          </w:pPr>
+          <w:hyperlink w:anchor="_Toc10067442" w:history="1">
+            <w:r>
+              <w:rPr>
+                <w:rStyle w:val="Hyperlink"/>
+                <w:rFonts w:cs="Times New Roman"/>
+                <w:noProof/>
+              </w:rPr>
+              <w:t>CHƯƠNG 6 - THIẾT KẾ HỆ THỐNG</w:t>
+            </w:r>
+            <w:r>
+              <w:rPr>
+                <w:noProof/>
+                <w:webHidden/>
+              </w:rPr>
+              <w:tab/>
+            </w:r>
+            <w:r>
+              <w:rPr>
+                <w:noProof/>
+                <w:webHidden/>
+              </w:rPr>
+              <w:fldChar w:fldCharType="begin"/>
+            </w:r>
+            <w:r>
+              <w:rPr>
+                <w:noProof/>
+                <w:webHidden/>
+              </w:rPr>
+              <w:instrText xml:space="preserve"> PAGEREF _Toc10067442 \h </w:instrText>
+            </w:r>
+            <w:r>
+              <w:rPr>
+                <w:noProof/>
+                <w:webHidden/>
+              </w:rPr>
+            </w:r>
+            <w:r>
+              <w:rPr>
+                <w:noProof/>
+                <w:webHidden/>
+              </w:rPr>
+              <w:fldChar w:fldCharType="separate"/>
+            </w:r>
+            <w:r>
+              <w:rPr>
+                <w:noProof/>
+                <w:webHidden/>
+              </w:rPr>
+              <w:t>22</w:t>
             </w:r>
             <w:r>
               <w:rPr>
@@ -2258,13 +2331,13 @@
               <w:sz w:val="22"/>
             </w:rPr>
           </w:pPr>
-          <w:hyperlink w:anchor="_Toc9975838" w:history="1">
+          <w:hyperlink w:anchor="_Toc10067443" w:history="1">
             <w:r>
               <w:rPr>
                 <w:rStyle w:val="Hyperlink"/>
                 <w:noProof/>
               </w:rPr>
-              <w:t>4.4.</w:t>
+              <w:t>6.1.</w:t>
             </w:r>
             <w:r>
               <w:rPr>
@@ -2279,7 +2352,7 @@
                 <w:rStyle w:val="Hyperlink"/>
                 <w:noProof/>
               </w:rPr>
-              <w:t>Thử nghiệm dựa trên kiến trúc mạng BKNet</w:t>
+              <w:t>Biểu đồ ca sử dụng</w:t>
             </w:r>
             <w:r>
               <w:rPr>
@@ -2300,7 +2373,7 @@
                 <w:noProof/>
                 <w:webHidden/>
               </w:rPr>
-              <w:instrText xml:space="preserve"> PAGEREF _Toc9975838 \h </w:instrText>
+              <w:instrText xml:space="preserve"> PAGEREF _Toc10067443 \h </w:instrText>
             </w:r>
             <w:r>
               <w:rPr>
@@ -2320,78 +2393,7 @@
                 <w:noProof/>
                 <w:webHidden/>
               </w:rPr>
-              <w:t>18</w:t>
-            </w:r>
-            <w:r>
-              <w:rPr>
-                <w:noProof/>
-                <w:webHidden/>
-              </w:rPr>
-              <w:fldChar w:fldCharType="end"/>
-            </w:r>
-          </w:hyperlink>
-        </w:p>
-        <w:p>
-          <w:pPr>
-            <w:pStyle w:val="TOC1"/>
-            <w:tabs>
-              <w:tab w:val="right" w:leader="dot" w:pos="8778"/>
-            </w:tabs>
-            <w:rPr>
-              <w:rFonts w:asciiTheme="minorHAnsi" w:eastAsiaTheme="minorEastAsia" w:hAnsiTheme="minorHAnsi"/>
-              <w:noProof/>
-              <w:sz w:val="22"/>
-            </w:rPr>
-          </w:pPr>
-          <w:hyperlink w:anchor="_Toc9975839" w:history="1">
-            <w:r>
-              <w:rPr>
-                <w:rStyle w:val="Hyperlink"/>
-                <w:rFonts w:cs="Times New Roman"/>
-                <w:noProof/>
-              </w:rPr>
-              <w:t>CHƯƠNG 6 - THIẾT KẾ HỆ THỐNG</w:t>
-            </w:r>
-            <w:r>
-              <w:rPr>
-                <w:noProof/>
-                <w:webHidden/>
-              </w:rPr>
-              <w:tab/>
-            </w:r>
-            <w:r>
-              <w:rPr>
-                <w:noProof/>
-                <w:webHidden/>
-              </w:rPr>
-              <w:fldChar w:fldCharType="begin"/>
-            </w:r>
-            <w:r>
-              <w:rPr>
-                <w:noProof/>
-                <w:webHidden/>
-              </w:rPr>
-              <w:instrText xml:space="preserve"> PAGEREF _Toc9975839 \h </w:instrText>
-            </w:r>
-            <w:r>
-              <w:rPr>
-                <w:noProof/>
-                <w:webHidden/>
-              </w:rPr>
-            </w:r>
-            <w:r>
-              <w:rPr>
-                <w:noProof/>
-                <w:webHidden/>
-              </w:rPr>
-              <w:fldChar w:fldCharType="separate"/>
-            </w:r>
-            <w:r>
-              <w:rPr>
-                <w:noProof/>
-                <w:webHidden/>
-              </w:rPr>
-              <w:t>19</w:t>
+              <w:t>22</w:t>
             </w:r>
             <w:r>
               <w:rPr>
@@ -2415,13 +2417,13 @@
               <w:sz w:val="22"/>
             </w:rPr>
           </w:pPr>
-          <w:hyperlink w:anchor="_Toc9975840" w:history="1">
+          <w:hyperlink w:anchor="_Toc10067444" w:history="1">
             <w:r>
               <w:rPr>
                 <w:rStyle w:val="Hyperlink"/>
                 <w:noProof/>
               </w:rPr>
-              <w:t>6.1.</w:t>
+              <w:t>6.2.</w:t>
             </w:r>
             <w:r>
               <w:rPr>
@@ -2436,7 +2438,7 @@
                 <w:rStyle w:val="Hyperlink"/>
                 <w:noProof/>
               </w:rPr>
-              <w:t>Biểu đồ ca sử dụng</w:t>
+              <w:t>Biểu dồ lớp</w:t>
             </w:r>
             <w:r>
               <w:rPr>
@@ -2457,7 +2459,7 @@
                 <w:noProof/>
                 <w:webHidden/>
               </w:rPr>
-              <w:instrText xml:space="preserve"> PAGEREF _Toc9975840 \h </w:instrText>
+              <w:instrText xml:space="preserve"> PAGEREF _Toc10067444 \h </w:instrText>
             </w:r>
             <w:r>
               <w:rPr>
@@ -2477,7 +2479,7 @@
                 <w:noProof/>
                 <w:webHidden/>
               </w:rPr>
-              <w:t>19</w:t>
+              <w:t>22</w:t>
             </w:r>
             <w:r>
               <w:rPr>
@@ -2501,13 +2503,13 @@
               <w:sz w:val="22"/>
             </w:rPr>
           </w:pPr>
-          <w:hyperlink w:anchor="_Toc9975841" w:history="1">
+          <w:hyperlink w:anchor="_Toc10067445" w:history="1">
             <w:r>
               <w:rPr>
                 <w:rStyle w:val="Hyperlink"/>
                 <w:noProof/>
               </w:rPr>
-              <w:t>6.2.</w:t>
+              <w:t>6.3.</w:t>
             </w:r>
             <w:r>
               <w:rPr>
@@ -2522,7 +2524,7 @@
                 <w:rStyle w:val="Hyperlink"/>
                 <w:noProof/>
               </w:rPr>
-              <w:t>Biểu dồ lớp</w:t>
+              <w:t>Biểu đồ hoạt động</w:t>
             </w:r>
             <w:r>
               <w:rPr>
@@ -2543,7 +2545,7 @@
                 <w:noProof/>
                 <w:webHidden/>
               </w:rPr>
-              <w:instrText xml:space="preserve"> PAGEREF _Toc9975841 \h </w:instrText>
+              <w:instrText xml:space="preserve"> PAGEREF _Toc10067445 \h </w:instrText>
             </w:r>
             <w:r>
               <w:rPr>
@@ -2563,7 +2565,7 @@
                 <w:noProof/>
                 <w:webHidden/>
               </w:rPr>
-              <w:t>19</w:t>
+              <w:t>24</w:t>
             </w:r>
             <w:r>
               <w:rPr>
@@ -2587,13 +2589,13 @@
               <w:sz w:val="22"/>
             </w:rPr>
           </w:pPr>
-          <w:hyperlink w:anchor="_Toc9975842" w:history="1">
+          <w:hyperlink w:anchor="_Toc10067446" w:history="1">
             <w:r>
               <w:rPr>
                 <w:rStyle w:val="Hyperlink"/>
                 <w:noProof/>
               </w:rPr>
-              <w:t>6.3.</w:t>
+              <w:t>6.4.</w:t>
             </w:r>
             <w:r>
               <w:rPr>
@@ -2608,7 +2610,7 @@
                 <w:rStyle w:val="Hyperlink"/>
                 <w:noProof/>
               </w:rPr>
-              <w:t>Biểu đồ hoạt động</w:t>
+              <w:t>Biểu đồ tuần tự</w:t>
             </w:r>
             <w:r>
               <w:rPr>
@@ -2629,7 +2631,7 @@
                 <w:noProof/>
                 <w:webHidden/>
               </w:rPr>
-              <w:instrText xml:space="preserve"> PAGEREF _Toc9975842 \h </w:instrText>
+              <w:instrText xml:space="preserve"> PAGEREF _Toc10067446 \h </w:instrText>
             </w:r>
             <w:r>
               <w:rPr>
@@ -2649,7 +2651,7 @@
                 <w:noProof/>
                 <w:webHidden/>
               </w:rPr>
-              <w:t>21</w:t>
+              <w:t>26</w:t>
             </w:r>
             <w:r>
               <w:rPr>
@@ -2673,13 +2675,13 @@
               <w:sz w:val="22"/>
             </w:rPr>
           </w:pPr>
-          <w:hyperlink w:anchor="_Toc9975843" w:history="1">
+          <w:hyperlink w:anchor="_Toc10067447" w:history="1">
             <w:r>
               <w:rPr>
                 <w:rStyle w:val="Hyperlink"/>
                 <w:noProof/>
               </w:rPr>
-              <w:t>6.4.</w:t>
+              <w:t>6.5.</w:t>
             </w:r>
             <w:r>
               <w:rPr>
@@ -2694,7 +2696,7 @@
                 <w:rStyle w:val="Hyperlink"/>
                 <w:noProof/>
               </w:rPr>
-              <w:t>Biểu đồ tuần tự</w:t>
+              <w:t>Cơ sở dữ liệu địa danh</w:t>
             </w:r>
             <w:r>
               <w:rPr>
@@ -2715,7 +2717,7 @@
                 <w:noProof/>
                 <w:webHidden/>
               </w:rPr>
-              <w:instrText xml:space="preserve"> PAGEREF _Toc9975843 \h </w:instrText>
+              <w:instrText xml:space="preserve"> PAGEREF _Toc10067447 \h </w:instrText>
             </w:r>
             <w:r>
               <w:rPr>
@@ -2735,7 +2737,78 @@
                 <w:noProof/>
                 <w:webHidden/>
               </w:rPr>
-              <w:t>23</w:t>
+              <w:t>26</w:t>
+            </w:r>
+            <w:r>
+              <w:rPr>
+                <w:noProof/>
+                <w:webHidden/>
+              </w:rPr>
+              <w:fldChar w:fldCharType="end"/>
+            </w:r>
+          </w:hyperlink>
+        </w:p>
+        <w:p>
+          <w:pPr>
+            <w:pStyle w:val="TOC1"/>
+            <w:tabs>
+              <w:tab w:val="right" w:leader="dot" w:pos="8778"/>
+            </w:tabs>
+            <w:rPr>
+              <w:rFonts w:asciiTheme="minorHAnsi" w:eastAsiaTheme="minorEastAsia" w:hAnsiTheme="minorHAnsi"/>
+              <w:noProof/>
+              <w:sz w:val="22"/>
+            </w:rPr>
+          </w:pPr>
+          <w:hyperlink w:anchor="_Toc10067448" w:history="1">
+            <w:r>
+              <w:rPr>
+                <w:rStyle w:val="Hyperlink"/>
+                <w:rFonts w:cs="Times New Roman"/>
+                <w:noProof/>
+              </w:rPr>
+              <w:t>CHƯƠNG 7 – ĐÁNH GIÁ KẾT QUẢ</w:t>
+            </w:r>
+            <w:r>
+              <w:rPr>
+                <w:noProof/>
+                <w:webHidden/>
+              </w:rPr>
+              <w:tab/>
+            </w:r>
+            <w:r>
+              <w:rPr>
+                <w:noProof/>
+                <w:webHidden/>
+              </w:rPr>
+              <w:fldChar w:fldCharType="begin"/>
+            </w:r>
+            <w:r>
+              <w:rPr>
+                <w:noProof/>
+                <w:webHidden/>
+              </w:rPr>
+              <w:instrText xml:space="preserve"> PAGEREF _Toc10067448 \h </w:instrText>
+            </w:r>
+            <w:r>
+              <w:rPr>
+                <w:noProof/>
+                <w:webHidden/>
+              </w:rPr>
+            </w:r>
+            <w:r>
+              <w:rPr>
+                <w:noProof/>
+                <w:webHidden/>
+              </w:rPr>
+              <w:fldChar w:fldCharType="separate"/>
+            </w:r>
+            <w:r>
+              <w:rPr>
+                <w:noProof/>
+                <w:webHidden/>
+              </w:rPr>
+              <w:t>28</w:t>
             </w:r>
             <w:r>
               <w:rPr>
@@ -2759,13 +2832,13 @@
               <w:sz w:val="22"/>
             </w:rPr>
           </w:pPr>
-          <w:hyperlink w:anchor="_Toc9975844" w:history="1">
+          <w:hyperlink w:anchor="_Toc10067449" w:history="1">
             <w:r>
               <w:rPr>
                 <w:rStyle w:val="Hyperlink"/>
                 <w:noProof/>
               </w:rPr>
-              <w:t>6.5.</w:t>
+              <w:t>7.1.</w:t>
             </w:r>
             <w:r>
               <w:rPr>
@@ -2780,7 +2853,7 @@
                 <w:rStyle w:val="Hyperlink"/>
                 <w:noProof/>
               </w:rPr>
-              <w:t>Cơ sở dữ liệu địa danh</w:t>
+              <w:t>Giao diện trương trình</w:t>
             </w:r>
             <w:r>
               <w:rPr>
@@ -2801,7 +2874,7 @@
                 <w:noProof/>
                 <w:webHidden/>
               </w:rPr>
-              <w:instrText xml:space="preserve"> PAGEREF _Toc9975844 \h </w:instrText>
+              <w:instrText xml:space="preserve"> PAGEREF _Toc10067449 \h </w:instrText>
             </w:r>
             <w:r>
               <w:rPr>
@@ -2821,78 +2894,7 @@
                 <w:noProof/>
                 <w:webHidden/>
               </w:rPr>
-              <w:t>23</w:t>
-            </w:r>
-            <w:r>
-              <w:rPr>
-                <w:noProof/>
-                <w:webHidden/>
-              </w:rPr>
-              <w:fldChar w:fldCharType="end"/>
-            </w:r>
-          </w:hyperlink>
-        </w:p>
-        <w:p>
-          <w:pPr>
-            <w:pStyle w:val="TOC1"/>
-            <w:tabs>
-              <w:tab w:val="right" w:leader="dot" w:pos="8778"/>
-            </w:tabs>
-            <w:rPr>
-              <w:rFonts w:asciiTheme="minorHAnsi" w:eastAsiaTheme="minorEastAsia" w:hAnsiTheme="minorHAnsi"/>
-              <w:noProof/>
-              <w:sz w:val="22"/>
-            </w:rPr>
-          </w:pPr>
-          <w:hyperlink w:anchor="_Toc9975845" w:history="1">
-            <w:r>
-              <w:rPr>
-                <w:rStyle w:val="Hyperlink"/>
-                <w:rFonts w:cs="Times New Roman"/>
-                <w:noProof/>
-              </w:rPr>
-              <w:t>CHƯƠNG 7 – ĐÁNH GIÁ KẾT QUẢ</w:t>
-            </w:r>
-            <w:r>
-              <w:rPr>
-                <w:noProof/>
-                <w:webHidden/>
-              </w:rPr>
-              <w:tab/>
-            </w:r>
-            <w:r>
-              <w:rPr>
-                <w:noProof/>
-                <w:webHidden/>
-              </w:rPr>
-              <w:fldChar w:fldCharType="begin"/>
-            </w:r>
-            <w:r>
-              <w:rPr>
-                <w:noProof/>
-                <w:webHidden/>
-              </w:rPr>
-              <w:instrText xml:space="preserve"> PAGEREF _Toc9975845 \h </w:instrText>
-            </w:r>
-            <w:r>
-              <w:rPr>
-                <w:noProof/>
-                <w:webHidden/>
-              </w:rPr>
-            </w:r>
-            <w:r>
-              <w:rPr>
-                <w:noProof/>
-                <w:webHidden/>
-              </w:rPr>
-              <w:fldChar w:fldCharType="separate"/>
-            </w:r>
-            <w:r>
-              <w:rPr>
-                <w:noProof/>
-                <w:webHidden/>
-              </w:rPr>
-              <w:t>25</w:t>
+              <w:t>28</w:t>
             </w:r>
             <w:r>
               <w:rPr>
@@ -2916,13 +2918,13 @@
               <w:sz w:val="22"/>
             </w:rPr>
           </w:pPr>
-          <w:hyperlink w:anchor="_Toc9975846" w:history="1">
+          <w:hyperlink w:anchor="_Toc10067450" w:history="1">
             <w:r>
               <w:rPr>
                 <w:rStyle w:val="Hyperlink"/>
                 <w:noProof/>
               </w:rPr>
-              <w:t>7.1.</w:t>
+              <w:t>7.2.</w:t>
             </w:r>
             <w:r>
               <w:rPr>
@@ -2937,7 +2939,7 @@
                 <w:rStyle w:val="Hyperlink"/>
                 <w:noProof/>
               </w:rPr>
-              <w:t>Giao diện trương trình</w:t>
+              <w:t>Minh họa chức năng tìm kiếm địa danh bằng hình ảnh</w:t>
             </w:r>
             <w:r>
               <w:rPr>
@@ -2958,7 +2960,7 @@
                 <w:noProof/>
                 <w:webHidden/>
               </w:rPr>
-              <w:instrText xml:space="preserve"> PAGEREF _Toc9975846 \h </w:instrText>
+              <w:instrText xml:space="preserve"> PAGEREF _Toc10067450 \h </w:instrText>
             </w:r>
             <w:r>
               <w:rPr>
@@ -2978,7 +2980,7 @@
                 <w:noProof/>
                 <w:webHidden/>
               </w:rPr>
-              <w:t>25</w:t>
+              <w:t>28</w:t>
             </w:r>
             <w:r>
               <w:rPr>
@@ -3002,13 +3004,13 @@
               <w:sz w:val="22"/>
             </w:rPr>
           </w:pPr>
-          <w:hyperlink w:anchor="_Toc9975847" w:history="1">
+          <w:hyperlink w:anchor="_Toc10067451" w:history="1">
             <w:r>
               <w:rPr>
                 <w:rStyle w:val="Hyperlink"/>
                 <w:noProof/>
               </w:rPr>
-              <w:t>7.2.</w:t>
+              <w:t>7.3.</w:t>
             </w:r>
             <w:r>
               <w:rPr>
@@ -3023,7 +3025,7 @@
                 <w:rStyle w:val="Hyperlink"/>
                 <w:noProof/>
               </w:rPr>
-              <w:t>Minh họa chức năng tìm kiếm địa danh bằng hình ảnh</w:t>
+              <w:t>Độ chính xác của hệ thống</w:t>
             </w:r>
             <w:r>
               <w:rPr>
@@ -3044,7 +3046,7 @@
                 <w:noProof/>
                 <w:webHidden/>
               </w:rPr>
-              <w:instrText xml:space="preserve"> PAGEREF _Toc9975847 \h </w:instrText>
+              <w:instrText xml:space="preserve"> PAGEREF _Toc10067451 \h </w:instrText>
             </w:r>
             <w:r>
               <w:rPr>
@@ -3064,7 +3066,7 @@
                 <w:noProof/>
                 <w:webHidden/>
               </w:rPr>
-              <w:t>25</w:t>
+              <w:t>28</w:t>
             </w:r>
             <w:r>
               <w:rPr>
@@ -3088,13 +3090,13 @@
               <w:sz w:val="22"/>
             </w:rPr>
           </w:pPr>
-          <w:hyperlink w:anchor="_Toc9975848" w:history="1">
+          <w:hyperlink w:anchor="_Toc10067452" w:history="1">
             <w:r>
               <w:rPr>
                 <w:rStyle w:val="Hyperlink"/>
                 <w:noProof/>
               </w:rPr>
-              <w:t>7.3.</w:t>
+              <w:t>7.4.</w:t>
             </w:r>
             <w:r>
               <w:rPr>
@@ -3109,7 +3111,7 @@
                 <w:rStyle w:val="Hyperlink"/>
                 <w:noProof/>
               </w:rPr>
-              <w:t>Độ chính xác của hệ thống</w:t>
+              <w:t>Hướng phát triển trong tương lai</w:t>
             </w:r>
             <w:r>
               <w:rPr>
@@ -3130,7 +3132,7 @@
                 <w:noProof/>
                 <w:webHidden/>
               </w:rPr>
-              <w:instrText xml:space="preserve"> PAGEREF _Toc9975848 \h </w:instrText>
+              <w:instrText xml:space="preserve"> PAGEREF _Toc10067452 \h </w:instrText>
             </w:r>
             <w:r>
               <w:rPr>
@@ -3150,93 +3152,7 @@
                 <w:noProof/>
                 <w:webHidden/>
               </w:rPr>
-              <w:t>25</w:t>
-            </w:r>
-            <w:r>
-              <w:rPr>
-                <w:noProof/>
-                <w:webHidden/>
-              </w:rPr>
-              <w:fldChar w:fldCharType="end"/>
-            </w:r>
-          </w:hyperlink>
-        </w:p>
-        <w:p>
-          <w:pPr>
-            <w:pStyle w:val="TOC2"/>
-            <w:tabs>
-              <w:tab w:val="left" w:pos="1100"/>
-              <w:tab w:val="right" w:leader="dot" w:pos="8778"/>
-            </w:tabs>
-            <w:rPr>
-              <w:rFonts w:asciiTheme="minorHAnsi" w:eastAsiaTheme="minorEastAsia" w:hAnsiTheme="minorHAnsi"/>
-              <w:noProof/>
-              <w:sz w:val="22"/>
-            </w:rPr>
-          </w:pPr>
-          <w:hyperlink w:anchor="_Toc9975849" w:history="1">
-            <w:r>
-              <w:rPr>
-                <w:rStyle w:val="Hyperlink"/>
-                <w:noProof/>
-              </w:rPr>
-              <w:t>7.4.</w:t>
-            </w:r>
-            <w:r>
-              <w:rPr>
-                <w:rFonts w:asciiTheme="minorHAnsi" w:eastAsiaTheme="minorEastAsia" w:hAnsiTheme="minorHAnsi"/>
-                <w:noProof/>
-                <w:sz w:val="22"/>
-              </w:rPr>
-              <w:tab/>
-            </w:r>
-            <w:r>
-              <w:rPr>
-                <w:rStyle w:val="Hyperlink"/>
-                <w:noProof/>
-              </w:rPr>
-              <w:t>Hướng phát triển trong tương lai</w:t>
-            </w:r>
-            <w:r>
-              <w:rPr>
-                <w:noProof/>
-                <w:webHidden/>
-              </w:rPr>
-              <w:tab/>
-            </w:r>
-            <w:r>
-              <w:rPr>
-                <w:noProof/>
-                <w:webHidden/>
-              </w:rPr>
-              <w:fldChar w:fldCharType="begin"/>
-            </w:r>
-            <w:r>
-              <w:rPr>
-                <w:noProof/>
-                <w:webHidden/>
-              </w:rPr>
-              <w:instrText xml:space="preserve"> PAGEREF _Toc9975849 \h </w:instrText>
-            </w:r>
-            <w:r>
-              <w:rPr>
-                <w:noProof/>
-                <w:webHidden/>
-              </w:rPr>
-            </w:r>
-            <w:r>
-              <w:rPr>
-                <w:noProof/>
-                <w:webHidden/>
-              </w:rPr>
-              <w:fldChar w:fldCharType="separate"/>
-            </w:r>
-            <w:r>
-              <w:rPr>
-                <w:noProof/>
-                <w:webHidden/>
-              </w:rPr>
-              <w:t>25</w:t>
+              <w:t>28</w:t>
             </w:r>
             <w:r>
               <w:rPr>
@@ -3259,7 +3175,7 @@
               <w:sz w:val="22"/>
             </w:rPr>
           </w:pPr>
-          <w:hyperlink w:anchor="_Toc9975850" w:history="1">
+          <w:hyperlink w:anchor="_Toc10067453" w:history="1">
             <w:r>
               <w:rPr>
                 <w:rStyle w:val="Hyperlink"/>
@@ -3287,7 +3203,7 @@
                 <w:noProof/>
                 <w:webHidden/>
               </w:rPr>
-              <w:instrText xml:space="preserve"> PAGEREF _Toc9975850 \h </w:instrText>
+              <w:instrText xml:space="preserve"> PAGEREF _Toc10067453 \h </w:instrText>
             </w:r>
             <w:r>
               <w:rPr>
@@ -3307,7 +3223,7 @@
                 <w:noProof/>
                 <w:webHidden/>
               </w:rPr>
-              <w:t>26</w:t>
+              <w:t>29</w:t>
             </w:r>
             <w:r>
               <w:rPr>
@@ -3370,7 +3286,7 @@
           <w:lang w:val="fr-FR"/>
         </w:rPr>
       </w:pPr>
-      <w:bookmarkStart w:id="0" w:name="_Toc9975819"/>
+      <w:bookmarkStart w:id="1" w:name="_Toc10067423"/>
       <w:r>
         <w:rPr>
           <w:rFonts w:ascii="Times New Roman" w:eastAsia="Times New Roman" w:hAnsi="Times New Roman" w:cs="Times New Roman"/>
@@ -3386,7 +3302,7 @@
         </w:rPr>
         <w:t>MỞ ĐẦU</w:t>
       </w:r>
-      <w:bookmarkEnd w:id="0"/>
+      <w:bookmarkEnd w:id="1"/>
     </w:p>
     <w:p>
       <w:pPr>
@@ -3396,11 +3312,11 @@
           <w:numId w:val="9"/>
         </w:numPr>
       </w:pPr>
-      <w:bookmarkStart w:id="1" w:name="_Toc9975820"/>
+      <w:bookmarkStart w:id="2" w:name="_Toc10067424"/>
       <w:r>
         <w:t>Nhiệm vụ của đồ án</w:t>
       </w:r>
-      <w:bookmarkEnd w:id="1"/>
+      <w:bookmarkEnd w:id="2"/>
     </w:p>
     <w:p>
       <w:pPr>
@@ -3445,11 +3361,11 @@
           <w:numId w:val="9"/>
         </w:numPr>
       </w:pPr>
-      <w:bookmarkStart w:id="2" w:name="_Toc9975821"/>
+      <w:bookmarkStart w:id="3" w:name="_Toc10067425"/>
       <w:r>
         <w:t>Phương pháp thực hiện</w:t>
       </w:r>
-      <w:bookmarkEnd w:id="2"/>
+      <w:bookmarkEnd w:id="3"/>
     </w:p>
     <w:p>
       <w:pPr>
@@ -3479,11 +3395,11 @@
           <w:numId w:val="9"/>
         </w:numPr>
       </w:pPr>
-      <w:bookmarkStart w:id="3" w:name="_Toc9975822"/>
+      <w:bookmarkStart w:id="4" w:name="_Toc10067426"/>
       <w:r>
         <w:t>Ý nghĩa khoa học và thực tiễn</w:t>
       </w:r>
-      <w:bookmarkEnd w:id="3"/>
+      <w:bookmarkEnd w:id="4"/>
     </w:p>
     <w:p>
       <w:pPr>
@@ -3501,11 +3417,11 @@
           <w:numId w:val="9"/>
         </w:numPr>
       </w:pPr>
-      <w:bookmarkStart w:id="4" w:name="_Toc9975823"/>
+      <w:bookmarkStart w:id="5" w:name="_Toc10067427"/>
       <w:r>
         <w:t>Kết quả dự kiến</w:t>
       </w:r>
-      <w:bookmarkEnd w:id="4"/>
+      <w:bookmarkEnd w:id="5"/>
     </w:p>
     <w:p>
       <w:pPr>
@@ -3537,7 +3453,7 @@
           <w:rFonts w:ascii="Times New Roman" w:hAnsi="Times New Roman" w:cs="Times New Roman"/>
         </w:rPr>
       </w:pPr>
-      <w:bookmarkStart w:id="5" w:name="_Toc9975824"/>
+      <w:bookmarkStart w:id="6" w:name="_Toc10067428"/>
       <w:r>
         <w:rPr>
           <w:rFonts w:ascii="Times New Roman" w:hAnsi="Times New Roman" w:cs="Times New Roman"/>
@@ -3557,18 +3473,16 @@
         </w:rPr>
         <w:t>- CONVOLUTIONAL NEURAL NETWORK</w:t>
       </w:r>
-      <w:bookmarkEnd w:id="5"/>
+      <w:bookmarkEnd w:id="6"/>
     </w:p>
     <w:p>
       <w:pPr>
         <w:pStyle w:val="Heading2"/>
-      </w:pPr>
-      <w:bookmarkStart w:id="6" w:name="_Toc9975825"/>
-      <w:r>
-        <w:t>2</w:t>
-      </w:r>
-      <w:r>
-        <w:t>.1</w:t>
+        <w:ind w:left="0" w:firstLine="0"/>
+      </w:pPr>
+      <w:bookmarkStart w:id="7" w:name="_Toc10067429"/>
+      <w:r>
+        <w:t>2.1</w:t>
       </w:r>
       <w:r>
         <w:t>.</w:t>
@@ -3577,20 +3491,12 @@
         <w:tab/>
       </w:r>
       <w:r>
-        <w:t>Giới thiệu về</w:t>
-      </w:r>
-      <w:r>
-        <w:t xml:space="preserve"> CNN</w:t>
-      </w:r>
-      <w:bookmarkEnd w:id="6"/>
-    </w:p>
-    <w:p>
-      <w:r>
-        <w:t>Convolutional Neural Network (CNN – Mạng nơ-ron tích chập) là một trong những mô hình Deep Learning tiên tiến giúp cho chúng ta xây dựng được những hệ thống thông minh với độ chính xác cao như hiện nay như hệ thống xử lý ảnh lớn như Facebook, Google hay Amazon đã đưa vào sản phẩm của mình những chức năng thông minh như nhận diện khuôn mặt người dùng, phát triển xe hơi tự lái hay drone giao hàng tự động. CNN được sử dụng nhiều trong các bài toán nhận dạng các object trong ả</w:t>
-      </w:r>
-      <w:r>
-        <w:t>nh.</w:t>
-      </w:r>
+        <w:t xml:space="preserve">Tổng quan về mạng </w:t>
+      </w:r>
+      <w:r>
+        <w:t>neural</w:t>
+      </w:r>
+      <w:bookmarkEnd w:id="7"/>
     </w:p>
     <w:p>
       <w:r>
@@ -3598,7 +3504,978 @@
           <w:noProof/>
         </w:rPr>
         <w:drawing>
-          <wp:inline distT="0" distB="0" distL="0" distR="0" wp14:anchorId="0D4EA5BE" wp14:editId="1D3910D7">
+          <wp:inline distT="0" distB="0" distL="0" distR="0" wp14:anchorId="7FFC481E" wp14:editId="0C67A83A">
+            <wp:extent cx="5580235" cy="3114675"/>
+            <wp:effectExtent l="19050" t="19050" r="20955" b="9525"/>
+            <wp:docPr id="11" name="Picture 11" descr="What's the difference between Artificial Intelligence (AI), Machine Learning, and Deep Learning? "/>
+            <wp:cNvGraphicFramePr>
+              <a:graphicFrameLocks xmlns:a="http://schemas.openxmlformats.org/drawingml/2006/main" noChangeAspect="1"/>
+            </wp:cNvGraphicFramePr>
+            <a:graphic xmlns:a="http://schemas.openxmlformats.org/drawingml/2006/main">
+              <a:graphicData uri="http://schemas.openxmlformats.org/drawingml/2006/picture">
+                <pic:pic xmlns:pic="http://schemas.openxmlformats.org/drawingml/2006/picture">
+                  <pic:nvPicPr>
+                    <pic:cNvPr id="0" name="Picture 1" descr="What's the difference between Artificial Intelligence (AI), Machine Learning, and Deep Learning? "/>
+                    <pic:cNvPicPr>
+                      <a:picLocks noChangeAspect="1" noChangeArrowheads="1"/>
+                    </pic:cNvPicPr>
+                  </pic:nvPicPr>
+                  <pic:blipFill rotWithShape="1">
+                    <a:blip r:embed="rId8">
+                      <a:extLst>
+                        <a:ext uri="{28A0092B-C50C-407E-A947-70E740481C1C}">
+                          <a14:useLocalDpi xmlns:a14="http://schemas.microsoft.com/office/drawing/2010/main" val="0"/>
+                        </a:ext>
+                      </a:extLst>
+                    </a:blip>
+                    <a:srcRect b="12254"/>
+                    <a:stretch/>
+                  </pic:blipFill>
+                  <pic:spPr bwMode="auto">
+                    <a:xfrm>
+                      <a:off x="0" y="0"/>
+                      <a:ext cx="5580380" cy="3114756"/>
+                    </a:xfrm>
+                    <a:prstGeom prst="rect">
+                      <a:avLst/>
+                    </a:prstGeom>
+                    <a:noFill/>
+                    <a:ln>
+                      <a:solidFill>
+                        <a:schemeClr val="accent6">
+                          <a:lumMod val="60000"/>
+                          <a:lumOff val="40000"/>
+                        </a:schemeClr>
+                      </a:solidFill>
+                    </a:ln>
+                    <a:extLst>
+                      <a:ext uri="{53640926-AAD7-44D8-BBD7-CCE9431645EC}">
+                        <a14:shadowObscured xmlns:a14="http://schemas.microsoft.com/office/drawing/2010/main"/>
+                      </a:ext>
+                    </a:extLst>
+                  </pic:spPr>
+                </pic:pic>
+              </a:graphicData>
+            </a:graphic>
+          </wp:inline>
+        </w:drawing>
+      </w:r>
+    </w:p>
+    <w:p>
+      <w:pPr>
+        <w:jc w:val="center"/>
+      </w:pPr>
+      <w:r>
+        <w:t>Hình 2.1.1 Tổng quan về trí tuệ nhân tạo</w:t>
+      </w:r>
+    </w:p>
+    <w:p>
+      <w:r>
+        <w:t>Trí tuệ nhân tạo là việc máy móc có thể hành động và suy diễn giống như con ngươi. Học máy là tập con của trí tuệ nhân tạ</w:t>
+      </w:r>
+      <w:r>
+        <w:t>o</w:t>
+      </w:r>
+      <w:r>
+        <w:t>,</w:t>
+      </w:r>
+      <w:r>
+        <w:t xml:space="preserve"> là việc</w:t>
+      </w:r>
+      <w:r>
+        <w:t xml:space="preserve"> máy có khả năng cải thiện hiệu quả thực một công việc thông qua việc học từ một tập các kinh nghiệm cho trước. Học sâu là tập con của họ</w:t>
+      </w:r>
+      <w:r>
+        <w:t>c máy,</w:t>
+      </w:r>
+      <w:r>
+        <w:t xml:space="preserve"> là việc máy thực hiện học các kinh nghiệm bằng mạng neural network. Sau đây là định nghĩa về mạng neural network.</w:t>
+      </w:r>
+    </w:p>
+    <w:p>
+      <w:pPr>
+        <w:jc w:val="left"/>
+      </w:pPr>
+      <w:r>
+        <w:rPr>
+          <w:noProof/>
+        </w:rPr>
+        <w:drawing>
+          <wp:inline distT="0" distB="0" distL="0" distR="0" wp14:anchorId="7FAD8053" wp14:editId="3E20E664">
+            <wp:extent cx="5580380" cy="2737279"/>
+            <wp:effectExtent l="19050" t="19050" r="20320" b="25400"/>
+            <wp:docPr id="24" name="Picture 24" descr="Káº¿t quáº£ hÃ¬nh áº£nh cho neural network"/>
+            <wp:cNvGraphicFramePr>
+              <a:graphicFrameLocks xmlns:a="http://schemas.openxmlformats.org/drawingml/2006/main" noChangeAspect="1"/>
+            </wp:cNvGraphicFramePr>
+            <a:graphic xmlns:a="http://schemas.openxmlformats.org/drawingml/2006/main">
+              <a:graphicData uri="http://schemas.openxmlformats.org/drawingml/2006/picture">
+                <pic:pic xmlns:pic="http://schemas.openxmlformats.org/drawingml/2006/picture">
+                  <pic:nvPicPr>
+                    <pic:cNvPr id="0" name="Picture 7" descr="Káº¿t quáº£ hÃ¬nh áº£nh cho neural network"/>
+                    <pic:cNvPicPr>
+                      <a:picLocks noChangeAspect="1" noChangeArrowheads="1"/>
+                    </pic:cNvPicPr>
+                  </pic:nvPicPr>
+                  <pic:blipFill>
+                    <a:blip r:embed="rId9">
+                      <a:extLst>
+                        <a:ext uri="{28A0092B-C50C-407E-A947-70E740481C1C}">
+                          <a14:useLocalDpi xmlns:a14="http://schemas.microsoft.com/office/drawing/2010/main" val="0"/>
+                        </a:ext>
+                      </a:extLst>
+                    </a:blip>
+                    <a:srcRect/>
+                    <a:stretch>
+                      <a:fillRect/>
+                    </a:stretch>
+                  </pic:blipFill>
+                  <pic:spPr bwMode="auto">
+                    <a:xfrm>
+                      <a:off x="0" y="0"/>
+                      <a:ext cx="5580380" cy="2737279"/>
+                    </a:xfrm>
+                    <a:prstGeom prst="rect">
+                      <a:avLst/>
+                    </a:prstGeom>
+                    <a:noFill/>
+                    <a:ln>
+                      <a:solidFill>
+                        <a:schemeClr val="accent6">
+                          <a:lumMod val="60000"/>
+                          <a:lumOff val="40000"/>
+                        </a:schemeClr>
+                      </a:solidFill>
+                    </a:ln>
+                  </pic:spPr>
+                </pic:pic>
+              </a:graphicData>
+            </a:graphic>
+          </wp:inline>
+        </w:drawing>
+      </w:r>
+    </w:p>
+    <w:p>
+      <w:pPr>
+        <w:jc w:val="center"/>
+      </w:pPr>
+      <w:r>
+        <w:lastRenderedPageBreak/>
+        <w:t>Hình 2.1.2 Mạng neural network</w:t>
+      </w:r>
+    </w:p>
+    <w:p>
+      <w:r>
+        <w:t>Mạng gồ</w:t>
+      </w:r>
+      <w:r>
+        <w:t xml:space="preserve">m </w:t>
+      </w:r>
+      <w:r>
+        <w:t>lớp đầu vào</w:t>
+      </w:r>
+      <w:r>
+        <w:t xml:space="preserve">, </w:t>
+      </w:r>
+      <w:r>
+        <w:t xml:space="preserve">lớp </w:t>
+      </w:r>
+      <w:r>
+        <w:t>đầu ra và một hoặc nhiều lớp ở giữa gọi là lớp ẩn (didden layer) các lớp được kết nối với nhau theo mô tả như hình trên. Mỗi một phần tử trong lớp ẩn gọi là một neural.</w:t>
+      </w:r>
+    </w:p>
+    <w:p>
+      <w:pPr>
+        <w:jc w:val="left"/>
+      </w:pPr>
+      <w:r>
+        <w:rPr>
+          <w:noProof/>
+        </w:rPr>
+        <w:drawing>
+          <wp:inline distT="0" distB="0" distL="0" distR="0" wp14:anchorId="0F335615" wp14:editId="3F7A2F9B">
+            <wp:extent cx="5580097" cy="2219325"/>
+            <wp:effectExtent l="19050" t="19050" r="20955" b="9525"/>
+            <wp:docPr id="25" name="Picture 25" descr="neuron"/>
+            <wp:cNvGraphicFramePr>
+              <a:graphicFrameLocks xmlns:a="http://schemas.openxmlformats.org/drawingml/2006/main" noChangeAspect="1"/>
+            </wp:cNvGraphicFramePr>
+            <a:graphic xmlns:a="http://schemas.openxmlformats.org/drawingml/2006/main">
+              <a:graphicData uri="http://schemas.openxmlformats.org/drawingml/2006/picture">
+                <pic:pic xmlns:pic="http://schemas.openxmlformats.org/drawingml/2006/picture">
+                  <pic:nvPicPr>
+                    <pic:cNvPr id="0" name="Picture 9" descr="neuron"/>
+                    <pic:cNvPicPr>
+                      <a:picLocks noChangeAspect="1" noChangeArrowheads="1"/>
+                    </pic:cNvPicPr>
+                  </pic:nvPicPr>
+                  <pic:blipFill rotWithShape="1">
+                    <a:blip r:embed="rId10">
+                      <a:extLst>
+                        <a:ext uri="{28A0092B-C50C-407E-A947-70E740481C1C}">
+                          <a14:useLocalDpi xmlns:a14="http://schemas.microsoft.com/office/drawing/2010/main" val="0"/>
+                        </a:ext>
+                      </a:extLst>
+                    </a:blip>
+                    <a:srcRect b="29294"/>
+                    <a:stretch/>
+                  </pic:blipFill>
+                  <pic:spPr bwMode="auto">
+                    <a:xfrm>
+                      <a:off x="0" y="0"/>
+                      <a:ext cx="5580380" cy="2219437"/>
+                    </a:xfrm>
+                    <a:prstGeom prst="rect">
+                      <a:avLst/>
+                    </a:prstGeom>
+                    <a:noFill/>
+                    <a:ln>
+                      <a:solidFill>
+                        <a:schemeClr val="accent6">
+                          <a:lumMod val="60000"/>
+                          <a:lumOff val="40000"/>
+                        </a:schemeClr>
+                      </a:solidFill>
+                    </a:ln>
+                    <a:extLst>
+                      <a:ext uri="{53640926-AAD7-44D8-BBD7-CCE9431645EC}">
+                        <a14:shadowObscured xmlns:a14="http://schemas.microsoft.com/office/drawing/2010/main"/>
+                      </a:ext>
+                    </a:extLst>
+                  </pic:spPr>
+                </pic:pic>
+              </a:graphicData>
+            </a:graphic>
+          </wp:inline>
+        </w:drawing>
+      </w:r>
+    </w:p>
+    <w:p>
+      <w:pPr>
+        <w:jc w:val="center"/>
+      </w:pPr>
+      <w:r>
+        <w:t>Hình 2.1.3 Neural trong mạng neural network</w:t>
+      </w:r>
+    </w:p>
+    <w:p>
+      <w:r>
+        <w:t xml:space="preserve">Một neural có đầu vào được kết nối với mọi phần tử đầu vào hoặc </w:t>
+      </w:r>
+      <w:r>
+        <w:t>các</w:t>
+      </w:r>
+      <w:r>
+        <w:t xml:space="preserve"> </w:t>
+      </w:r>
+      <w:r>
+        <w:t>neural ở lớp ẩn trước đó. Đầu ra của neural sẽ được nối vớ</w:t>
+      </w:r>
+      <w:r>
+        <w:t>i đầ</w:t>
+      </w:r>
+      <w:r>
+        <w:t>u ra của mạng hoặc các neural hớp lớp ẩn phía sau.</w:t>
+      </w:r>
+    </w:p>
+    <w:p>
+      <w:r>
+        <w:rPr>
+          <w:noProof/>
+        </w:rPr>
+        <w:drawing>
+          <wp:anchor distT="0" distB="0" distL="114300" distR="114300" simplePos="0" relativeHeight="251657728" behindDoc="0" locked="0" layoutInCell="1" allowOverlap="1" wp14:anchorId="4D812E31" wp14:editId="6FD5E251">
+            <wp:simplePos x="0" y="0"/>
+            <wp:positionH relativeFrom="column">
+              <wp:posOffset>1006475</wp:posOffset>
+            </wp:positionH>
+            <wp:positionV relativeFrom="paragraph">
+              <wp:posOffset>1124585</wp:posOffset>
+            </wp:positionV>
+            <wp:extent cx="3552825" cy="2428875"/>
+            <wp:effectExtent l="0" t="0" r="9525" b="9525"/>
+            <wp:wrapTopAndBottom/>
+            <wp:docPr id="26" name="Picture 26" descr="relu function"/>
+            <wp:cNvGraphicFramePr>
+              <a:graphicFrameLocks xmlns:a="http://schemas.openxmlformats.org/drawingml/2006/main" noChangeAspect="1"/>
+            </wp:cNvGraphicFramePr>
+            <a:graphic xmlns:a="http://schemas.openxmlformats.org/drawingml/2006/main">
+              <a:graphicData uri="http://schemas.openxmlformats.org/drawingml/2006/picture">
+                <pic:pic xmlns:pic="http://schemas.openxmlformats.org/drawingml/2006/picture">
+                  <pic:nvPicPr>
+                    <pic:cNvPr id="0" name="Picture 11" descr="relu function"/>
+                    <pic:cNvPicPr>
+                      <a:picLocks noChangeAspect="1" noChangeArrowheads="1"/>
+                    </pic:cNvPicPr>
+                  </pic:nvPicPr>
+                  <pic:blipFill rotWithShape="1">
+                    <a:blip r:embed="rId11">
+                      <a:extLst>
+                        <a:ext uri="{28A0092B-C50C-407E-A947-70E740481C1C}">
+                          <a14:useLocalDpi xmlns:a14="http://schemas.microsoft.com/office/drawing/2010/main" val="0"/>
+                        </a:ext>
+                      </a:extLst>
+                    </a:blip>
+                    <a:srcRect b="8602"/>
+                    <a:stretch/>
+                  </pic:blipFill>
+                  <pic:spPr bwMode="auto">
+                    <a:xfrm>
+                      <a:off x="0" y="0"/>
+                      <a:ext cx="3552825" cy="2428875"/>
+                    </a:xfrm>
+                    <a:prstGeom prst="rect">
+                      <a:avLst/>
+                    </a:prstGeom>
+                    <a:noFill/>
+                    <a:ln>
+                      <a:noFill/>
+                    </a:ln>
+                    <a:extLst>
+                      <a:ext uri="{53640926-AAD7-44D8-BBD7-CCE9431645EC}">
+                        <a14:shadowObscured xmlns:a14="http://schemas.microsoft.com/office/drawing/2010/main"/>
+                      </a:ext>
+                    </a:extLst>
+                  </pic:spPr>
+                </pic:pic>
+              </a:graphicData>
+            </a:graphic>
+            <wp14:sizeRelV relativeFrom="margin">
+              <wp14:pctHeight>0</wp14:pctHeight>
+            </wp14:sizeRelV>
+          </wp:anchor>
+        </w:drawing>
+      </w:r>
+      <w:r>
+        <w:t xml:space="preserve">Kết quả đầu ra của </w:t>
+      </w:r>
+      <w:r>
+        <w:t>neural</w:t>
+      </w:r>
+      <w:r>
+        <w:t xml:space="preserve"> sẽ là kết quả của hàm f được mô tả trên hình. Trong đó các giá gị x là đầu vào của neural, w là các con số đại diện cho một kết nối</w:t>
+      </w:r>
+      <w:r>
+        <w:t xml:space="preserve"> gọi là </w:t>
+      </w:r>
+      <w:r>
+        <w:rPr>
+          <w:b/>
+        </w:rPr>
+        <w:t>weight</w:t>
+      </w:r>
+      <w:r>
+        <w:t xml:space="preserve">, b là </w:t>
+      </w:r>
+      <w:r>
+        <w:rPr>
+          <w:b/>
+        </w:rPr>
+        <w:t>bias</w:t>
+      </w:r>
+      <w:r>
+        <w:t xml:space="preserve"> đóng vai trò hiệu chỉnh, f là một hàm số gọi là hàm activation. Có nhiều hàm </w:t>
+      </w:r>
+      <w:r>
+        <w:rPr>
+          <w:b/>
+        </w:rPr>
+        <w:t>activation</w:t>
+      </w:r>
+      <w:r>
+        <w:t xml:space="preserve"> trong đó phổ biến nhất là hàm </w:t>
+      </w:r>
+      <w:r>
+        <w:t>Relu</w:t>
+      </w:r>
+      <w:r>
+        <w:t>.</w:t>
+      </w:r>
+    </w:p>
+    <w:p>
+      <w:pPr>
+        <w:jc w:val="center"/>
+      </w:pPr>
+      <w:r>
+        <w:t>Hình 2.1.4 Hàm Relu</w:t>
+      </w:r>
+    </w:p>
+    <w:p>
+      <w:r>
+        <w:lastRenderedPageBreak/>
+        <w:t>Giá trị đầu ra của hàm sẽ bằng giá trị đầu vào khi giá trị đầu vào lớn hơn 0. Giá trị đầu ra của hàm sẽ là 0 nếu giá trị của đầu vào nhỏ hơn hoặc bằng 0</w:t>
+      </w:r>
+      <w:r>
+        <w:t>.</w:t>
+      </w:r>
+    </w:p>
+    <w:p>
+      <w:r>
+        <w:t>Việc máy học chính là việc máy tự tìm ra được giá trị các tham số w, b đối với toàn bộ neural trong mạng.</w:t>
+      </w:r>
+      <w:r>
+        <w:t xml:space="preserve"> Cơ sở của việc tìm ra được các giá trị của các tham số này chính là việc sử dụng thuật toán </w:t>
+      </w:r>
+      <w:r>
+        <w:rPr>
+          <w:b/>
+        </w:rPr>
+        <w:t>Gradient Descent</w:t>
+      </w:r>
+      <w:r>
+        <w:t xml:space="preserve">. </w:t>
+      </w:r>
+    </w:p>
+    <w:p>
+      <w:r>
+        <w:rPr>
+          <w:noProof/>
+        </w:rPr>
+        <w:drawing>
+          <wp:anchor distT="0" distB="0" distL="114300" distR="114300" simplePos="0" relativeHeight="251658752" behindDoc="0" locked="0" layoutInCell="1" allowOverlap="1" wp14:anchorId="7B58396E" wp14:editId="02A0227B">
+            <wp:simplePos x="0" y="0"/>
+            <wp:positionH relativeFrom="column">
+              <wp:posOffset>425450</wp:posOffset>
+            </wp:positionH>
+            <wp:positionV relativeFrom="paragraph">
+              <wp:posOffset>1117600</wp:posOffset>
+            </wp:positionV>
+            <wp:extent cx="4200525" cy="2276178"/>
+            <wp:effectExtent l="19050" t="19050" r="9525" b="10160"/>
+            <wp:wrapTopAndBottom/>
+            <wp:docPr id="27" name="Picture 27" descr="Káº¿t quáº£ hÃ¬nh áº£nh cho gradient descent"/>
+            <wp:cNvGraphicFramePr>
+              <a:graphicFrameLocks xmlns:a="http://schemas.openxmlformats.org/drawingml/2006/main" noChangeAspect="1"/>
+            </wp:cNvGraphicFramePr>
+            <a:graphic xmlns:a="http://schemas.openxmlformats.org/drawingml/2006/main">
+              <a:graphicData uri="http://schemas.openxmlformats.org/drawingml/2006/picture">
+                <pic:pic xmlns:pic="http://schemas.openxmlformats.org/drawingml/2006/picture">
+                  <pic:nvPicPr>
+                    <pic:cNvPr id="0" name="Picture 13" descr="Káº¿t quáº£ hÃ¬nh áº£nh cho gradient descent"/>
+                    <pic:cNvPicPr>
+                      <a:picLocks noChangeAspect="1" noChangeArrowheads="1"/>
+                    </pic:cNvPicPr>
+                  </pic:nvPicPr>
+                  <pic:blipFill>
+                    <a:blip r:embed="rId12" cstate="print">
+                      <a:extLst>
+                        <a:ext uri="{28A0092B-C50C-407E-A947-70E740481C1C}">
+                          <a14:useLocalDpi xmlns:a14="http://schemas.microsoft.com/office/drawing/2010/main" val="0"/>
+                        </a:ext>
+                      </a:extLst>
+                    </a:blip>
+                    <a:srcRect/>
+                    <a:stretch>
+                      <a:fillRect/>
+                    </a:stretch>
+                  </pic:blipFill>
+                  <pic:spPr bwMode="auto">
+                    <a:xfrm>
+                      <a:off x="0" y="0"/>
+                      <a:ext cx="4200525" cy="2276178"/>
+                    </a:xfrm>
+                    <a:prstGeom prst="rect">
+                      <a:avLst/>
+                    </a:prstGeom>
+                    <a:noFill/>
+                    <a:ln>
+                      <a:solidFill>
+                        <a:schemeClr val="accent6">
+                          <a:lumMod val="60000"/>
+                          <a:lumOff val="40000"/>
+                        </a:schemeClr>
+                      </a:solidFill>
+                    </a:ln>
+                  </pic:spPr>
+                </pic:pic>
+              </a:graphicData>
+            </a:graphic>
+          </wp:anchor>
+        </w:drawing>
+      </w:r>
+      <w:r>
+        <w:t>Kết quả đầu ra sẽ là một hàm số của các w và b, dựa vào đầu ra thực tế ta thu được hàm mất mát (loss function)</w:t>
+      </w:r>
+      <w:r>
+        <w:t xml:space="preserve">. Hàm mất mát cũng là một hàm số của w và b, công việc cần làm là tìm w và b sao cho hàm số này có giá trị nhỏ nhất trên tập dữ liệu học cho trước. </w:t>
+      </w:r>
+    </w:p>
+    <w:p>
+      <w:pPr>
+        <w:jc w:val="center"/>
+      </w:pPr>
+      <w:r>
+        <w:t>Hình 2.1.5 gradient descent</w:t>
+      </w:r>
+    </w:p>
+    <w:p>
+      <w:r>
+        <w:t xml:space="preserve">Trên hình minh họa việc tìm w để hàm J có giá trị nhỏ nhất, đây là trường hợp cho hàm một biết. Ban đầu, w nhận một giá trị bất kì sau khi di chuyển theo chiều ngược với chiều của đạo hàm ở điểm hiện tại thì ta luôn tìm được giá trị w sao cho hàm J có giá trị bé hơn. Lặp lại việc di chuyển theo nguyên tắc ngược chiều của đạo hàm phía trên ta sẽ tìm được w sao cho J đạt giá trị nhỏ nhất. </w:t>
+      </w:r>
+    </w:p>
+    <w:p>
+      <w:pPr>
+        <w:rPr>
+          <w:rFonts w:cs="Times New Roman"/>
+        </w:rPr>
+      </w:pPr>
+      <w:r>
+        <w:t>Vậ</w:t>
+      </w:r>
+      <w:r>
+        <w:t xml:space="preserve">y giả sử ta cần tìm tham số </w:t>
+      </w:r>
+      <m:oMath>
+        <m:r>
+          <w:rPr>
+            <w:rFonts w:ascii="Cambria Math" w:hAnsi="Cambria Math"/>
+          </w:rPr>
+          <m:t>θ∈</m:t>
+        </m:r>
+        <m:sSup>
+          <m:sSupPr>
+            <m:ctrlPr>
+              <w:rPr>
+                <w:rFonts w:ascii="Cambria Math" w:hAnsi="Cambria Math"/>
+                <w:i/>
+              </w:rPr>
+            </m:ctrlPr>
+          </m:sSupPr>
+          <m:e>
+            <m:r>
+              <w:rPr>
+                <w:rFonts w:ascii="Cambria Math" w:hAnsi="Cambria Math"/>
+              </w:rPr>
+              <m:t>R</m:t>
+            </m:r>
+          </m:e>
+          <m:sup>
+            <m:r>
+              <w:rPr>
+                <w:rFonts w:ascii="Cambria Math" w:hAnsi="Cambria Math"/>
+              </w:rPr>
+              <m:t>n</m:t>
+            </m:r>
+          </m:sup>
+        </m:sSup>
+      </m:oMath>
+      <w:r>
+        <w:t xml:space="preserve"> để hàm mất mát J(</w:t>
+      </w:r>
+      <w:r>
+        <w:rPr>
+          <w:rFonts w:cs="Times New Roman"/>
+        </w:rPr>
+        <w:t>θ) đạt giá trị nhỏ nhất ta tiến hành bước lặp như sau</w:t>
+      </w:r>
+    </w:p>
+    <w:p>
+      <w:pPr>
+        <w:rPr>
+          <w:rFonts w:eastAsiaTheme="minorEastAsia"/>
+        </w:rPr>
+      </w:pPr>
+      <m:oMathPara>
+        <m:oMath>
+          <m:sSup>
+            <m:sSupPr>
+              <m:ctrlPr>
+                <w:rPr>
+                  <w:rFonts w:ascii="Cambria Math" w:hAnsi="Cambria Math"/>
+                  <w:i/>
+                </w:rPr>
+              </m:ctrlPr>
+            </m:sSupPr>
+            <m:e>
+              <m:r>
+                <w:rPr>
+                  <w:rFonts w:ascii="Cambria Math" w:hAnsi="Cambria Math"/>
+                </w:rPr>
+                <m:t>θ</m:t>
+              </m:r>
+            </m:e>
+            <m:sup>
+              <m:r>
+                <w:rPr>
+                  <w:rFonts w:ascii="Cambria Math" w:hAnsi="Cambria Math"/>
+                </w:rPr>
+                <m:t>(</m:t>
+              </m:r>
+              <m:r>
+                <w:rPr>
+                  <w:rFonts w:ascii="Cambria Math" w:hAnsi="Cambria Math"/>
+                </w:rPr>
+                <m:t>k+1</m:t>
+              </m:r>
+              <m:r>
+                <w:rPr>
+                  <w:rFonts w:ascii="Cambria Math" w:hAnsi="Cambria Math"/>
+                </w:rPr>
+                <m:t>)</m:t>
+              </m:r>
+            </m:sup>
+          </m:sSup>
+          <m:r>
+            <w:rPr>
+              <w:rFonts w:ascii="Cambria Math" w:hAnsi="Cambria Math"/>
+            </w:rPr>
+            <m:t xml:space="preserve">= </m:t>
+          </m:r>
+          <m:sSup>
+            <m:sSupPr>
+              <m:ctrlPr>
+                <w:rPr>
+                  <w:rFonts w:ascii="Cambria Math" w:hAnsi="Cambria Math"/>
+                  <w:i/>
+                </w:rPr>
+              </m:ctrlPr>
+            </m:sSupPr>
+            <m:e>
+              <m:r>
+                <w:rPr>
+                  <w:rFonts w:ascii="Cambria Math" w:hAnsi="Cambria Math"/>
+                </w:rPr>
+                <m:t>θ</m:t>
+              </m:r>
+            </m:e>
+            <m:sup>
+              <m:r>
+                <w:rPr>
+                  <w:rFonts w:ascii="Cambria Math" w:hAnsi="Cambria Math"/>
+                </w:rPr>
+                <m:t>(k)</m:t>
+              </m:r>
+            </m:sup>
+          </m:sSup>
+          <m:r>
+            <w:rPr>
+              <w:rFonts w:ascii="Cambria Math" w:hAnsi="Cambria Math"/>
+            </w:rPr>
+            <m:t xml:space="preserve">- </m:t>
+          </m:r>
+          <m:r>
+            <w:rPr>
+              <w:rFonts w:ascii="Cambria Math" w:hAnsi="Cambria Math"/>
+            </w:rPr>
+            <m:t>η</m:t>
+          </m:r>
+          <m:sSub>
+            <m:sSubPr>
+              <m:ctrlPr>
+                <w:rPr>
+                  <w:rFonts w:ascii="Cambria Math" w:hAnsi="Cambria Math"/>
+                  <w:i/>
+                </w:rPr>
+              </m:ctrlPr>
+            </m:sSubPr>
+            <m:e>
+              <m:r>
+                <m:rPr>
+                  <m:sty m:val="p"/>
+                </m:rPr>
+                <w:rPr>
+                  <w:rFonts w:ascii="Cambria Math" w:hAnsi="Cambria Math"/>
+                </w:rPr>
+                <m:t>∇</m:t>
+              </m:r>
+            </m:e>
+            <m:sub>
+              <m:r>
+                <w:rPr>
+                  <w:rFonts w:ascii="Cambria Math" w:hAnsi="Cambria Math"/>
+                </w:rPr>
+                <m:t>θ</m:t>
+              </m:r>
+            </m:sub>
+          </m:sSub>
+          <m:r>
+            <w:rPr>
+              <w:rFonts w:ascii="Cambria Math" w:hAnsi="Cambria Math"/>
+            </w:rPr>
+            <m:t>J(θ)</m:t>
+          </m:r>
+        </m:oMath>
+      </m:oMathPara>
+    </w:p>
+    <w:p>
+      <w:pPr>
+        <w:rPr>
+          <w:rFonts w:eastAsiaTheme="minorEastAsia"/>
+        </w:rPr>
+      </w:pPr>
+      <w:r>
+        <w:rPr>
+          <w:rFonts w:eastAsiaTheme="minorEastAsia"/>
+        </w:rPr>
+        <w:t xml:space="preserve">Trong bài toán tối ưu mạng neural </w:t>
+      </w:r>
+      <m:oMath>
+        <m:r>
+          <w:rPr>
+            <w:rFonts w:ascii="Cambria Math" w:hAnsi="Cambria Math"/>
+          </w:rPr>
+          <m:t>η</m:t>
+        </m:r>
+      </m:oMath>
+      <w:r>
+        <w:rPr>
+          <w:rFonts w:eastAsiaTheme="minorEastAsia"/>
+        </w:rPr>
+        <w:t xml:space="preserve"> được gọi là </w:t>
+      </w:r>
+      <w:r>
+        <w:rPr>
+          <w:rFonts w:eastAsiaTheme="minorEastAsia"/>
+          <w:b/>
+        </w:rPr>
+        <w:t>learning rate</w:t>
+      </w:r>
+      <w:r>
+        <w:rPr>
+          <w:rFonts w:eastAsiaTheme="minorEastAsia"/>
+        </w:rPr>
+        <w:t xml:space="preserve"> </w:t>
+      </w:r>
+    </w:p>
+    <w:p>
+      <w:r>
+        <w:lastRenderedPageBreak/>
+        <w:t xml:space="preserve">Với hàm nhiều biến thì thay vì tính đạo hàm thông thường, ta sẽ tính đạo hàm riêng để tinh chỉnh từng biến số của hàm nhiều biến. Kết quả là sẽ thu được </w:t>
+      </w:r>
+      <w:r>
+        <w:t>giá trị cho từng biến số để hàm mất mát có giá trị nhỏ nhất.</w:t>
+      </w:r>
+    </w:p>
+    <w:p>
+      <w:r>
+        <w:t>Với mạng có nhiều lớp ẩn thì việc tính giá trị đạo hàm của hàm mất mát theo từng weight và bias được thực hiện thông qua phép tính đạo hàm của hàm hợp.</w:t>
+      </w:r>
+    </w:p>
+    <w:p>
+      <w:pPr>
+        <w:rPr>
+          <w:rFonts w:eastAsiaTheme="minorEastAsia"/>
+        </w:rPr>
+      </w:pPr>
+      <m:oMathPara>
+        <m:oMath>
+          <m:r>
+            <w:rPr>
+              <w:rFonts w:ascii="Cambria Math" w:hAnsi="Cambria Math"/>
+            </w:rPr>
+            <m:t>y=g</m:t>
+          </m:r>
+          <m:d>
+            <m:dPr>
+              <m:ctrlPr>
+                <w:rPr>
+                  <w:rFonts w:ascii="Cambria Math" w:hAnsi="Cambria Math"/>
+                  <w:i/>
+                </w:rPr>
+              </m:ctrlPr>
+            </m:dPr>
+            <m:e>
+              <m:r>
+                <w:rPr>
+                  <w:rFonts w:ascii="Cambria Math" w:hAnsi="Cambria Math"/>
+                </w:rPr>
+                <m:t>f</m:t>
+              </m:r>
+              <m:d>
+                <m:dPr>
+                  <m:ctrlPr>
+                    <w:rPr>
+                      <w:rFonts w:ascii="Cambria Math" w:hAnsi="Cambria Math"/>
+                      <w:i/>
+                    </w:rPr>
+                  </m:ctrlPr>
+                </m:dPr>
+                <m:e>
+                  <m:r>
+                    <w:rPr>
+                      <w:rFonts w:ascii="Cambria Math" w:hAnsi="Cambria Math"/>
+                    </w:rPr>
+                    <m:t>x</m:t>
+                  </m:r>
+                </m:e>
+              </m:d>
+            </m:e>
+          </m:d>
+          <m:r>
+            <w:rPr>
+              <w:rFonts w:ascii="Cambria Math" w:hAnsi="Cambria Math"/>
+            </w:rPr>
+            <m:t xml:space="preserve"> =&gt;</m:t>
+          </m:r>
+          <m:f>
+            <m:fPr>
+              <m:ctrlPr>
+                <w:rPr>
+                  <w:rFonts w:ascii="Cambria Math" w:hAnsi="Cambria Math"/>
+                  <w:i/>
+                </w:rPr>
+              </m:ctrlPr>
+            </m:fPr>
+            <m:num>
+              <m:r>
+                <w:rPr>
+                  <w:rFonts w:ascii="Cambria Math" w:hAnsi="Cambria Math"/>
+                </w:rPr>
+                <m:t>dy</m:t>
+              </m:r>
+            </m:num>
+            <m:den>
+              <m:r>
+                <w:rPr>
+                  <w:rFonts w:ascii="Cambria Math" w:hAnsi="Cambria Math"/>
+                </w:rPr>
+                <m:t>dx</m:t>
+              </m:r>
+            </m:den>
+          </m:f>
+          <m:r>
+            <w:rPr>
+              <w:rFonts w:ascii="Cambria Math" w:hAnsi="Cambria Math"/>
+            </w:rPr>
+            <m:t xml:space="preserve">= </m:t>
+          </m:r>
+          <m:f>
+            <m:fPr>
+              <m:ctrlPr>
+                <w:rPr>
+                  <w:rFonts w:ascii="Cambria Math" w:hAnsi="Cambria Math"/>
+                  <w:i/>
+                </w:rPr>
+              </m:ctrlPr>
+            </m:fPr>
+            <m:num>
+              <m:r>
+                <w:rPr>
+                  <w:rFonts w:ascii="Cambria Math" w:hAnsi="Cambria Math"/>
+                </w:rPr>
+                <m:t>dy</m:t>
+              </m:r>
+            </m:num>
+            <m:den>
+              <m:r>
+                <w:rPr>
+                  <w:rFonts w:ascii="Cambria Math" w:hAnsi="Cambria Math"/>
+                </w:rPr>
+                <m:t>df</m:t>
+              </m:r>
+            </m:den>
+          </m:f>
+          <m:r>
+            <w:rPr>
+              <w:rFonts w:ascii="Cambria Math" w:hAnsi="Cambria Math"/>
+            </w:rPr>
+            <m:t>.</m:t>
+          </m:r>
+          <m:f>
+            <m:fPr>
+              <m:ctrlPr>
+                <w:rPr>
+                  <w:rFonts w:ascii="Cambria Math" w:hAnsi="Cambria Math"/>
+                  <w:i/>
+                </w:rPr>
+              </m:ctrlPr>
+            </m:fPr>
+            <m:num>
+              <m:r>
+                <w:rPr>
+                  <w:rFonts w:ascii="Cambria Math" w:hAnsi="Cambria Math"/>
+                </w:rPr>
+                <m:t>df</m:t>
+              </m:r>
+            </m:num>
+            <m:den>
+              <m:r>
+                <w:rPr>
+                  <w:rFonts w:ascii="Cambria Math" w:hAnsi="Cambria Math"/>
+                </w:rPr>
+                <m:t>dx</m:t>
+              </m:r>
+            </m:den>
+          </m:f>
+        </m:oMath>
+      </m:oMathPara>
+    </w:p>
+    <w:p>
+      <w:pPr>
+        <w:rPr>
+          <w:rFonts w:eastAsiaTheme="minorEastAsia"/>
+        </w:rPr>
+      </w:pPr>
+      <w:r>
+        <w:rPr>
+          <w:rFonts w:eastAsiaTheme="minorEastAsia"/>
+        </w:rPr>
+        <w:t>Có nhiều thuật toán tối ưu hàm mất mát nhưng đa số đều dựa vào nguyên lý của thuật toán gradient descent.</w:t>
+      </w:r>
+    </w:p>
+    <w:p>
+      <w:pPr>
+        <w:rPr>
+          <w:rFonts w:eastAsiaTheme="minorEastAsia"/>
+        </w:rPr>
+      </w:pPr>
+      <w:r>
+        <w:rPr>
+          <w:rFonts w:eastAsiaTheme="minorEastAsia"/>
+        </w:rPr>
+        <w:t xml:space="preserve">Quá trình để mạng tìm ra các tham số weight và bias được gọi là quá trình huấn luyện mạng neural. Kết thúc quá trình huấn luyện ta thu được tập hợp các weight và bias. Các giá trị này sẽ được lưu trong một tập tin gọi là </w:t>
+      </w:r>
+      <w:r>
+        <w:rPr>
+          <w:rFonts w:eastAsiaTheme="minorEastAsia"/>
+          <w:b/>
+        </w:rPr>
+        <w:t>model</w:t>
+      </w:r>
+      <w:r>
+        <w:rPr>
+          <w:rFonts w:eastAsiaTheme="minorEastAsia"/>
+        </w:rPr>
+        <w:t xml:space="preserve"> cùng với cá tham số cấu hình mạng.</w:t>
+      </w:r>
+    </w:p>
+    <w:p>
+      <w:pPr>
+        <w:pStyle w:val="Heading2"/>
+      </w:pPr>
+      <w:bookmarkStart w:id="8" w:name="_Toc10067430"/>
+      <w:r>
+        <w:t>2</w:t>
+      </w:r>
+      <w:r>
+        <w:t>.2</w:t>
+      </w:r>
+      <w:r>
+        <w:t>.</w:t>
+      </w:r>
+      <w:r>
+        <w:tab/>
+      </w:r>
+      <w:r>
+        <w:t>Tổng quan về mạng CNN</w:t>
+      </w:r>
+      <w:bookmarkEnd w:id="8"/>
+    </w:p>
+    <w:p>
+      <w:r>
+        <w:t>Convolutional Neural Network (CNN – Mạng nơ-ron tích chập) là một trong những mô hình Deep Learning tiên tiến giúp cho chúng ta xây dựng được những hệ thống thông minh với độ chính xác cao như hiện nay như hệ thống xử lý ảnh lớn như Facebook, Google hay Amazon đã đưa vào sản phẩm của mình những chức năng thông minh như nhận diện khuôn mặt người dùng, phát triển xe hơi tự lái hay drone giao hàng tự động. CNN được sử dụng nhiều trong các bài toán nhận dạng các object trong ả</w:t>
+      </w:r>
+      <w:r>
+        <w:t>nh.</w:t>
+      </w:r>
+    </w:p>
+    <w:p>
+      <w:r>
+        <w:rPr>
+          <w:noProof/>
+        </w:rPr>
+        <w:drawing>
+          <wp:inline distT="0" distB="0" distL="0" distR="0" wp14:anchorId="5457835A" wp14:editId="3C56F627">
             <wp:extent cx="5580380" cy="1436948"/>
             <wp:effectExtent l="19050" t="19050" r="20320" b="11430"/>
             <wp:docPr id="1" name="Picture 1" descr="C:\Users\ManhLV\Desktop\cnn_architecture.png"/>
@@ -3615,7 +4492,7 @@
                     </pic:cNvPicPr>
                   </pic:nvPicPr>
                   <pic:blipFill>
-                    <a:blip r:embed="rId8">
+                    <a:blip r:embed="rId13">
                       <a:extLst>
                         <a:ext uri="{28A0092B-C50C-407E-A947-70E740481C1C}">
                           <a14:useLocalDpi xmlns:a14="http://schemas.microsoft.com/office/drawing/2010/main" val="0"/>
@@ -3661,25 +4538,12 @@
       </w:r>
     </w:p>
     <w:p>
-      <w:pPr>
-        <w:pStyle w:val="Heading2"/>
-        <w:ind w:left="0" w:firstLine="0"/>
-      </w:pPr>
-      <w:bookmarkStart w:id="7" w:name="_Toc9975826"/>
-      <w:r>
-        <w:t>2</w:t>
-      </w:r>
-      <w:r>
-        <w:t>.2</w:t>
+      <w:r>
+        <w:t>Sau đây là một số đặc điểm trong cách thức hoạt động của mạng CNN</w:t>
       </w:r>
       <w:r>
         <w:t>.</w:t>
       </w:r>
-      <w:r>
-        <w:tab/>
-        <w:t>CNN hoạt động như thế nào</w:t>
-      </w:r>
-      <w:bookmarkEnd w:id="7"/>
     </w:p>
     <w:p>
       <w:r>
@@ -3689,7 +4553,11 @@
         <w:t>Local receptive fields:</w:t>
       </w:r>
       <w:r>
-        <w:t xml:space="preserve"> Trong mạng neural network truyền thống mỗi một neural trong input layer kết nối với một neural trọng hidden layer. Tuy nhiên trong CNN chỉ một vùng xác định trọng các neural trong input layer kết nối với một neural trong hidden layer. Những vùng xác định nêu trên gọi là Local receptive fields. Sự kết nỗi giữa input layer và hidden được chính là viêc từ Local receptive fields trên một ảnh đầu vào được biến đổi thông qua một phép toán được gọi là convolution để thu được một điểm trên hidden layer.</w:t>
+        <w:t xml:space="preserve"> Trong mạng neural network truyền thống mỗi một neural trong input layer kết nối với một neural trọng hidden layer. Tuy nhiên </w:t>
+      </w:r>
+      <w:r>
+        <w:lastRenderedPageBreak/>
+        <w:t>trong CNN chỉ một vùng xác định trọng các neural trong input layer kết nối với một neural trong hidden layer. Những vùng xác định nêu trên gọi là Local receptive fields. Sự kết nỗi giữa input layer và hidden được chính là viêc từ Local receptive fields trên một ảnh đầu vào được biến đổi thông qua một phép toán được gọi là convolution để thu được một điểm trên hidden layer.</w:t>
       </w:r>
     </w:p>
     <w:p>
@@ -3741,11 +4609,7 @@
         <w:t xml:space="preserve"> </w:t>
       </w:r>
       <w:r>
-        <w:t xml:space="preserve">Giá trị thu được </w:t>
-      </w:r>
-      <w:r>
-        <w:lastRenderedPageBreak/>
-        <w:t>sau phép biến đổi là giá trị dương nhất có thể của output, trong trường hợp ouput mang giá trị âm thì giá trị nhận được là 0.</w:t>
+        <w:t>Giá trị thu được sau phép biến đổi là giá trị dương nhất có thể của output, trong trường hợp ouput mang giá trị âm thì giá trị nhận được là 0.</w:t>
       </w:r>
     </w:p>
     <w:p>
@@ -3764,7 +4628,7 @@
         <w:pStyle w:val="Heading2"/>
         <w:ind w:left="0" w:firstLine="0"/>
       </w:pPr>
-      <w:bookmarkStart w:id="8" w:name="_Toc9975827"/>
+      <w:bookmarkStart w:id="9" w:name="_Toc10067431"/>
       <w:r>
         <w:t>2</w:t>
       </w:r>
@@ -3778,9 +4642,12 @@
         <w:tab/>
       </w:r>
       <w:r>
-        <w:t>Convolution là gì</w:t>
-      </w:r>
-      <w:bookmarkEnd w:id="8"/>
+        <w:t>Định nghĩa c</w:t>
+      </w:r>
+      <w:r>
+        <w:t>onvolution</w:t>
+      </w:r>
+      <w:bookmarkEnd w:id="9"/>
     </w:p>
     <w:p>
       <w:r>
@@ -3788,7 +4655,7 @@
           <w:noProof/>
         </w:rPr>
         <w:drawing>
-          <wp:inline distT="0" distB="0" distL="0" distR="0" wp14:anchorId="3147BF07" wp14:editId="28784EDB">
+          <wp:inline distT="0" distB="0" distL="0" distR="0" wp14:anchorId="6F2E1A92" wp14:editId="56BE3C2A">
             <wp:extent cx="5580380" cy="3390081"/>
             <wp:effectExtent l="19050" t="19050" r="20320" b="20320"/>
             <wp:docPr id="4" name="Picture 4" descr="C:\Users\ManhLV\Desktop\input_feature.png"/>
@@ -3805,7 +4672,7 @@
                     </pic:cNvPicPr>
                   </pic:nvPicPr>
                   <pic:blipFill>
-                    <a:blip r:embed="rId9">
+                    <a:blip r:embed="rId14">
                       <a:extLst>
                         <a:ext uri="{28A0092B-C50C-407E-A947-70E740481C1C}">
                           <a14:useLocalDpi xmlns:a14="http://schemas.microsoft.com/office/drawing/2010/main" val="0"/>
@@ -3847,7 +4714,8 @@
         <w:jc w:val="center"/>
       </w:pPr>
       <w:r>
-        <w:t>Hình 2.4.1 Convolutional là gì</w:t>
+        <w:lastRenderedPageBreak/>
+        <w:t>Hình 2.3.1 Khái niệm convolutional</w:t>
       </w:r>
     </w:p>
     <w:p>
@@ -3871,9 +4739,8 @@
         <w:rPr>
           <w:noProof/>
         </w:rPr>
-        <w:lastRenderedPageBreak/>
         <w:drawing>
-          <wp:inline distT="0" distB="0" distL="0" distR="0" wp14:anchorId="2A75DCD6" wp14:editId="06A5B6D7">
+          <wp:inline distT="0" distB="0" distL="0" distR="0" wp14:anchorId="5B16EB1A" wp14:editId="1946281A">
             <wp:extent cx="5580380" cy="3417983"/>
             <wp:effectExtent l="19050" t="19050" r="20320" b="11430"/>
             <wp:docPr id="3" name="Picture 3" descr="C:\Users\ManhLV\Desktop\convolution.png"/>
@@ -3890,7 +4757,7 @@
                     </pic:cNvPicPr>
                   </pic:nvPicPr>
                   <pic:blipFill>
-                    <a:blip r:embed="rId10">
+                    <a:blip r:embed="rId15">
                       <a:extLst>
                         <a:ext uri="{28A0092B-C50C-407E-A947-70E740481C1C}">
                           <a14:useLocalDpi xmlns:a14="http://schemas.microsoft.com/office/drawing/2010/main" val="0"/>
@@ -3932,7 +4799,10 @@
         <w:jc w:val="center"/>
       </w:pPr>
       <w:r>
-        <w:t>Hình 2.4.2 Convolutional và mảng hai chiều</w:t>
+        <w:t>Hình 2.3</w:t>
+      </w:r>
+      <w:r>
+        <w:t>.2 Convolutional và mảng hai chiều</w:t>
       </w:r>
     </w:p>
     <w:p>
@@ -3942,7 +4812,11 @@
     </w:p>
     <w:p>
       <w:r>
-        <w:t>Trên đây là mô tả thực hiện phép toán convolution với ma trận hai chiều với một filter duy nhất. Trong thực tế đối với ảnh RGB ta thực hiện convolution với ma trận ba chiều ví dụ như ảnh RGB và với cùng một ảnh đầu vào ta áp dụng phép toán convolution với nhiều filter khác nhau. Mỗi một filter được áp dụng cho ta một feature layer. Nhiều feature layer xếp trồng lên nhau ta thu được một convolution layer. Ví dụ sau thể hiện ảnh có kích thước 32x32 và có ba kênh mầu, ta sử dụng 10 filter và thu được convolution layer là một ma trận 32x32x10.</w:t>
+        <w:t xml:space="preserve">Trên đây là mô tả thực hiện phép toán convolution với ma trận hai chiều với một filter duy nhất. Trong thực tế đối với ảnh RGB ta thực hiện convolution với ma trận ba chiều ví dụ như ảnh RGB và với cùng một ảnh đầu vào ta áp dụng phép toán convolution với nhiều filter khác nhau. Mỗi một filter được áp dụng cho ta một feature layer. Nhiều feature layer xếp trồng lên nhau ta thu </w:t>
+      </w:r>
+      <w:r>
+        <w:lastRenderedPageBreak/>
+        <w:t>được một convolution layer. Ví dụ sau thể hiện ảnh có kích thước 32x32 và có ba kênh mầu, ta sử dụng 10 filter và thu được convolution layer là một ma trận 32x32x10.</w:t>
       </w:r>
     </w:p>
     <w:p>
@@ -3953,9 +4827,8 @@
         <w:rPr>
           <w:noProof/>
         </w:rPr>
-        <w:lastRenderedPageBreak/>
         <w:drawing>
-          <wp:inline distT="0" distB="0" distL="0" distR="0" wp14:anchorId="1E641952" wp14:editId="012C0FA5">
+          <wp:inline distT="0" distB="0" distL="0" distR="0" wp14:anchorId="337D3740" wp14:editId="65BD68DD">
             <wp:extent cx="5581650" cy="2676525"/>
             <wp:effectExtent l="19050" t="19050" r="19050" b="28575"/>
             <wp:docPr id="5" name="Picture 5" descr="C:\Users\ManhLV\Desktop\multilyear.png"/>
@@ -3972,7 +4845,7 @@
                     </pic:cNvPicPr>
                   </pic:nvPicPr>
                   <pic:blipFill>
-                    <a:blip r:embed="rId11">
+                    <a:blip r:embed="rId16">
                       <a:extLst>
                         <a:ext uri="{28A0092B-C50C-407E-A947-70E740481C1C}">
                           <a14:useLocalDpi xmlns:a14="http://schemas.microsoft.com/office/drawing/2010/main" val="0"/>
@@ -4014,14 +4887,17 @@
         <w:jc w:val="center"/>
       </w:pPr>
       <w:r>
-        <w:t>Hình 2.4.3 Convolutional và mảng ba chiều</w:t>
+        <w:t>Hình 2.3</w:t>
+      </w:r>
+      <w:r>
+        <w:t>.3 Convolutional và mảng ba chiều</w:t>
       </w:r>
     </w:p>
     <w:p>
       <w:pPr>
         <w:pStyle w:val="Heading2"/>
       </w:pPr>
-      <w:bookmarkStart w:id="9" w:name="_Toc9975828"/>
+      <w:bookmarkStart w:id="10" w:name="_Toc10067432"/>
       <w:r>
         <w:t>2</w:t>
       </w:r>
@@ -4035,15 +4911,21 @@
         <w:tab/>
       </w:r>
       <w:r>
-        <w:t xml:space="preserve">Stride </w:t>
+        <w:t>Định nghĩa s</w:t>
+      </w:r>
+      <w:r>
+        <w:t xml:space="preserve">tride </w:t>
       </w:r>
       <w:r>
         <w:t>và</w:t>
       </w:r>
       <w:r>
-        <w:t xml:space="preserve"> Padding</w:t>
-      </w:r>
-      <w:bookmarkEnd w:id="9"/>
+        <w:t xml:space="preserve"> p</w:t>
+      </w:r>
+      <w:r>
+        <w:t>adding</w:t>
+      </w:r>
+      <w:bookmarkEnd w:id="10"/>
     </w:p>
     <w:p>
       <w:r>
@@ -4068,7 +4950,7 @@
           <w:noProof/>
         </w:rPr>
         <w:drawing>
-          <wp:inline distT="0" distB="0" distL="0" distR="0" wp14:anchorId="1260F0E8" wp14:editId="2C069E18">
+          <wp:inline distT="0" distB="0" distL="0" distR="0" wp14:anchorId="2E6CE597" wp14:editId="22B09CA3">
             <wp:extent cx="4612101" cy="657225"/>
             <wp:effectExtent l="19050" t="19050" r="17145" b="9525"/>
             <wp:docPr id="6" name="Picture 6" descr="C:\Users\ManhLV\Desktop\1_rOyHQ2teFXX5rIIFHwYDsg.png"/>
@@ -4085,7 +4967,7 @@
                     </pic:cNvPicPr>
                   </pic:nvPicPr>
                   <pic:blipFill>
-                    <a:blip r:embed="rId12">
+                    <a:blip r:embed="rId17">
                       <a:extLst>
                         <a:ext uri="{28A0092B-C50C-407E-A947-70E740481C1C}">
                           <a14:useLocalDpi xmlns:a14="http://schemas.microsoft.com/office/drawing/2010/main" val="0"/>
@@ -4129,7 +5011,7 @@
         <w:pStyle w:val="Heading2"/>
         <w:ind w:left="0" w:firstLine="0"/>
       </w:pPr>
-      <w:bookmarkStart w:id="10" w:name="_Toc9975829"/>
+      <w:bookmarkStart w:id="11" w:name="_Toc10067433"/>
       <w:r>
         <w:t>2</w:t>
       </w:r>
@@ -4143,13 +5025,23 @@
         <w:tab/>
       </w:r>
       <w:r>
-        <w:t>Pooling là gì</w:t>
-      </w:r>
-      <w:bookmarkEnd w:id="10"/>
-    </w:p>
-    <w:p>
-      <w:r>
-        <w:t>Sau khi thực hiện phép toán convolution chúng ta thường sủ dụng pooling nhằm giảm số chiều của dữ liệu. Loại pooling thông dụng nhất là max pooling tức là trong một vùng  được chọn (pooling window) được chọn của ma trận, ta lấy phần tử có kích thước lớn nhất, cũng giống với convolution thì pooling window cũng được định nghĩa kích thước (size) và bước nhảu (tride). Dưới đây là ví dụ việc áp dụng max pooling sử dụng 2x2 window và stride là 2.</w:t>
+        <w:t>Lớp p</w:t>
+      </w:r>
+      <w:r>
+        <w:t>ooling</w:t>
+      </w:r>
+      <w:r>
+        <w:t xml:space="preserve"> trong mạng CNN</w:t>
+      </w:r>
+      <w:bookmarkEnd w:id="11"/>
+    </w:p>
+    <w:p>
+      <w:r>
+        <w:t xml:space="preserve">Sau khi thực hiện phép toán convolution chúng ta thường sủ dụng pooling nhằm giảm số chiều của dữ liệu. Loại pooling thông dụng nhất là max pooling tức là trong một vùng  được chọn (pooling window) được chọn của ma trận, ta lấy phần tử có kích thước lớn nhất, cũng giống với convolution thì pooling </w:t>
+      </w:r>
+      <w:r>
+        <w:lastRenderedPageBreak/>
+        <w:t>window cũng được định nghĩa kích thước (size) và bước nhảu (tride). Dưới đây là ví dụ việc áp dụng max pooling sử dụng 2x2 window và stride là 2.</w:t>
       </w:r>
     </w:p>
     <w:p>
@@ -4160,9 +5052,8 @@
         <w:rPr>
           <w:noProof/>
         </w:rPr>
-        <w:lastRenderedPageBreak/>
         <w:drawing>
-          <wp:inline distT="0" distB="0" distL="0" distR="0" wp14:anchorId="14EBCB56" wp14:editId="34E45E73">
+          <wp:inline distT="0" distB="0" distL="0" distR="0" wp14:anchorId="6C75D754" wp14:editId="7FD2A19B">
             <wp:extent cx="5581650" cy="2037303"/>
             <wp:effectExtent l="19050" t="19050" r="19050" b="20320"/>
             <wp:docPr id="7" name="Picture 7" descr="C:\Users\ManhLV\Desktop\1_ReZNSf_Yr7Q1nqegGirsMQ@2x.png"/>
@@ -4179,7 +5070,7 @@
                     </pic:cNvPicPr>
                   </pic:nvPicPr>
                   <pic:blipFill>
-                    <a:blip r:embed="rId13">
+                    <a:blip r:embed="rId18">
                       <a:extLst>
                         <a:ext uri="{28A0092B-C50C-407E-A947-70E740481C1C}">
                           <a14:useLocalDpi xmlns:a14="http://schemas.microsoft.com/office/drawing/2010/main" val="0"/>
@@ -4221,7 +5112,10 @@
         <w:jc w:val="center"/>
       </w:pPr>
       <w:r>
-        <w:t>Hình 2.6.1 Minh họa max pool</w:t>
+        <w:t>Hình 2.5</w:t>
+      </w:r>
+      <w:r>
+        <w:t>.1 Minh họa max pool</w:t>
       </w:r>
       <w:r>
         <w:t>ing</w:t>
@@ -4229,45 +5123,25 @@
     </w:p>
     <w:p>
       <w:pPr>
-        <w:pStyle w:val="Heading2"/>
-        <w:ind w:left="0" w:firstLine="0"/>
-      </w:pPr>
-      <w:bookmarkStart w:id="11" w:name="_Toc9975830"/>
-      <w:r>
-        <w:t>2</w:t>
-      </w:r>
-      <w:r>
-        <w:t>.6</w:t>
-      </w:r>
-      <w:r>
-        <w:t>.</w:t>
-      </w:r>
-      <w:r>
-        <w:tab/>
-      </w:r>
-      <w:r>
-        <w:t>Full</w:t>
-      </w:r>
-      <w:r>
-        <w:t>y connected</w:t>
-      </w:r>
-      <w:r>
-        <w:t xml:space="preserve"> neural network</w:t>
-      </w:r>
-      <w:bookmarkEnd w:id="11"/>
-    </w:p>
-    <w:p>
-      <w:pPr>
-        <w:ind w:firstLine="720"/>
-      </w:pPr>
-      <w:r>
-        <w:t>Sau các lớp convolution + pooling layers chúng ta sẽ gắn thêm một mạng Artificial Neural Network  nhằm phục vụ quá trình tranning và nhận diện đối tượng</w:t>
-      </w:r>
-      <w:r>
-        <w:t>. Thông qua quá trình học CNN tự động sẽ cập nhật lại giá trị cho các filter, weight matrix W và bias b</w:t>
-      </w:r>
-      <w:r>
-        <w:t>.</w:t>
+        <w:jc w:val="left"/>
+      </w:pPr>
+      <w:r>
+        <w:t>Các lớp phía sau cùng FC viết tắt của fully connection neural, chính là các lớp ẩn trong mạng neural truyền thống. Cuối cùng đẩu ra thường được cho qua hàm có tên là softmax. Hàm này có tác dụng chuyển một vector đầu vào thành một vector đầu ra có cùng kích thước, các phẩn tử nằm trong khoảng 0 và 1, tổng các phần tử sẽ có giá trị là 1.</w:t>
+      </w:r>
+      <w:r>
+        <w:t xml:space="preserve"> Trong bài toán phân loại ảnh thì giá trị đầu ra của softmax chính là sác xuất rơi vào mỗi loại tương ứ</w:t>
+      </w:r>
+      <w:r>
+        <w:t>ng khi đem</w:t>
+      </w:r>
+      <w:r>
+        <w:t xml:space="preserve"> một ả</w:t>
+      </w:r>
+      <w:r>
+        <w:t>nh làm đầu vào của mạng để dự đoán.</w:t>
+      </w:r>
+      <w:r>
+        <w:br/>
       </w:r>
     </w:p>
     <w:p>
@@ -4280,7 +5154,7 @@
           <w:bCs/>
         </w:rPr>
       </w:pPr>
-      <w:bookmarkStart w:id="12" w:name="_Toc9975831"/>
+      <w:bookmarkStart w:id="12" w:name="_Toc10067434"/>
       <w:r>
         <w:rPr>
           <w:rStyle w:val="Heading1Char"/>
@@ -4323,7 +5197,7 @@
       <w:pPr>
         <w:pStyle w:val="Heading2"/>
       </w:pPr>
-      <w:bookmarkStart w:id="13" w:name="_Toc9975832"/>
+      <w:bookmarkStart w:id="13" w:name="_Toc10067435"/>
       <w:r>
         <w:t>3</w:t>
       </w:r>
@@ -4351,12 +5225,15 @@
         <w:t>Dữ liệu đầu vào dùng cho huấn luyện mạng hay còn gọi là dataset là tập ảnh có kích tướng 480x480x3, đây là ảnh RGB về các địa danh du lịch nổi tiếng của Việt Nam. Như đã nói ở phần mởi đầu trong phần pham vi của đồ án, dữ liệu đầu vào chứa 64 loại ảnh về 64 địa danh tương ứng khác nhau. Các ảnh được lưu chữ trong từng thư mục khác nhau với mỗi thư mục chứa khoảng 1000 ảnh. Quá trình huấn luyện mạng sẽ chia tập dữ liệu thành hai phần, trong đó 70% dùng cho việc huấn luyện mạng và 30% dùng cho việc kiểm định độ chính xác của mạng.</w:t>
       </w:r>
       <w:r>
-        <w:t xml:space="preserve"> Trong quá trình huấn luyện và kiểm định độ chính xác của ảnh, các ảnh sẽ được thay đổi kích thước một cách hợp lý để phù hợp với thiết kế của mạng neuron. Do tập ảnh với số lượng 1000 cho mỗi địa danh là chưa đủ lớn để tăng số lượng ảnh cho việc huấn luyện em sẽ sử dụng một số kĩ thuật như lật, xoay ảnh gốc để thu được một ảnh khác nhằm tăng số lượng ảnh cho việc huấn luyện.</w:t>
-      </w:r>
-    </w:p>
-    <w:p>
+        <w:t xml:space="preserve"> Trong quá trình huấn luyện và kiểm định độ </w:t>
+      </w:r>
       <w:r>
         <w:lastRenderedPageBreak/>
+        <w:t>chính xác của ảnh, các ảnh sẽ được thay đổi kích thước một cách hợp lý để phù hợp với thiết kế của mạng neuron. Do tập ảnh với số lượng 1000 cho mỗi địa danh là chưa đủ lớn để tăng số lượng ảnh cho việc huấn luyện em sẽ sử dụng một số kĩ thuật như lật, xoay ảnh gốc để thu được một ảnh khác nhằm tăng số lượng ảnh cho việc huấn luyện.</w:t>
+      </w:r>
+    </w:p>
+    <w:p>
+      <w:r>
         <w:t>Dữ liệu đầu vào dành cho việc nhận dạng địa danh là ảnh của địa danh có kích thước bất kìa với định dạng ảnh yêu cầu là RGB.</w:t>
       </w:r>
     </w:p>
@@ -4364,7 +5241,7 @@
       <w:pPr>
         <w:pStyle w:val="Heading2"/>
       </w:pPr>
-      <w:bookmarkStart w:id="14" w:name="_Toc9975833"/>
+      <w:bookmarkStart w:id="14" w:name="_Toc10067436"/>
       <w:r>
         <w:t>3.2.</w:t>
       </w:r>
@@ -4421,7 +5298,7 @@
           <w:noProof/>
         </w:rPr>
         <w:drawing>
-          <wp:inline distT="0" distB="0" distL="0" distR="0" wp14:anchorId="38082673" wp14:editId="2BB7E29B">
+          <wp:inline distT="0" distB="0" distL="0" distR="0" wp14:anchorId="4E8EAD52" wp14:editId="529BFFED">
             <wp:extent cx="5580380" cy="1501244"/>
             <wp:effectExtent l="19050" t="19050" r="20320" b="22860"/>
             <wp:docPr id="9" name="Picture 9" descr="LeNet - 5.png"/>
@@ -4438,7 +5315,7 @@
                     </pic:cNvPicPr>
                   </pic:nvPicPr>
                   <pic:blipFill>
-                    <a:blip r:embed="rId14">
+                    <a:blip r:embed="rId19">
                       <a:extLst>
                         <a:ext uri="{28A0092B-C50C-407E-A947-70E740481C1C}">
                           <a14:useLocalDpi xmlns:a14="http://schemas.microsoft.com/office/drawing/2010/main" val="0"/>
@@ -6360,6 +7237,7 @@
                 <w:color w:val="9C6500"/>
                 <w:szCs w:val="28"/>
               </w:rPr>
+              <w:lastRenderedPageBreak/>
               <w:t>Total</w:t>
             </w:r>
           </w:p>
@@ -6517,7 +7395,6 @@
         </w:rPr>
       </w:pPr>
       <w:r>
-        <w:lastRenderedPageBreak/>
         <w:t>Ta có thể thấy đâu là mạng rất đơn giản với kích thước đầu vào cũng như số lượng các tham số phải học.</w:t>
       </w:r>
       <w:r>
@@ -6582,7 +7459,7 @@
           <w:noProof/>
         </w:rPr>
         <w:drawing>
-          <wp:inline distT="0" distB="0" distL="0" distR="0" wp14:anchorId="487D27C7" wp14:editId="046BE479">
+          <wp:inline distT="0" distB="0" distL="0" distR="0" wp14:anchorId="45B5F878" wp14:editId="7109F778">
             <wp:extent cx="5580380" cy="3176874"/>
             <wp:effectExtent l="19050" t="19050" r="20320" b="24130"/>
             <wp:docPr id="15" name="Picture 15" descr="AlexNet"/>
@@ -6599,7 +7476,7 @@
                     </pic:cNvPicPr>
                   </pic:nvPicPr>
                   <pic:blipFill>
-                    <a:blip r:embed="rId15">
+                    <a:blip r:embed="rId20">
                       <a:extLst>
                         <a:ext uri="{28A0092B-C50C-407E-A947-70E740481C1C}">
                           <a14:useLocalDpi xmlns:a14="http://schemas.microsoft.com/office/drawing/2010/main" val="0"/>
@@ -7114,6 +7991,7 @@
                 <w:color w:val="000000"/>
                 <w:szCs w:val="28"/>
               </w:rPr>
+              <w:lastRenderedPageBreak/>
               <w:t>Conv-1</w:t>
             </w:r>
           </w:p>
@@ -7717,7 +8595,6 @@
                 <w:color w:val="000000"/>
                 <w:szCs w:val="28"/>
               </w:rPr>
-              <w:lastRenderedPageBreak/>
               <w:t>Conv-2</w:t>
             </w:r>
           </w:p>
@@ -10157,7 +11034,7 @@
         </w:rPr>
         <w:lastRenderedPageBreak/>
         <w:drawing>
-          <wp:inline distT="0" distB="0" distL="0" distR="0" wp14:anchorId="3A28AE01" wp14:editId="45A8311B">
+          <wp:inline distT="0" distB="0" distL="0" distR="0" wp14:anchorId="2667BBAB" wp14:editId="7497595F">
             <wp:extent cx="5580380" cy="3275440"/>
             <wp:effectExtent l="19050" t="19050" r="20320" b="20320"/>
             <wp:docPr id="16" name="Picture 16" descr="vgg16"/>
@@ -10174,11 +11051,11 @@
                     </pic:cNvPicPr>
                   </pic:nvPicPr>
                   <pic:blipFill>
-                    <a:blip r:embed="rId16">
+                    <a:blip r:embed="rId21">
                       <a:extLst>
                         <a:ext uri="{BEBA8EAE-BF5A-486C-A8C5-ECC9F3942E4B}">
                           <a14:imgProps xmlns:a14="http://schemas.microsoft.com/office/drawing/2010/main">
-                            <a14:imgLayer r:embed="rId17">
+                            <a14:imgLayer r:embed="rId22">
                               <a14:imgEffect>
                                 <a14:saturation sat="200000"/>
                               </a14:imgEffect>
@@ -15348,7 +16225,7 @@
         </w:rPr>
         <w:t xml:space="preserve">được công bố bởi </w:t>
       </w:r>
-      <w:hyperlink r:id="rId18" w:history="1">
+      <w:hyperlink r:id="rId23" w:history="1">
         <w:r>
           <w:rPr>
             <w:rStyle w:val="Hyperlink"/>
@@ -15369,7 +16246,7 @@
         </w:rPr>
         <w:t>, </w:t>
       </w:r>
-      <w:hyperlink r:id="rId19" w:history="1">
+      <w:hyperlink r:id="rId24" w:history="1">
         <w:r>
           <w:rPr>
             <w:rStyle w:val="Hyperlink"/>
@@ -15390,7 +16267,7 @@
         </w:rPr>
         <w:t>, </w:t>
       </w:r>
-      <w:hyperlink r:id="rId20" w:history="1">
+      <w:hyperlink r:id="rId25" w:history="1">
         <w:r>
           <w:rPr>
             <w:rStyle w:val="Hyperlink"/>
@@ -15411,7 +16288,7 @@
         </w:rPr>
         <w:t>, </w:t>
       </w:r>
-      <w:hyperlink r:id="rId21" w:history="1">
+      <w:hyperlink r:id="rId26" w:history="1">
         <w:r>
           <w:rPr>
             <w:rStyle w:val="Hyperlink"/>
@@ -15446,7 +16323,7 @@
         </w:rPr>
         <w:lastRenderedPageBreak/>
         <w:drawing>
-          <wp:inline distT="0" distB="0" distL="0" distR="0" wp14:anchorId="6070C35B" wp14:editId="61035F23">
+          <wp:inline distT="0" distB="0" distL="0" distR="0" wp14:anchorId="6D4C91F0" wp14:editId="2D878AEA">
             <wp:extent cx="4991100" cy="3067050"/>
             <wp:effectExtent l="19050" t="19050" r="19050" b="19050"/>
             <wp:docPr id="12" name="Picture 12" descr="C:\Users\ManhLV\Desktop\ML\Screen-Shot-2018-04-16-at-6.29.19-PM.png"/>
@@ -15463,7 +16340,7 @@
                     </pic:cNvPicPr>
                   </pic:nvPicPr>
                   <pic:blipFill>
-                    <a:blip r:embed="rId22">
+                    <a:blip r:embed="rId27">
                       <a:extLst>
                         <a:ext uri="{28A0092B-C50C-407E-A947-70E740481C1C}">
                           <a14:useLocalDpi xmlns:a14="http://schemas.microsoft.com/office/drawing/2010/main" val="0"/>
@@ -15517,7 +16394,7 @@
           <w:noProof/>
         </w:rPr>
         <w:drawing>
-          <wp:inline distT="0" distB="0" distL="0" distR="0" wp14:anchorId="59659CD4" wp14:editId="2A3E4610">
+          <wp:inline distT="0" distB="0" distL="0" distR="0" wp14:anchorId="43E90E0C" wp14:editId="5ECCB06F">
             <wp:extent cx="5580380" cy="2181847"/>
             <wp:effectExtent l="19050" t="19050" r="20320" b="28575"/>
             <wp:docPr id="13" name="Picture 13" descr="C:\Users\ManhLV\Desktop\ML\Screen-Shot-2018-04-16-at-6.30.05-PM (1).png"/>
@@ -15534,7 +16411,7 @@
                     </pic:cNvPicPr>
                   </pic:nvPicPr>
                   <pic:blipFill>
-                    <a:blip r:embed="rId23">
+                    <a:blip r:embed="rId28">
                       <a:extLst>
                         <a:ext uri="{28A0092B-C50C-407E-A947-70E740481C1C}">
                           <a14:useLocalDpi xmlns:a14="http://schemas.microsoft.com/office/drawing/2010/main" val="0"/>
@@ -15602,7 +16479,7 @@
         </w:rPr>
         <w:lastRenderedPageBreak/>
         <w:drawing>
-          <wp:inline distT="0" distB="0" distL="0" distR="0" wp14:anchorId="32128D82" wp14:editId="0CCB88D3">
+          <wp:inline distT="0" distB="0" distL="0" distR="0" wp14:anchorId="6D997680" wp14:editId="33640715">
             <wp:extent cx="5580380" cy="3652612"/>
             <wp:effectExtent l="19050" t="19050" r="20320" b="24130"/>
             <wp:docPr id="10" name="Picture 10" descr="C:\Users\ManhLV\Desktop\ML\cover.png"/>
@@ -15619,7 +16496,7 @@
                     </pic:cNvPicPr>
                   </pic:nvPicPr>
                   <pic:blipFill>
-                    <a:blip r:embed="rId24">
+                    <a:blip r:embed="rId29">
                       <a:extLst>
                         <a:ext uri="{28A0092B-C50C-407E-A947-70E740481C1C}">
                           <a14:useLocalDpi xmlns:a14="http://schemas.microsoft.com/office/drawing/2010/main" val="0"/>
@@ -15705,7 +16582,7 @@
           <w:rFonts w:ascii="Times New Roman" w:hAnsi="Times New Roman" w:cs="Times New Roman"/>
         </w:rPr>
       </w:pPr>
-      <w:bookmarkStart w:id="15" w:name="_Toc9975834"/>
+      <w:bookmarkStart w:id="15" w:name="_Toc10067437"/>
       <w:r>
         <w:rPr>
           <w:rFonts w:ascii="Times New Roman" w:hAnsi="Times New Roman" w:cs="Times New Roman"/>
@@ -15741,7 +16618,7 @@
           <w:noProof/>
         </w:rPr>
         <w:drawing>
-          <wp:inline distT="0" distB="0" distL="0" distR="0" wp14:anchorId="774CBCE6" wp14:editId="55F7B0E0">
+          <wp:inline distT="0" distB="0" distL="0" distR="0" wp14:anchorId="1F7090C4" wp14:editId="3C6E6467">
             <wp:extent cx="5580380" cy="3588108"/>
             <wp:effectExtent l="19050" t="19050" r="20320" b="12700"/>
             <wp:docPr id="8" name="Picture 8" descr="https://cdn-images-1.medium.com/max/800/1*s_BwkYxpGv34vjOHi8tDzg.png"/>
@@ -15758,7 +16635,7 @@
                     </pic:cNvPicPr>
                   </pic:nvPicPr>
                   <pic:blipFill>
-                    <a:blip r:embed="rId25">
+                    <a:blip r:embed="rId30">
                       <a:extLst>
                         <a:ext uri="{28A0092B-C50C-407E-A947-70E740481C1C}">
                           <a14:useLocalDpi xmlns:a14="http://schemas.microsoft.com/office/drawing/2010/main" val="0"/>
@@ -15856,7 +16733,7 @@
       <w:pPr>
         <w:pStyle w:val="Heading2"/>
       </w:pPr>
-      <w:bookmarkStart w:id="16" w:name="_Toc9975835"/>
+      <w:bookmarkStart w:id="16" w:name="_Toc10067438"/>
       <w:r>
         <w:t>4.1</w:t>
       </w:r>
@@ -15924,7 +16801,7 @@
       <w:pPr>
         <w:pStyle w:val="Heading2"/>
       </w:pPr>
-      <w:bookmarkStart w:id="17" w:name="_Toc9975836"/>
+      <w:bookmarkStart w:id="17" w:name="_Toc10067439"/>
       <w:r>
         <w:t>4.2.</w:t>
       </w:r>
@@ -15981,7 +16858,7 @@
       <w:pPr>
         <w:pStyle w:val="Heading2"/>
       </w:pPr>
-      <w:bookmarkStart w:id="18" w:name="_Toc9975837"/>
+      <w:bookmarkStart w:id="18" w:name="_Toc10067440"/>
       <w:r>
         <w:t>4.3</w:t>
       </w:r>
@@ -16020,7 +16897,7 @@
       <w:pPr>
         <w:pStyle w:val="Heading2"/>
       </w:pPr>
-      <w:bookmarkStart w:id="19" w:name="_Toc9975838"/>
+      <w:bookmarkStart w:id="19" w:name="_Toc10067441"/>
       <w:r>
         <w:t>4.4</w:t>
       </w:r>
@@ -16066,7 +16943,7 @@
           <w:rFonts w:ascii="Times New Roman" w:hAnsi="Times New Roman" w:cs="Times New Roman"/>
         </w:rPr>
       </w:pPr>
-      <w:bookmarkStart w:id="20" w:name="_Toc9975839"/>
+      <w:bookmarkStart w:id="20" w:name="_Toc10067442"/>
       <w:r>
         <w:rPr>
           <w:rFonts w:ascii="Times New Roman" w:hAnsi="Times New Roman" w:cs="Times New Roman"/>
@@ -16097,7 +16974,7 @@
       <w:pPr>
         <w:pStyle w:val="Heading2"/>
       </w:pPr>
-      <w:bookmarkStart w:id="21" w:name="_Toc9975840"/>
+      <w:bookmarkStart w:id="21" w:name="_Toc10067443"/>
       <w:r>
         <w:t>6</w:t>
       </w:r>
@@ -16118,7 +16995,7 @@
           <w:noProof/>
         </w:rPr>
         <w:drawing>
-          <wp:inline distT="0" distB="0" distL="0" distR="0" wp14:anchorId="1A495BD1" wp14:editId="0B541D9F">
+          <wp:inline distT="0" distB="0" distL="0" distR="0" wp14:anchorId="720E9BE8" wp14:editId="358000FA">
             <wp:extent cx="5580380" cy="3389214"/>
             <wp:effectExtent l="19050" t="19050" r="20320" b="20955"/>
             <wp:docPr id="17" name="Picture 17"/>
@@ -16135,7 +17012,7 @@
                     </pic:cNvPicPr>
                   </pic:nvPicPr>
                   <pic:blipFill>
-                    <a:blip r:embed="rId26">
+                    <a:blip r:embed="rId31">
                       <a:extLst>
                         <a:ext uri="{28A0092B-C50C-407E-A947-70E740481C1C}">
                           <a14:useLocalDpi xmlns:a14="http://schemas.microsoft.com/office/drawing/2010/main" val="0"/>
@@ -16197,7 +17074,7 @@
       <w:pPr>
         <w:pStyle w:val="Heading2"/>
       </w:pPr>
-      <w:bookmarkStart w:id="22" w:name="_Toc9975841"/>
+      <w:bookmarkStart w:id="22" w:name="_Toc10067444"/>
       <w:r>
         <w:t>6</w:t>
       </w:r>
@@ -16240,7 +17117,7 @@
           <w:noProof/>
         </w:rPr>
         <w:drawing>
-          <wp:inline distT="0" distB="0" distL="0" distR="0" wp14:anchorId="3501152F" wp14:editId="05967D4D">
+          <wp:inline distT="0" distB="0" distL="0" distR="0" wp14:anchorId="0AB24DAA" wp14:editId="755A3A3D">
             <wp:extent cx="5457825" cy="3743106"/>
             <wp:effectExtent l="19050" t="19050" r="9525" b="10160"/>
             <wp:docPr id="14" name="Picture 14"/>
@@ -16257,7 +17134,7 @@
                     </pic:cNvPicPr>
                   </pic:nvPicPr>
                   <pic:blipFill>
-                    <a:blip r:embed="rId27">
+                    <a:blip r:embed="rId32">
                       <a:extLst>
                         <a:ext uri="{28A0092B-C50C-407E-A947-70E740481C1C}">
                           <a14:useLocalDpi xmlns:a14="http://schemas.microsoft.com/office/drawing/2010/main" val="0"/>
@@ -16311,7 +17188,7 @@
           <w:noProof/>
         </w:rPr>
         <w:drawing>
-          <wp:anchor distT="0" distB="0" distL="114300" distR="114300" simplePos="0" relativeHeight="251658240" behindDoc="0" locked="0" layoutInCell="1" allowOverlap="1" wp14:anchorId="7951A28D" wp14:editId="4BD5E22C">
+          <wp:anchor distT="0" distB="0" distL="114300" distR="114300" simplePos="0" relativeHeight="251655680" behindDoc="0" locked="0" layoutInCell="1" allowOverlap="1" wp14:anchorId="21791AF1" wp14:editId="3E0B4EDE">
             <wp:simplePos x="0" y="0"/>
             <wp:positionH relativeFrom="column">
               <wp:posOffset>463550</wp:posOffset>
@@ -16336,7 +17213,7 @@
                     </pic:cNvPicPr>
                   </pic:nvPicPr>
                   <pic:blipFill>
-                    <a:blip r:embed="rId28">
+                    <a:blip r:embed="rId33">
                       <a:extLst>
                         <a:ext uri="{28A0092B-C50C-407E-A947-70E740481C1C}">
                           <a14:useLocalDpi xmlns:a14="http://schemas.microsoft.com/office/drawing/2010/main" val="0"/>
@@ -16397,7 +17274,7 @@
       <w:pPr>
         <w:pStyle w:val="Heading2"/>
       </w:pPr>
-      <w:bookmarkStart w:id="23" w:name="_Toc9975842"/>
+      <w:bookmarkStart w:id="23" w:name="_Toc10067445"/>
       <w:r>
         <w:t>6.3.</w:t>
       </w:r>
@@ -16423,7 +17300,7 @@
           <w:noProof/>
         </w:rPr>
         <w:drawing>
-          <wp:inline distT="0" distB="0" distL="0" distR="0">
+          <wp:inline distT="0" distB="0" distL="0" distR="0" wp14:anchorId="52DD60C8" wp14:editId="11D6B319">
             <wp:extent cx="5580380" cy="4052107"/>
             <wp:effectExtent l="19050" t="19050" r="20320" b="24765"/>
             <wp:docPr id="21" name="Picture 21"/>
@@ -16440,7 +17317,7 @@
                     </pic:cNvPicPr>
                   </pic:nvPicPr>
                   <pic:blipFill>
-                    <a:blip r:embed="rId29">
+                    <a:blip r:embed="rId34">
                       <a:extLst>
                         <a:ext uri="{28A0092B-C50C-407E-A947-70E740481C1C}">
                           <a14:useLocalDpi xmlns:a14="http://schemas.microsoft.com/office/drawing/2010/main" val="0"/>
@@ -16492,7 +17369,7 @@
         </w:rPr>
         <w:lastRenderedPageBreak/>
         <w:drawing>
-          <wp:anchor distT="0" distB="0" distL="114300" distR="114300" simplePos="0" relativeHeight="251660288" behindDoc="0" locked="0" layoutInCell="1" allowOverlap="1" wp14:anchorId="215F2E6D" wp14:editId="5B84D972">
+          <wp:anchor distT="0" distB="0" distL="114300" distR="114300" simplePos="0" relativeHeight="251656704" behindDoc="0" locked="0" layoutInCell="1" allowOverlap="1" wp14:anchorId="74A182C5" wp14:editId="7322C4B6">
             <wp:simplePos x="0" y="0"/>
             <wp:positionH relativeFrom="column">
               <wp:posOffset>377825</wp:posOffset>
@@ -16517,7 +17394,7 @@
                     </pic:cNvPicPr>
                   </pic:nvPicPr>
                   <pic:blipFill>
-                    <a:blip r:embed="rId30">
+                    <a:blip r:embed="rId35">
                       <a:extLst>
                         <a:ext uri="{28A0092B-C50C-407E-A947-70E740481C1C}">
                           <a14:useLocalDpi xmlns:a14="http://schemas.microsoft.com/office/drawing/2010/main" val="0"/>
@@ -16583,7 +17460,7 @@
         </w:rPr>
         <w:lastRenderedPageBreak/>
         <w:drawing>
-          <wp:inline distT="0" distB="0" distL="0" distR="0" wp14:anchorId="59B68C2D" wp14:editId="4B2C8ABD">
+          <wp:inline distT="0" distB="0" distL="0" distR="0" wp14:anchorId="17E171C8" wp14:editId="3ED6BC48">
             <wp:extent cx="5580380" cy="4707081"/>
             <wp:effectExtent l="19050" t="19050" r="20320" b="17780"/>
             <wp:docPr id="18" name="Picture 18"/>
@@ -16600,7 +17477,7 @@
                     </pic:cNvPicPr>
                   </pic:nvPicPr>
                   <pic:blipFill>
-                    <a:blip r:embed="rId31">
+                    <a:blip r:embed="rId36">
                       <a:extLst>
                         <a:ext uri="{28A0092B-C50C-407E-A947-70E740481C1C}">
                           <a14:useLocalDpi xmlns:a14="http://schemas.microsoft.com/office/drawing/2010/main" val="0"/>
@@ -16665,7 +17542,7 @@
       <w:pPr>
         <w:pStyle w:val="Heading2"/>
       </w:pPr>
-      <w:bookmarkStart w:id="24" w:name="_Toc9975843"/>
+      <w:bookmarkStart w:id="24" w:name="_Toc10067446"/>
       <w:r>
         <w:t>6</w:t>
       </w:r>
@@ -16681,16 +17558,14 @@
       <w:r>
         <w:t>Biểu đồ tuần tự</w:t>
       </w:r>
-      <w:bookmarkStart w:id="25" w:name="_GoBack"/>
       <w:bookmarkEnd w:id="24"/>
-      <w:bookmarkEnd w:id="25"/>
     </w:p>
     <w:p/>
     <w:p>
       <w:pPr>
         <w:pStyle w:val="Heading2"/>
       </w:pPr>
-      <w:bookmarkStart w:id="26" w:name="_Toc9975844"/>
+      <w:bookmarkStart w:id="25" w:name="_Toc10067447"/>
       <w:r>
         <w:t>6.5.</w:t>
       </w:r>
@@ -16698,7 +17573,7 @@
         <w:tab/>
         <w:t>Cơ sở dữ liệu địa danh</w:t>
       </w:r>
-      <w:bookmarkEnd w:id="26"/>
+      <w:bookmarkEnd w:id="25"/>
     </w:p>
     <w:p>
       <w:pPr>
@@ -17636,7 +18511,7 @@
           <w:rFonts w:ascii="Times New Roman" w:hAnsi="Times New Roman" w:cs="Times New Roman"/>
         </w:rPr>
       </w:pPr>
-      <w:bookmarkStart w:id="27" w:name="_Toc9975845"/>
+      <w:bookmarkStart w:id="26" w:name="_Toc10067448"/>
       <w:r>
         <w:rPr>
           <w:rFonts w:ascii="Times New Roman" w:hAnsi="Times New Roman" w:cs="Times New Roman"/>
@@ -17650,24 +18525,46 @@
         </w:rPr>
         <w:t xml:space="preserve"> – ĐÁNH GIÁ KẾT QUẢ</w:t>
       </w:r>
+      <w:bookmarkEnd w:id="26"/>
+    </w:p>
+    <w:p>
+      <w:pPr>
+        <w:pStyle w:val="Heading2"/>
+      </w:pPr>
+      <w:bookmarkStart w:id="27" w:name="_Toc10067449"/>
+      <w:r>
+        <w:t>7</w:t>
+      </w:r>
+      <w:r>
+        <w:t>.1.</w:t>
+      </w:r>
+      <w:r>
+        <w:tab/>
+      </w:r>
+      <w:r>
+        <w:t>Giao diện trương trình</w:t>
+      </w:r>
       <w:bookmarkEnd w:id="27"/>
     </w:p>
     <w:p>
       <w:pPr>
         <w:pStyle w:val="Heading2"/>
       </w:pPr>
-      <w:bookmarkStart w:id="28" w:name="_Toc9975846"/>
+      <w:bookmarkStart w:id="28" w:name="_Toc10067450"/>
       <w:r>
         <w:t>7</w:t>
       </w:r>
       <w:r>
-        <w:t>.1.</w:t>
+        <w:t>.2.</w:t>
       </w:r>
       <w:r>
         <w:tab/>
       </w:r>
       <w:r>
-        <w:t>Giao diện trương trình</w:t>
+        <w:t>Minh họa chức năn</w:t>
+      </w:r>
+      <w:r>
+        <w:t>g tìm kiếm địa danh bằng hình ảnh</w:t>
       </w:r>
       <w:bookmarkEnd w:id="28"/>
     </w:p>
@@ -17675,21 +18572,18 @@
       <w:pPr>
         <w:pStyle w:val="Heading2"/>
       </w:pPr>
-      <w:bookmarkStart w:id="29" w:name="_Toc9975847"/>
+      <w:bookmarkStart w:id="29" w:name="_Toc10067451"/>
       <w:r>
         <w:t>7</w:t>
       </w:r>
       <w:r>
-        <w:t>.2.</w:t>
+        <w:t>.3.</w:t>
       </w:r>
       <w:r>
         <w:tab/>
       </w:r>
       <w:r>
-        <w:t>Minh họa chức năn</w:t>
-      </w:r>
-      <w:r>
-        <w:t>g tìm kiếm địa danh bằng hình ảnh</w:t>
+        <w:t>Độ chính xác của hệ thống</w:t>
       </w:r>
       <w:bookmarkEnd w:id="29"/>
     </w:p>
@@ -17697,39 +18591,20 @@
       <w:pPr>
         <w:pStyle w:val="Heading2"/>
       </w:pPr>
-      <w:bookmarkStart w:id="30" w:name="_Toc9975848"/>
+      <w:bookmarkStart w:id="30" w:name="_Toc10067452"/>
       <w:r>
         <w:t>7</w:t>
       </w:r>
       <w:r>
-        <w:t>.3.</w:t>
+        <w:t>.4.</w:t>
       </w:r>
       <w:r>
         <w:tab/>
       </w:r>
       <w:r>
-        <w:t>Độ chính xác của hệ thống</w:t>
+        <w:t>Hướng phát triển trong tương lai</w:t>
       </w:r>
       <w:bookmarkEnd w:id="30"/>
-    </w:p>
-    <w:p>
-      <w:pPr>
-        <w:pStyle w:val="Heading2"/>
-      </w:pPr>
-      <w:bookmarkStart w:id="31" w:name="_Toc9975849"/>
-      <w:r>
-        <w:t>7</w:t>
-      </w:r>
-      <w:r>
-        <w:t>.4.</w:t>
-      </w:r>
-      <w:r>
-        <w:tab/>
-      </w:r>
-      <w:r>
-        <w:t>Hướng phát triển trong tương lai</w:t>
-      </w:r>
-      <w:bookmarkEnd w:id="31"/>
     </w:p>
     <w:p>
       <w:pPr>
@@ -17769,7 +18644,7 @@
           <w:lang w:val="fr-FR"/>
         </w:rPr>
       </w:pPr>
-      <w:bookmarkStart w:id="32" w:name="_Toc9975850"/>
+      <w:bookmarkStart w:id="31" w:name="_Toc10067453"/>
       <w:r>
         <w:rPr>
           <w:rFonts w:ascii="Times New Roman" w:hAnsi="Times New Roman" w:cs="Times New Roman"/>
@@ -17789,7 +18664,7 @@
         </w:rPr>
         <w:t>TÀI LIỆU THAM KHẢO</w:t>
       </w:r>
-      <w:bookmarkEnd w:id="32"/>
+      <w:bookmarkEnd w:id="31"/>
     </w:p>
     <w:p>
       <w:pPr>
@@ -17813,7 +18688,7 @@
         </w:rPr>
         <w:t xml:space="preserve"> </w:t>
       </w:r>
-      <w:hyperlink r:id="rId32" w:history="1">
+      <w:hyperlink r:id="rId37" w:history="1">
         <w:r>
           <w:rPr>
             <w:rStyle w:val="Hyperlink"/>
@@ -17846,7 +18721,7 @@
         </w:rPr>
         <w:t xml:space="preserve"> </w:t>
       </w:r>
-      <w:hyperlink r:id="rId33" w:history="1">
+      <w:hyperlink r:id="rId38" w:history="1">
         <w:r>
           <w:rPr>
             <w:rStyle w:val="Hyperlink"/>
@@ -17878,7 +18753,7 @@
         </w:rPr>
         <w:t xml:space="preserve"> </w:t>
       </w:r>
-      <w:hyperlink r:id="rId34" w:history="1">
+      <w:hyperlink r:id="rId39" w:history="1">
         <w:r>
           <w:rPr>
             <w:rStyle w:val="Hyperlink"/>
@@ -17910,7 +18785,7 @@
         </w:rPr>
         <w:t xml:space="preserve"> </w:t>
       </w:r>
-      <w:hyperlink r:id="rId35" w:history="1">
+      <w:hyperlink r:id="rId40" w:history="1">
         <w:r>
           <w:rPr>
             <w:rStyle w:val="Hyperlink"/>
@@ -17942,7 +18817,7 @@
         </w:rPr>
         <w:t xml:space="preserve"> </w:t>
       </w:r>
-      <w:hyperlink r:id="rId36" w:history="1">
+      <w:hyperlink r:id="rId41" w:history="1">
         <w:r>
           <w:rPr>
             <w:rStyle w:val="Hyperlink"/>
@@ -17969,7 +18844,7 @@
         </w:rPr>
         <w:t xml:space="preserve">[6] </w:t>
       </w:r>
-      <w:hyperlink r:id="rId37" w:history="1">
+      <w:hyperlink r:id="rId42" w:history="1">
         <w:r>
           <w:rPr>
             <w:rStyle w:val="Hyperlink"/>
@@ -18000,7 +18875,7 @@
         </w:rPr>
         <w:t xml:space="preserve"> </w:t>
       </w:r>
-      <w:hyperlink r:id="rId38" w:history="1">
+      <w:hyperlink r:id="rId43" w:history="1">
         <w:r>
           <w:rPr>
             <w:rStyle w:val="Hyperlink"/>
@@ -18027,7 +18902,7 @@
       <w:r>
         <w:t xml:space="preserve">[8] </w:t>
       </w:r>
-      <w:hyperlink r:id="rId39" w:history="1">
+      <w:hyperlink r:id="rId44" w:history="1">
         <w:r>
           <w:rPr>
             <w:rStyle w:val="Hyperlink"/>
@@ -18048,7 +18923,7 @@
         </w:rPr>
         <w:t xml:space="preserve">[9] </w:t>
       </w:r>
-      <w:hyperlink r:id="rId40" w:history="1">
+      <w:hyperlink r:id="rId45" w:history="1">
         <w:r>
           <w:rPr>
             <w:rStyle w:val="Hyperlink"/>
@@ -18058,7 +18933,7 @@
       </w:hyperlink>
     </w:p>
     <w:sectPr>
-      <w:footerReference w:type="default" r:id="rId41"/>
+      <w:footerReference w:type="default" r:id="rId46"/>
       <w:pgSz w:w="11907" w:h="16840" w:code="9"/>
       <w:pgMar w:top="1134" w:right="1134" w:bottom="1134" w:left="1985" w:header="851" w:footer="1247" w:gutter="0"/>
       <w:cols w:space="720"/>
@@ -18127,7 +19002,7 @@
           <w:rPr>
             <w:noProof/>
           </w:rPr>
-          <w:t>22</w:t>
+          <w:t>2</w:t>
         </w:r>
         <w:r>
           <w:rPr>
@@ -19800,7 +20675,579 @@
       <w:u w:val="single"/>
     </w:rPr>
   </w:style>
+  <w:style w:type="character" w:customStyle="1" w:styleId="katex-mathml">
+    <w:name w:val="katex-mathml"/>
+    <w:basedOn w:val="DefaultParagraphFont"/>
+    <w:rsid w:val="00357F1B"/>
+  </w:style>
+  <w:style w:type="character" w:customStyle="1" w:styleId="mord">
+    <w:name w:val="mord"/>
+    <w:basedOn w:val="DefaultParagraphFont"/>
+    <w:rsid w:val="00357F1B"/>
+  </w:style>
+  <w:style w:type="character" w:customStyle="1" w:styleId="mrel">
+    <w:name w:val="mrel"/>
+    <w:basedOn w:val="DefaultParagraphFont"/>
+    <w:rsid w:val="00357F1B"/>
+  </w:style>
+  <w:style w:type="character" w:customStyle="1" w:styleId="mopen">
+    <w:name w:val="mopen"/>
+    <w:basedOn w:val="DefaultParagraphFont"/>
+    <w:rsid w:val="00357F1B"/>
+  </w:style>
+  <w:style w:type="character" w:customStyle="1" w:styleId="mclose">
+    <w:name w:val="mclose"/>
+    <w:basedOn w:val="DefaultParagraphFont"/>
+    <w:rsid w:val="00357F1B"/>
+  </w:style>
+  <w:style w:type="character" w:styleId="PlaceholderText">
+    <w:name w:val="Placeholder Text"/>
+    <w:basedOn w:val="DefaultParagraphFont"/>
+    <w:uiPriority w:val="99"/>
+    <w:semiHidden/>
+    <w:rsid w:val="00437248"/>
+    <w:rPr>
+      <w:color w:val="808080"/>
+    </w:rPr>
+  </w:style>
 </w:styles>
+</file>
+
+<file path=word/glossary/document.xml><?xml version="1.0" encoding="utf-8"?>
+<w:glossaryDocument xmlns:wpc="http://schemas.microsoft.com/office/word/2010/wordprocessingCanvas" xmlns:cx="http://schemas.microsoft.com/office/drawing/2014/chartex" xmlns:mc="http://schemas.openxmlformats.org/markup-compatibility/2006" xmlns:o="urn:schemas-microsoft-com:office:office" xmlns:r="http://schemas.openxmlformats.org/officeDocument/2006/relationships" xmlns:m="http://schemas.openxmlformats.org/officeDocument/2006/math" xmlns:v="urn:schemas-microsoft-com:vml" xmlns:wp14="http://schemas.microsoft.com/office/word/2010/wordprocessingDrawing" xmlns:wp="http://schemas.openxmlformats.org/drawingml/2006/wordprocessingDrawing" xmlns:w10="urn:schemas-microsoft-com:office:word" xmlns:w="http://schemas.openxmlformats.org/wordprocessingml/2006/main" xmlns:w14="http://schemas.microsoft.com/office/word/2010/wordml" xmlns:w15="http://schemas.microsoft.com/office/word/2012/wordml" xmlns:w16se="http://schemas.microsoft.com/office/word/2015/wordml/symex" xmlns:wpg="http://schemas.microsoft.com/office/word/2010/wordprocessingGroup" xmlns:wpi="http://schemas.microsoft.com/office/word/2010/wordprocessingInk" xmlns:wne="http://schemas.microsoft.com/office/word/2006/wordml" xmlns:wps="http://schemas.microsoft.com/office/word/2010/wordprocessingShape" mc:Ignorable="w14 w15 w16se wp14"/>
+</file>
+
+<file path=word/glossary/fontTable.xml><?xml version="1.0" encoding="utf-8"?>
+<w:fonts xmlns:mc="http://schemas.openxmlformats.org/markup-compatibility/2006" xmlns:r="http://schemas.openxmlformats.org/officeDocument/2006/relationships" xmlns:w="http://schemas.openxmlformats.org/wordprocessingml/2006/main" xmlns:w14="http://schemas.microsoft.com/office/word/2010/wordml" xmlns:w15="http://schemas.microsoft.com/office/word/2012/wordml" xmlns:w16se="http://schemas.microsoft.com/office/word/2015/wordml/symex" mc:Ignorable="w14 w15 w16se">
+  <w:font w:name="Times New Roman">
+    <w:panose1 w:val="02020603050405020304"/>
+    <w:charset w:val="00"/>
+    <w:family w:val="roman"/>
+    <w:pitch w:val="variable"/>
+    <w:sig w:usb0="E0002AFF" w:usb1="C0007843" w:usb2="00000009" w:usb3="00000000" w:csb0="000001FF" w:csb1="00000000"/>
+  </w:font>
+  <w:font w:name="Calibri">
+    <w:panose1 w:val="020F0502020204030204"/>
+    <w:charset w:val="00"/>
+    <w:family w:val="swiss"/>
+    <w:pitch w:val="variable"/>
+    <w:sig w:usb0="E0002AFF" w:usb1="4000ACFF" w:usb2="00000001" w:usb3="00000000" w:csb0="000001FF" w:csb1="00000000"/>
+  </w:font>
+  <w:font w:name="Cambria">
+    <w:panose1 w:val="02040503050406030204"/>
+    <w:charset w:val="00"/>
+    <w:family w:val="roman"/>
+    <w:pitch w:val="variable"/>
+    <w:sig w:usb0="A00002EF" w:usb1="4000004B" w:usb2="00000000" w:usb3="00000000" w:csb0="0000019F" w:csb1="00000000"/>
+  </w:font>
+  <w:font w:name="Tahoma">
+    <w:panose1 w:val="020B0604030504040204"/>
+    <w:charset w:val="00"/>
+    <w:family w:val="swiss"/>
+    <w:pitch w:val="variable"/>
+    <w:sig w:usb0="E1002EFF" w:usb1="C000605B" w:usb2="00000029" w:usb3="00000000" w:csb0="000101FF" w:csb1="00000000"/>
+  </w:font>
+  <w:font w:name="Arial">
+    <w:panose1 w:val="020B0604020202020204"/>
+    <w:charset w:val="00"/>
+    <w:family w:val="swiss"/>
+    <w:pitch w:val="variable"/>
+    <w:sig w:usb0="E0002AFF" w:usb1="C0007843" w:usb2="00000009" w:usb3="00000000" w:csb0="000001FF" w:csb1="00000000"/>
+  </w:font>
+  <w:font w:name="Cambria Math">
+    <w:panose1 w:val="02040503050406030204"/>
+    <w:charset w:val="00"/>
+    <w:family w:val="roman"/>
+    <w:pitch w:val="variable"/>
+    <w:sig w:usb0="E00006FF" w:usb1="420024FF" w:usb2="02000000" w:usb3="00000000" w:csb0="0000019F" w:csb1="00000000"/>
+  </w:font>
+  <w:font w:name="Calibri Light">
+    <w:panose1 w:val="020F0302020204030204"/>
+    <w:charset w:val="00"/>
+    <w:family w:val="swiss"/>
+    <w:pitch w:val="variable"/>
+    <w:sig w:usb0="A00002EF" w:usb1="4000207B" w:usb2="00000000" w:usb3="00000000" w:csb0="0000009F" w:csb1="00000000"/>
+  </w:font>
+</w:fonts>
+</file>
+
+<file path=word/glossary/settings.xml><?xml version="1.0" encoding="utf-8"?>
+<w:settings xmlns:mc="http://schemas.openxmlformats.org/markup-compatibility/2006" xmlns:o="urn:schemas-microsoft-com:office:office" xmlns:r="http://schemas.openxmlformats.org/officeDocument/2006/relationships" xmlns:m="http://schemas.openxmlformats.org/officeDocument/2006/math" xmlns:v="urn:schemas-microsoft-com:vml" xmlns:w10="urn:schemas-microsoft-com:office:word" xmlns:w="http://schemas.openxmlformats.org/wordprocessingml/2006/main" xmlns:w14="http://schemas.microsoft.com/office/word/2010/wordml" xmlns:w15="http://schemas.microsoft.com/office/word/2012/wordml" xmlns:w16se="http://schemas.microsoft.com/office/word/2015/wordml/symex" xmlns:sl="http://schemas.openxmlformats.org/schemaLibrary/2006/main" mc:Ignorable="w14 w15 w16se">
+  <w:view w:val="normal"/>
+  <w:defaultTabStop w:val="720"/>
+  <w:characterSpacingControl w:val="doNotCompress"/>
+  <w:compat>
+    <w:useFELayout/>
+    <w:compatSetting w:name="compatibilityMode" w:uri="http://schemas.microsoft.com/office/word" w:val="15"/>
+    <w:compatSetting w:name="overrideTableStyleFontSizeAndJustification" w:uri="http://schemas.microsoft.com/office/word" w:val="1"/>
+    <w:compatSetting w:name="enableOpenTypeFeatures" w:uri="http://schemas.microsoft.com/office/word" w:val="1"/>
+    <w:compatSetting w:name="doNotFlipMirrorIndents" w:uri="http://schemas.microsoft.com/office/word" w:val="1"/>
+    <w:compatSetting w:name="differentiateMultirowTableHeaders" w:uri="http://schemas.microsoft.com/office/word" w:val="1"/>
+  </w:compat>
+  <w:rsids>
+    <w:rsidRoot w:val="00143E78"/>
+    <w:rsid w:val="00143E78"/>
+  </w:rsids>
+  <m:mathPr>
+    <m:mathFont m:val="Cambria Math"/>
+    <m:brkBin m:val="before"/>
+    <m:brkBinSub m:val="--"/>
+    <m:smallFrac m:val="0"/>
+    <m:dispDef/>
+    <m:lMargin m:val="0"/>
+    <m:rMargin m:val="0"/>
+    <m:defJc m:val="centerGroup"/>
+    <m:wrapIndent m:val="1440"/>
+    <m:intLim m:val="subSup"/>
+    <m:naryLim m:val="undOvr"/>
+  </m:mathPr>
+  <w:themeFontLang w:val="en-US"/>
+  <w:clrSchemeMapping w:bg1="light1" w:t1="dark1" w:bg2="light2" w:t2="dark2" w:accent1="accent1" w:accent2="accent2" w:accent3="accent3" w:accent4="accent4" w:accent5="accent5" w:accent6="accent6" w:hyperlink="hyperlink" w:followedHyperlink="followedHyperlink"/>
+  <w:decimalSymbol w:val="."/>
+  <w:listSeparator w:val=","/>
+  <w15:chartTrackingRefBased/>
+</w:settings>
+</file>
+
+<file path=word/glossary/styles.xml><?xml version="1.0" encoding="utf-8"?>
+<w:styles xmlns:mc="http://schemas.openxmlformats.org/markup-compatibility/2006" xmlns:r="http://schemas.openxmlformats.org/officeDocument/2006/relationships" xmlns:w="http://schemas.openxmlformats.org/wordprocessingml/2006/main" xmlns:w14="http://schemas.microsoft.com/office/word/2010/wordml" xmlns:w15="http://schemas.microsoft.com/office/word/2012/wordml" xmlns:w16se="http://schemas.microsoft.com/office/word/2015/wordml/symex" mc:Ignorable="w14 w15 w16se">
+  <w:docDefaults>
+    <w:rPrDefault>
+      <w:rPr>
+        <w:rFonts w:asciiTheme="minorHAnsi" w:eastAsiaTheme="minorEastAsia" w:hAnsiTheme="minorHAnsi" w:cstheme="minorBidi"/>
+        <w:sz w:val="22"/>
+        <w:szCs w:val="22"/>
+        <w:lang w:val="en-US" w:eastAsia="en-US" w:bidi="ar-SA"/>
+      </w:rPr>
+    </w:rPrDefault>
+    <w:pPrDefault>
+      <w:pPr>
+        <w:spacing w:after="160" w:line="259" w:lineRule="auto"/>
+      </w:pPr>
+    </w:pPrDefault>
+  </w:docDefaults>
+  <w:latentStyles w:defLockedState="0" w:defUIPriority="99" w:defSemiHidden="0" w:defUnhideWhenUsed="0" w:defQFormat="0" w:count="371">
+    <w:lsdException w:name="Normal" w:uiPriority="0" w:qFormat="1"/>
+    <w:lsdException w:name="heading 1" w:uiPriority="9" w:qFormat="1"/>
+    <w:lsdException w:name="heading 2" w:semiHidden="1" w:uiPriority="9" w:unhideWhenUsed="1" w:qFormat="1"/>
+    <w:lsdException w:name="heading 3" w:semiHidden="1" w:uiPriority="9" w:unhideWhenUsed="1" w:qFormat="1"/>
+    <w:lsdException w:name="heading 4" w:semiHidden="1" w:uiPriority="9" w:unhideWhenUsed="1" w:qFormat="1"/>
+    <w:lsdException w:name="heading 5" w:semiHidden="1" w:uiPriority="9" w:unhideWhenUsed="1" w:qFormat="1"/>
+    <w:lsdException w:name="heading 6" w:semiHidden="1" w:uiPriority="9" w:unhideWhenUsed="1" w:qFormat="1"/>
+    <w:lsdException w:name="heading 7" w:semiHidden="1" w:uiPriority="9" w:unhideWhenUsed="1" w:qFormat="1"/>
+    <w:lsdException w:name="heading 8" w:semiHidden="1" w:uiPriority="9" w:unhideWhenUsed="1" w:qFormat="1"/>
+    <w:lsdException w:name="heading 9" w:semiHidden="1" w:uiPriority="9" w:unhideWhenUsed="1" w:qFormat="1"/>
+    <w:lsdException w:name="index 1" w:semiHidden="1" w:unhideWhenUsed="1"/>
+    <w:lsdException w:name="index 2" w:semiHidden="1" w:unhideWhenUsed="1"/>
+    <w:lsdException w:name="index 3" w:semiHidden="1" w:unhideWhenUsed="1"/>
+    <w:lsdException w:name="index 4" w:semiHidden="1" w:unhideWhenUsed="1"/>
+    <w:lsdException w:name="index 5" w:semiHidden="1" w:unhideWhenUsed="1"/>
+    <w:lsdException w:name="index 6" w:semiHidden="1" w:unhideWhenUsed="1"/>
+    <w:lsdException w:name="index 7" w:semiHidden="1" w:unhideWhenUsed="1"/>
+    <w:lsdException w:name="index 8" w:semiHidden="1" w:unhideWhenUsed="1"/>
+    <w:lsdException w:name="index 9" w:semiHidden="1" w:unhideWhenUsed="1"/>
+    <w:lsdException w:name="toc 1" w:semiHidden="1" w:uiPriority="39" w:unhideWhenUsed="1"/>
+    <w:lsdException w:name="toc 2" w:semiHidden="1" w:uiPriority="39" w:unhideWhenUsed="1"/>
+    <w:lsdException w:name="toc 3" w:semiHidden="1" w:uiPriority="39" w:unhideWhenUsed="1"/>
+    <w:lsdException w:name="toc 4" w:semiHidden="1" w:uiPriority="39" w:unhideWhenUsed="1"/>
+    <w:lsdException w:name="toc 5" w:semiHidden="1" w:uiPriority="39" w:unhideWhenUsed="1"/>
+    <w:lsdException w:name="toc 6" w:semiHidden="1" w:uiPriority="39" w:unhideWhenUsed="1"/>
+    <w:lsdException w:name="toc 7" w:semiHidden="1" w:uiPriority="39" w:unhideWhenUsed="1"/>
+    <w:lsdException w:name="toc 8" w:semiHidden="1" w:uiPriority="39" w:unhideWhenUsed="1"/>
+    <w:lsdException w:name="toc 9" w:semiHidden="1" w:uiPriority="39" w:unhideWhenUsed="1"/>
+    <w:lsdException w:name="Normal Indent" w:semiHidden="1" w:unhideWhenUsed="1"/>
+    <w:lsdException w:name="footnote text" w:semiHidden="1" w:unhideWhenUsed="1"/>
+    <w:lsdException w:name="annotation text" w:semiHidden="1" w:unhideWhenUsed="1"/>
+    <w:lsdException w:name="header" w:semiHidden="1" w:unhideWhenUsed="1"/>
+    <w:lsdException w:name="footer" w:semiHidden="1" w:unhideWhenUsed="1"/>
+    <w:lsdException w:name="index heading" w:semiHidden="1" w:unhideWhenUsed="1"/>
+    <w:lsdException w:name="caption" w:semiHidden="1" w:uiPriority="35" w:unhideWhenUsed="1" w:qFormat="1"/>
+    <w:lsdException w:name="table of figures" w:semiHidden="1" w:unhideWhenUsed="1"/>
+    <w:lsdException w:name="envelope address" w:semiHidden="1" w:unhideWhenUsed="1"/>
+    <w:lsdException w:name="envelope return" w:semiHidden="1" w:unhideWhenUsed="1"/>
+    <w:lsdException w:name="footnote reference" w:semiHidden="1" w:unhideWhenUsed="1"/>
+    <w:lsdException w:name="annotation reference" w:semiHidden="1" w:unhideWhenUsed="1"/>
+    <w:lsdException w:name="line number" w:semiHidden="1" w:unhideWhenUsed="1"/>
+    <w:lsdException w:name="page number" w:semiHidden="1" w:unhideWhenUsed="1"/>
+    <w:lsdException w:name="endnote reference" w:semiHidden="1" w:unhideWhenUsed="1"/>
+    <w:lsdException w:name="endnote text" w:semiHidden="1" w:unhideWhenUsed="1"/>
+    <w:lsdException w:name="table of authorities" w:semiHidden="1" w:unhideWhenUsed="1"/>
+    <w:lsdException w:name="macro" w:semiHidden="1" w:unhideWhenUsed="1"/>
+    <w:lsdException w:name="toa heading" w:semiHidden="1" w:unhideWhenUsed="1"/>
+    <w:lsdException w:name="List" w:semiHidden="1" w:unhideWhenUsed="1"/>
+    <w:lsdException w:name="List Bullet" w:semiHidden="1" w:unhideWhenUsed="1"/>
+    <w:lsdException w:name="List Number" w:semiHidden="1" w:unhideWhenUsed="1"/>
+    <w:lsdException w:name="List 2" w:semiHidden="1" w:unhideWhenUsed="1"/>
+    <w:lsdException w:name="List 3" w:semiHidden="1" w:unhideWhenUsed="1"/>
+    <w:lsdException w:name="List 4" w:semiHidden="1" w:unhideWhenUsed="1"/>
+    <w:lsdException w:name="List 5" w:semiHidden="1" w:unhideWhenUsed="1"/>
+    <w:lsdException w:name="List Bullet 2" w:semiHidden="1" w:unhideWhenUsed="1"/>
+    <w:lsdException w:name="List Bullet 3" w:semiHidden="1" w:unhideWhenUsed="1"/>
+    <w:lsdException w:name="List Bullet 4" w:semiHidden="1" w:unhideWhenUsed="1"/>
+    <w:lsdException w:name="List Bullet 5" w:semiHidden="1" w:unhideWhenUsed="1"/>
+    <w:lsdException w:name="List Number 2" w:semiHidden="1" w:unhideWhenUsed="1"/>
+    <w:lsdException w:name="List Number 3" w:semiHidden="1" w:unhideWhenUsed="1"/>
+    <w:lsdException w:name="List Number 4" w:semiHidden="1" w:unhideWhenUsed="1"/>
+    <w:lsdException w:name="List Number 5" w:semiHidden="1" w:unhideWhenUsed="1"/>
+    <w:lsdException w:name="Title" w:uiPriority="10" w:qFormat="1"/>
+    <w:lsdException w:name="Closing" w:semiHidden="1" w:unhideWhenUsed="1"/>
+    <w:lsdException w:name="Signature" w:semiHidden="1" w:unhideWhenUsed="1"/>
+    <w:lsdException w:name="Default Paragraph Font" w:semiHidden="1" w:uiPriority="1" w:unhideWhenUsed="1"/>
+    <w:lsdException w:name="Body Text" w:semiHidden="1" w:unhideWhenUsed="1"/>
+    <w:lsdException w:name="Body Text Indent" w:semiHidden="1" w:unhideWhenUsed="1"/>
+    <w:lsdException w:name="List Continue" w:semiHidden="1" w:unhideWhenUsed="1"/>
+    <w:lsdException w:name="List Continue 2" w:semiHidden="1" w:unhideWhenUsed="1"/>
+    <w:lsdException w:name="List Continue 3" w:semiHidden="1" w:unhideWhenUsed="1"/>
+    <w:lsdException w:name="List Continue 4" w:semiHidden="1" w:unhideWhenUsed="1"/>
+    <w:lsdException w:name="List Continue 5" w:semiHidden="1" w:unhideWhenUsed="1"/>
+    <w:lsdException w:name="Message Header" w:semiHidden="1" w:unhideWhenUsed="1"/>
+    <w:lsdException w:name="Subtitle" w:uiPriority="11" w:qFormat="1"/>
+    <w:lsdException w:name="Salutation" w:semiHidden="1" w:unhideWhenUsed="1"/>
+    <w:lsdException w:name="Date" w:semiHidden="1" w:unhideWhenUsed="1"/>
+    <w:lsdException w:name="Body Text First Indent" w:semiHidden="1" w:unhideWhenUsed="1"/>
+    <w:lsdException w:name="Body Text First Indent 2" w:semiHidden="1" w:unhideWhenUsed="1"/>
+    <w:lsdException w:name="Note Heading" w:semiHidden="1" w:unhideWhenUsed="1"/>
+    <w:lsdException w:name="Body Text 2" w:semiHidden="1" w:unhideWhenUsed="1"/>
+    <w:lsdException w:name="Body Text 3" w:semiHidden="1" w:unhideWhenUsed="1"/>
+    <w:lsdException w:name="Body Text Indent 2" w:semiHidden="1" w:unhideWhenUsed="1"/>
+    <w:lsdException w:name="Body Text Indent 3" w:semiHidden="1" w:unhideWhenUsed="1"/>
+    <w:lsdException w:name="Block Text" w:semiHidden="1" w:unhideWhenUsed="1"/>
+    <w:lsdException w:name="Hyperlink" w:semiHidden="1" w:unhideWhenUsed="1"/>
+    <w:lsdException w:name="FollowedHyperlink" w:semiHidden="1" w:unhideWhenUsed="1"/>
+    <w:lsdException w:name="Strong" w:uiPriority="22" w:qFormat="1"/>
+    <w:lsdException w:name="Emphasis" w:uiPriority="20" w:qFormat="1"/>
+    <w:lsdException w:name="Document Map" w:semiHidden="1" w:unhideWhenUsed="1"/>
+    <w:lsdException w:name="Plain Text" w:semiHidden="1" w:unhideWhenUsed="1"/>
+    <w:lsdException w:name="E-mail Signature" w:semiHidden="1" w:unhideWhenUsed="1"/>
+    <w:lsdException w:name="HTML Top of Form" w:semiHidden="1" w:unhideWhenUsed="1"/>
+    <w:lsdException w:name="HTML Bottom of Form" w:semiHidden="1" w:unhideWhenUsed="1"/>
+    <w:lsdException w:name="Normal (Web)" w:semiHidden="1" w:unhideWhenUsed="1"/>
+    <w:lsdException w:name="HTML Acronym" w:semiHidden="1" w:unhideWhenUsed="1"/>
+    <w:lsdException w:name="HTML Address" w:semiHidden="1" w:unhideWhenUsed="1"/>
+    <w:lsdException w:name="HTML Cite" w:semiHidden="1" w:unhideWhenUsed="1"/>
+    <w:lsdException w:name="HTML Code" w:semiHidden="1" w:unhideWhenUsed="1"/>
+    <w:lsdException w:name="HTML Definition" w:semiHidden="1" w:unhideWhenUsed="1"/>
+    <w:lsdException w:name="HTML Keyboard" w:semiHidden="1" w:unhideWhenUsed="1"/>
+    <w:lsdException w:name="HTML Preformatted" w:semiHidden="1" w:unhideWhenUsed="1"/>
+    <w:lsdException w:name="HTML Sample" w:semiHidden="1" w:unhideWhenUsed="1"/>
+    <w:lsdException w:name="HTML Typewriter" w:semiHidden="1" w:unhideWhenUsed="1"/>
+    <w:lsdException w:name="HTML Variable" w:semiHidden="1" w:unhideWhenUsed="1"/>
+    <w:lsdException w:name="Normal Table" w:semiHidden="1" w:unhideWhenUsed="1"/>
+    <w:lsdException w:name="annotation subject" w:semiHidden="1" w:unhideWhenUsed="1"/>
+    <w:lsdException w:name="No List" w:semiHidden="1" w:unhideWhenUsed="1"/>
+    <w:lsdException w:name="Outline List 1" w:semiHidden="1" w:unhideWhenUsed="1"/>
+    <w:lsdException w:name="Outline List 2" w:semiHidden="1" w:unhideWhenUsed="1"/>
+    <w:lsdException w:name="Outline List 3" w:semiHidden="1" w:unhideWhenUsed="1"/>
+    <w:lsdException w:name="Table Simple 1" w:semiHidden="1" w:unhideWhenUsed="1"/>
+    <w:lsdException w:name="Table Simple 2" w:semiHidden="1" w:unhideWhenUsed="1"/>
+    <w:lsdException w:name="Table Simple 3" w:semiHidden="1" w:unhideWhenUsed="1"/>
+    <w:lsdException w:name="Table Classic 1" w:semiHidden="1" w:unhideWhenUsed="1"/>
+    <w:lsdException w:name="Table Classic 2" w:semiHidden="1" w:unhideWhenUsed="1"/>
+    <w:lsdException w:name="Table Classic 3" w:semiHidden="1" w:unhideWhenUsed="1"/>
+    <w:lsdException w:name="Table Classic 4" w:semiHidden="1" w:unhideWhenUsed="1"/>
+    <w:lsdException w:name="Table Colorful 1" w:semiHidden="1" w:unhideWhenUsed="1"/>
+    <w:lsdException w:name="Table Colorful 2" w:semiHidden="1" w:unhideWhenUsed="1"/>
+    <w:lsdException w:name="Table Colorful 3" w:semiHidden="1" w:unhideWhenUsed="1"/>
+    <w:lsdException w:name="Table Columns 1" w:semiHidden="1" w:unhideWhenUsed="1"/>
+    <w:lsdException w:name="Table Columns 2" w:semiHidden="1" w:unhideWhenUsed="1"/>
+    <w:lsdException w:name="Table Columns 3" w:semiHidden="1" w:unhideWhenUsed="1"/>
+    <w:lsdException w:name="Table Columns 4" w:semiHidden="1" w:unhideWhenUsed="1"/>
+    <w:lsdException w:name="Table Columns 5" w:semiHidden="1" w:unhideWhenUsed="1"/>
+    <w:lsdException w:name="Table Grid 1" w:semiHidden="1" w:unhideWhenUsed="1"/>
+    <w:lsdException w:name="Table Grid 2" w:semiHidden="1" w:unhideWhenUsed="1"/>
+    <w:lsdException w:name="Table Grid 3" w:semiHidden="1" w:unhideWhenUsed="1"/>
+    <w:lsdException w:name="Table Grid 4" w:semiHidden="1" w:unhideWhenUsed="1"/>
+    <w:lsdException w:name="Table Grid 5" w:semiHidden="1" w:unhideWhenUsed="1"/>
+    <w:lsdException w:name="Table Grid 6" w:semiHidden="1" w:unhideWhenUsed="1"/>
+    <w:lsdException w:name="Table Grid 7" w:semiHidden="1" w:unhideWhenUsed="1"/>
+    <w:lsdException w:name="Table Grid 8" w:semiHidden="1" w:unhideWhenUsed="1"/>
+    <w:lsdException w:name="Table List 1" w:semiHidden="1" w:unhideWhenUsed="1"/>
+    <w:lsdException w:name="Table List 2" w:semiHidden="1" w:unhideWhenUsed="1"/>
+    <w:lsdException w:name="Table List 3" w:semiHidden="1" w:unhideWhenUsed="1"/>
+    <w:lsdException w:name="Table List 4" w:semiHidden="1" w:unhideWhenUsed="1"/>
+    <w:lsdException w:name="Table List 5" w:semiHidden="1" w:unhideWhenUsed="1"/>
+    <w:lsdException w:name="Table List 6" w:semiHidden="1" w:unhideWhenUsed="1"/>
+    <w:lsdException w:name="Table List 7" w:semiHidden="1" w:unhideWhenUsed="1"/>
+    <w:lsdException w:name="Table List 8" w:semiHidden="1" w:unhideWhenUsed="1"/>
+    <w:lsdException w:name="Table 3D effects 1" w:semiHidden="1" w:unhideWhenUsed="1"/>
+    <w:lsdException w:name="Table 3D effects 2" w:semiHidden="1" w:unhideWhenUsed="1"/>
+    <w:lsdException w:name="Table 3D effects 3" w:semiHidden="1" w:unhideWhenUsed="1"/>
+    <w:lsdException w:name="Table Contemporary" w:semiHidden="1" w:unhideWhenUsed="1"/>
+    <w:lsdException w:name="Table Elegant" w:semiHidden="1" w:unhideWhenUsed="1"/>
+    <w:lsdException w:name="Table Professional" w:semiHidden="1" w:unhideWhenUsed="1"/>
+    <w:lsdException w:name="Table Subtle 1" w:semiHidden="1" w:unhideWhenUsed="1"/>
+    <w:lsdException w:name="Table Subtle 2" w:semiHidden="1" w:unhideWhenUsed="1"/>
+    <w:lsdException w:name="Table Web 1" w:semiHidden="1" w:unhideWhenUsed="1"/>
+    <w:lsdException w:name="Table Web 2" w:semiHidden="1" w:unhideWhenUsed="1"/>
+    <w:lsdException w:name="Table Web 3" w:semiHidden="1" w:unhideWhenUsed="1"/>
+    <w:lsdException w:name="Balloon Text" w:semiHidden="1" w:unhideWhenUsed="1"/>
+    <w:lsdException w:name="Table Grid" w:uiPriority="39"/>
+    <w:lsdException w:name="Table Theme" w:semiHidden="1" w:unhideWhenUsed="1"/>
+    <w:lsdException w:name="Placeholder Text" w:semiHidden="1"/>
+    <w:lsdException w:name="No Spacing" w:uiPriority="1" w:qFormat="1"/>
+    <w:lsdException w:name="Light Shading" w:uiPriority="60"/>
+    <w:lsdException w:name="Light List" w:uiPriority="61"/>
+    <w:lsdException w:name="Light Grid" w:uiPriority="62"/>
+    <w:lsdException w:name="Medium Shading 1" w:uiPriority="63"/>
+    <w:lsdException w:name="Medium Shading 2" w:uiPriority="64"/>
+    <w:lsdException w:name="Medium List 1" w:uiPriority="65"/>
+    <w:lsdException w:name="Medium List 2" w:uiPriority="66"/>
+    <w:lsdException w:name="Medium Grid 1" w:uiPriority="67"/>
+    <w:lsdException w:name="Medium Grid 2" w:uiPriority="68"/>
+    <w:lsdException w:name="Medium Grid 3" w:uiPriority="69"/>
+    <w:lsdException w:name="Dark List" w:uiPriority="70"/>
+    <w:lsdException w:name="Colorful Shading" w:uiPriority="71"/>
+    <w:lsdException w:name="Colorful List" w:uiPriority="72"/>
+    <w:lsdException w:name="Colorful Grid" w:uiPriority="73"/>
+    <w:lsdException w:name="Light Shading Accent 1" w:uiPriority="60"/>
+    <w:lsdException w:name="Light List Accent 1" w:uiPriority="61"/>
+    <w:lsdException w:name="Light Grid Accent 1" w:uiPriority="62"/>
+    <w:lsdException w:name="Medium Shading 1 Accent 1" w:uiPriority="63"/>
+    <w:lsdException w:name="Medium Shading 2 Accent 1" w:uiPriority="64"/>
+    <w:lsdException w:name="Medium List 1 Accent 1" w:uiPriority="65"/>
+    <w:lsdException w:name="Revision" w:semiHidden="1"/>
+    <w:lsdException w:name="List Paragraph" w:uiPriority="34" w:qFormat="1"/>
+    <w:lsdException w:name="Quote" w:uiPriority="29" w:qFormat="1"/>
+    <w:lsdException w:name="Intense Quote" w:uiPriority="30" w:qFormat="1"/>
+    <w:lsdException w:name="Medium List 2 Accent 1" w:uiPriority="66"/>
+    <w:lsdException w:name="Medium Grid 1 Accent 1" w:uiPriority="67"/>
+    <w:lsdException w:name="Medium Grid 2 Accent 1" w:uiPriority="68"/>
+    <w:lsdException w:name="Medium Grid 3 Accent 1" w:uiPriority="69"/>
+    <w:lsdException w:name="Dark List Accent 1" w:uiPriority="70"/>
+    <w:lsdException w:name="Colorful Shading Accent 1" w:uiPriority="71"/>
+    <w:lsdException w:name="Colorful List Accent 1" w:uiPriority="72"/>
+    <w:lsdException w:name="Colorful Grid Accent 1" w:uiPriority="73"/>
+    <w:lsdException w:name="Light Shading Accent 2" w:uiPriority="60"/>
+    <w:lsdException w:name="Light List Accent 2" w:uiPriority="61"/>
+    <w:lsdException w:name="Light Grid Accent 2" w:uiPriority="62"/>
+    <w:lsdException w:name="Medium Shading 1 Accent 2" w:uiPriority="63"/>
+    <w:lsdException w:name="Medium Shading 2 Accent 2" w:uiPriority="64"/>
+    <w:lsdException w:name="Medium List 1 Accent 2" w:uiPriority="65"/>
+    <w:lsdException w:name="Medium List 2 Accent 2" w:uiPriority="66"/>
+    <w:lsdException w:name="Medium Grid 1 Accent 2" w:uiPriority="67"/>
+    <w:lsdException w:name="Medium Grid 2 Accent 2" w:uiPriority="68"/>
+    <w:lsdException w:name="Medium Grid 3 Accent 2" w:uiPriority="69"/>
+    <w:lsdException w:name="Dark List Accent 2" w:uiPriority="70"/>
+    <w:lsdException w:name="Colorful Shading Accent 2" w:uiPriority="71"/>
+    <w:lsdException w:name="Colorful List Accent 2" w:uiPriority="72"/>
+    <w:lsdException w:name="Colorful Grid Accent 2" w:uiPriority="73"/>
+    <w:lsdException w:name="Light Shading Accent 3" w:uiPriority="60"/>
+    <w:lsdException w:name="Light List Accent 3" w:uiPriority="61"/>
+    <w:lsdException w:name="Light Grid Accent 3" w:uiPriority="62"/>
+    <w:lsdException w:name="Medium Shading 1 Accent 3" w:uiPriority="63"/>
+    <w:lsdException w:name="Medium Shading 2 Accent 3" w:uiPriority="64"/>
+    <w:lsdException w:name="Medium List 1 Accent 3" w:uiPriority="65"/>
+    <w:lsdException w:name="Medium List 2 Accent 3" w:uiPriority="66"/>
+    <w:lsdException w:name="Medium Grid 1 Accent 3" w:uiPriority="67"/>
+    <w:lsdException w:name="Medium Grid 2 Accent 3" w:uiPriority="68"/>
+    <w:lsdException w:name="Medium Grid 3 Accent 3" w:uiPriority="69"/>
+    <w:lsdException w:name="Dark List Accent 3" w:uiPriority="70"/>
+    <w:lsdException w:name="Colorful Shading Accent 3" w:uiPriority="71"/>
+    <w:lsdException w:name="Colorful List Accent 3" w:uiPriority="72"/>
+    <w:lsdException w:name="Colorful Grid Accent 3" w:uiPriority="73"/>
+    <w:lsdException w:name="Light Shading Accent 4" w:uiPriority="60"/>
+    <w:lsdException w:name="Light List Accent 4" w:uiPriority="61"/>
+    <w:lsdException w:name="Light Grid Accent 4" w:uiPriority="62"/>
+    <w:lsdException w:name="Medium Shading 1 Accent 4" w:uiPriority="63"/>
+    <w:lsdException w:name="Medium Shading 2 Accent 4" w:uiPriority="64"/>
+    <w:lsdException w:name="Medium List 1 Accent 4" w:uiPriority="65"/>
+    <w:lsdException w:name="Medium List 2 Accent 4" w:uiPriority="66"/>
+    <w:lsdException w:name="Medium Grid 1 Accent 4" w:uiPriority="67"/>
+    <w:lsdException w:name="Medium Grid 2 Accent 4" w:uiPriority="68"/>
+    <w:lsdException w:name="Medium Grid 3 Accent 4" w:uiPriority="69"/>
+    <w:lsdException w:name="Dark List Accent 4" w:uiPriority="70"/>
+    <w:lsdException w:name="Colorful Shading Accent 4" w:uiPriority="71"/>
+    <w:lsdException w:name="Colorful List Accent 4" w:uiPriority="72"/>
+    <w:lsdException w:name="Colorful Grid Accent 4" w:uiPriority="73"/>
+    <w:lsdException w:name="Light Shading Accent 5" w:uiPriority="60"/>
+    <w:lsdException w:name="Light List Accent 5" w:uiPriority="61"/>
+    <w:lsdException w:name="Light Grid Accent 5" w:uiPriority="62"/>
+    <w:lsdException w:name="Medium Shading 1 Accent 5" w:uiPriority="63"/>
+    <w:lsdException w:name="Medium Shading 2 Accent 5" w:uiPriority="64"/>
+    <w:lsdException w:name="Medium List 1 Accent 5" w:uiPriority="65"/>
+    <w:lsdException w:name="Medium List 2 Accent 5" w:uiPriority="66"/>
+    <w:lsdException w:name="Medium Grid 1 Accent 5" w:uiPriority="67"/>
+    <w:lsdException w:name="Medium Grid 2 Accent 5" w:uiPriority="68"/>
+    <w:lsdException w:name="Medium Grid 3 Accent 5" w:uiPriority="69"/>
+    <w:lsdException w:name="Dark List Accent 5" w:uiPriority="70"/>
+    <w:lsdException w:name="Colorful Shading Accent 5" w:uiPriority="71"/>
+    <w:lsdException w:name="Colorful List Accent 5" w:uiPriority="72"/>
+    <w:lsdException w:name="Colorful Grid Accent 5" w:uiPriority="73"/>
+    <w:lsdException w:name="Light Shading Accent 6" w:uiPriority="60"/>
+    <w:lsdException w:name="Light List Accent 6" w:uiPriority="61"/>
+    <w:lsdException w:name="Light Grid Accent 6" w:uiPriority="62"/>
+    <w:lsdException w:name="Medium Shading 1 Accent 6" w:uiPriority="63"/>
+    <w:lsdException w:name="Medium Shading 2 Accent 6" w:uiPriority="64"/>
+    <w:lsdException w:name="Medium List 1 Accent 6" w:uiPriority="65"/>
+    <w:lsdException w:name="Medium List 2 Accent 6" w:uiPriority="66"/>
+    <w:lsdException w:name="Medium Grid 1 Accent 6" w:uiPriority="67"/>
+    <w:lsdException w:name="Medium Grid 2 Accent 6" w:uiPriority="68"/>
+    <w:lsdException w:name="Medium Grid 3 Accent 6" w:uiPriority="69"/>
+    <w:lsdException w:name="Dark List Accent 6" w:uiPriority="70"/>
+    <w:lsdException w:name="Colorful Shading Accent 6" w:uiPriority="71"/>
+    <w:lsdException w:name="Colorful List Accent 6" w:uiPriority="72"/>
+    <w:lsdException w:name="Colorful Grid Accent 6" w:uiPriority="73"/>
+    <w:lsdException w:name="Subtle Emphasis" w:uiPriority="19" w:qFormat="1"/>
+    <w:lsdException w:name="Intense Emphasis" w:uiPriority="21" w:qFormat="1"/>
+    <w:lsdException w:name="Subtle Reference" w:uiPriority="31" w:qFormat="1"/>
+    <w:lsdException w:name="Intense Reference" w:uiPriority="32" w:qFormat="1"/>
+    <w:lsdException w:name="Book Title" w:uiPriority="33" w:qFormat="1"/>
+    <w:lsdException w:name="Bibliography" w:semiHidden="1" w:uiPriority="37" w:unhideWhenUsed="1"/>
+    <w:lsdException w:name="TOC Heading" w:semiHidden="1" w:uiPriority="39" w:unhideWhenUsed="1" w:qFormat="1"/>
+    <w:lsdException w:name="Plain Table 1" w:uiPriority="41"/>
+    <w:lsdException w:name="Plain Table 2" w:uiPriority="42"/>
+    <w:lsdException w:name="Plain Table 3" w:uiPriority="43"/>
+    <w:lsdException w:name="Plain Table 4" w:uiPriority="44"/>
+    <w:lsdException w:name="Plain Table 5" w:uiPriority="45"/>
+    <w:lsdException w:name="Grid Table Light" w:uiPriority="40"/>
+    <w:lsdException w:name="Grid Table 1 Light" w:uiPriority="46"/>
+    <w:lsdException w:name="Grid Table 2" w:uiPriority="47"/>
+    <w:lsdException w:name="Grid Table 3" w:uiPriority="48"/>
+    <w:lsdException w:name="Grid Table 4" w:uiPriority="49"/>
+    <w:lsdException w:name="Grid Table 5 Dark" w:uiPriority="50"/>
+    <w:lsdException w:name="Grid Table 6 Colorful" w:uiPriority="51"/>
+    <w:lsdException w:name="Grid Table 7 Colorful" w:uiPriority="52"/>
+    <w:lsdException w:name="Grid Table 1 Light Accent 1" w:uiPriority="46"/>
+    <w:lsdException w:name="Grid Table 2 Accent 1" w:uiPriority="47"/>
+    <w:lsdException w:name="Grid Table 3 Accent 1" w:uiPriority="48"/>
+    <w:lsdException w:name="Grid Table 4 Accent 1" w:uiPriority="49"/>
+    <w:lsdException w:name="Grid Table 5 Dark Accent 1" w:uiPriority="50"/>
+    <w:lsdException w:name="Grid Table 6 Colorful Accent 1" w:uiPriority="51"/>
+    <w:lsdException w:name="Grid Table 7 Colorful Accent 1" w:uiPriority="52"/>
+    <w:lsdException w:name="Grid Table 1 Light Accent 2" w:uiPriority="46"/>
+    <w:lsdException w:name="Grid Table 2 Accent 2" w:uiPriority="47"/>
+    <w:lsdException w:name="Grid Table 3 Accent 2" w:uiPriority="48"/>
+    <w:lsdException w:name="Grid Table 4 Accent 2" w:uiPriority="49"/>
+    <w:lsdException w:name="Grid Table 5 Dark Accent 2" w:uiPriority="50"/>
+    <w:lsdException w:name="Grid Table 6 Colorful Accent 2" w:uiPriority="51"/>
+    <w:lsdException w:name="Grid Table 7 Colorful Accent 2" w:uiPriority="52"/>
+    <w:lsdException w:name="Grid Table 1 Light Accent 3" w:uiPriority="46"/>
+    <w:lsdException w:name="Grid Table 2 Accent 3" w:uiPriority="47"/>
+    <w:lsdException w:name="Grid Table 3 Accent 3" w:uiPriority="48"/>
+    <w:lsdException w:name="Grid Table 4 Accent 3" w:uiPriority="49"/>
+    <w:lsdException w:name="Grid Table 5 Dark Accent 3" w:uiPriority="50"/>
+    <w:lsdException w:name="Grid Table 6 Colorful Accent 3" w:uiPriority="51"/>
+    <w:lsdException w:name="Grid Table 7 Colorful Accent 3" w:uiPriority="52"/>
+    <w:lsdException w:name="Grid Table 1 Light Accent 4" w:uiPriority="46"/>
+    <w:lsdException w:name="Grid Table 2 Accent 4" w:uiPriority="47"/>
+    <w:lsdException w:name="Grid Table 3 Accent 4" w:uiPriority="48"/>
+    <w:lsdException w:name="Grid Table 4 Accent 4" w:uiPriority="49"/>
+    <w:lsdException w:name="Grid Table 5 Dark Accent 4" w:uiPriority="50"/>
+    <w:lsdException w:name="Grid Table 6 Colorful Accent 4" w:uiPriority="51"/>
+    <w:lsdException w:name="Grid Table 7 Colorful Accent 4" w:uiPriority="52"/>
+    <w:lsdException w:name="Grid Table 1 Light Accent 5" w:uiPriority="46"/>
+    <w:lsdException w:name="Grid Table 2 Accent 5" w:uiPriority="47"/>
+    <w:lsdException w:name="Grid Table 3 Accent 5" w:uiPriority="48"/>
+    <w:lsdException w:name="Grid Table 4 Accent 5" w:uiPriority="49"/>
+    <w:lsdException w:name="Grid Table 5 Dark Accent 5" w:uiPriority="50"/>
+    <w:lsdException w:name="Grid Table 6 Colorful Accent 5" w:uiPriority="51"/>
+    <w:lsdException w:name="Grid Table 7 Colorful Accent 5" w:uiPriority="52"/>
+    <w:lsdException w:name="Grid Table 1 Light Accent 6" w:uiPriority="46"/>
+    <w:lsdException w:name="Grid Table 2 Accent 6" w:uiPriority="47"/>
+    <w:lsdException w:name="Grid Table 3 Accent 6" w:uiPriority="48"/>
+    <w:lsdException w:name="Grid Table 4 Accent 6" w:uiPriority="49"/>
+    <w:lsdException w:name="Grid Table 5 Dark Accent 6" w:uiPriority="50"/>
+    <w:lsdException w:name="Grid Table 6 Colorful Accent 6" w:uiPriority="51"/>
+    <w:lsdException w:name="Grid Table 7 Colorful Accent 6" w:uiPriority="52"/>
+    <w:lsdException w:name="List Table 1 Light" w:uiPriority="46"/>
+    <w:lsdException w:name="List Table 2" w:uiPriority="47"/>
+    <w:lsdException w:name="List Table 3" w:uiPriority="48"/>
+    <w:lsdException w:name="List Table 4" w:uiPriority="49"/>
+    <w:lsdException w:name="List Table 5 Dark" w:uiPriority="50"/>
+    <w:lsdException w:name="List Table 6 Colorful" w:uiPriority="51"/>
+    <w:lsdException w:name="List Table 7 Colorful" w:uiPriority="52"/>
+    <w:lsdException w:name="List Table 1 Light Accent 1" w:uiPriority="46"/>
+    <w:lsdException w:name="List Table 2 Accent 1" w:uiPriority="47"/>
+    <w:lsdException w:name="List Table 3 Accent 1" w:uiPriority="48"/>
+    <w:lsdException w:name="List Table 4 Accent 1" w:uiPriority="49"/>
+    <w:lsdException w:name="List Table 5 Dark Accent 1" w:uiPriority="50"/>
+    <w:lsdException w:name="List Table 6 Colorful Accent 1" w:uiPriority="51"/>
+    <w:lsdException w:name="List Table 7 Colorful Accent 1" w:uiPriority="52"/>
+    <w:lsdException w:name="List Table 1 Light Accent 2" w:uiPriority="46"/>
+    <w:lsdException w:name="List Table 2 Accent 2" w:uiPriority="47"/>
+    <w:lsdException w:name="List Table 3 Accent 2" w:uiPriority="48"/>
+    <w:lsdException w:name="List Table 4 Accent 2" w:uiPriority="49"/>
+    <w:lsdException w:name="List Table 5 Dark Accent 2" w:uiPriority="50"/>
+    <w:lsdException w:name="List Table 6 Colorful Accent 2" w:uiPriority="51"/>
+    <w:lsdException w:name="List Table 7 Colorful Accent 2" w:uiPriority="52"/>
+    <w:lsdException w:name="List Table 1 Light Accent 3" w:uiPriority="46"/>
+    <w:lsdException w:name="List Table 2 Accent 3" w:uiPriority="47"/>
+    <w:lsdException w:name="List Table 3 Accent 3" w:uiPriority="48"/>
+    <w:lsdException w:name="List Table 4 Accent 3" w:uiPriority="49"/>
+    <w:lsdException w:name="List Table 5 Dark Accent 3" w:uiPriority="50"/>
+    <w:lsdException w:name="List Table 6 Colorful Accent 3" w:uiPriority="51"/>
+    <w:lsdException w:name="List Table 7 Colorful Accent 3" w:uiPriority="52"/>
+    <w:lsdException w:name="List Table 1 Light Accent 4" w:uiPriority="46"/>
+    <w:lsdException w:name="List Table 2 Accent 4" w:uiPriority="47"/>
+    <w:lsdException w:name="List Table 3 Accent 4" w:uiPriority="48"/>
+    <w:lsdException w:name="List Table 4 Accent 4" w:uiPriority="49"/>
+    <w:lsdException w:name="List Table 5 Dark Accent 4" w:uiPriority="50"/>
+    <w:lsdException w:name="List Table 6 Colorful Accent 4" w:uiPriority="51"/>
+    <w:lsdException w:name="List Table 7 Colorful Accent 4" w:uiPriority="52"/>
+    <w:lsdException w:name="List Table 1 Light Accent 5" w:uiPriority="46"/>
+    <w:lsdException w:name="List Table 2 Accent 5" w:uiPriority="47"/>
+    <w:lsdException w:name="List Table 3 Accent 5" w:uiPriority="48"/>
+    <w:lsdException w:name="List Table 4 Accent 5" w:uiPriority="49"/>
+    <w:lsdException w:name="List Table 5 Dark Accent 5" w:uiPriority="50"/>
+    <w:lsdException w:name="List Table 6 Colorful Accent 5" w:uiPriority="51"/>
+    <w:lsdException w:name="List Table 7 Colorful Accent 5" w:uiPriority="52"/>
+    <w:lsdException w:name="List Table 1 Light Accent 6" w:uiPriority="46"/>
+    <w:lsdException w:name="List Table 2 Accent 6" w:uiPriority="47"/>
+    <w:lsdException w:name="List Table 3 Accent 6" w:uiPriority="48"/>
+    <w:lsdException w:name="List Table 4 Accent 6" w:uiPriority="49"/>
+    <w:lsdException w:name="List Table 5 Dark Accent 6" w:uiPriority="50"/>
+    <w:lsdException w:name="List Table 6 Colorful Accent 6" w:uiPriority="51"/>
+    <w:lsdException w:name="List Table 7 Colorful Accent 6" w:uiPriority="52"/>
+  </w:latentStyles>
+  <w:style w:type="paragraph" w:default="1" w:styleId="Normal">
+    <w:name w:val="Normal"/>
+    <w:qFormat/>
+  </w:style>
+  <w:style w:type="character" w:default="1" w:styleId="DefaultParagraphFont">
+    <w:name w:val="Default Paragraph Font"/>
+    <w:uiPriority w:val="1"/>
+    <w:semiHidden/>
+    <w:unhideWhenUsed/>
+  </w:style>
+  <w:style w:type="table" w:default="1" w:styleId="TableNormal">
+    <w:name w:val="Normal Table"/>
+    <w:uiPriority w:val="99"/>
+    <w:semiHidden/>
+    <w:unhideWhenUsed/>
+    <w:tblPr>
+      <w:tblInd w:w="0" w:type="dxa"/>
+      <w:tblCellMar>
+        <w:top w:w="0" w:type="dxa"/>
+        <w:left w:w="108" w:type="dxa"/>
+        <w:bottom w:w="0" w:type="dxa"/>
+        <w:right w:w="108" w:type="dxa"/>
+      </w:tblCellMar>
+    </w:tblPr>
+  </w:style>
+  <w:style w:type="numbering" w:default="1" w:styleId="NoList">
+    <w:name w:val="No List"/>
+    <w:uiPriority w:val="99"/>
+    <w:semiHidden/>
+    <w:unhideWhenUsed/>
+  </w:style>
+  <w:style w:type="character" w:styleId="PlaceholderText">
+    <w:name w:val="Placeholder Text"/>
+    <w:basedOn w:val="DefaultParagraphFont"/>
+    <w:uiPriority w:val="99"/>
+    <w:semiHidden/>
+    <w:rsid w:val="00143E78"/>
+    <w:rPr>
+      <w:color w:val="808080"/>
+    </w:rPr>
+  </w:style>
+</w:styles>
+</file>
+
+<file path=word/glossary/webSettings.xml><?xml version="1.0" encoding="utf-8"?>
+<w:webSettings xmlns:mc="http://schemas.openxmlformats.org/markup-compatibility/2006" xmlns:r="http://schemas.openxmlformats.org/officeDocument/2006/relationships" xmlns:w="http://schemas.openxmlformats.org/wordprocessingml/2006/main" xmlns:w14="http://schemas.microsoft.com/office/word/2010/wordml" xmlns:w15="http://schemas.microsoft.com/office/word/2012/wordml" xmlns:w16se="http://schemas.microsoft.com/office/word/2015/wordml/symex" mc:Ignorable="w14 w15 w16se">
+  <w:optimizeForBrowser/>
+  <w:allowPNG/>
+</w:webSettings>
 </file>
 
 <file path=word/theme/theme1.xml><?xml version="1.0" encoding="utf-8"?>
@@ -20093,7 +21540,7 @@
 </file>
 
 <file path=customXml/itemProps1.xml><?xml version="1.0" encoding="utf-8"?>
-<ds:datastoreItem xmlns:ds="http://schemas.openxmlformats.org/officeDocument/2006/customXml" ds:itemID="{8D78B65B-7B47-4F1B-9E4E-ADBA5CAD86AB}">
+<ds:datastoreItem xmlns:ds="http://schemas.openxmlformats.org/officeDocument/2006/customXml" ds:itemID="{1920BE8C-8859-4BA0-A79F-05812B2875EA}">
   <ds:schemaRefs>
     <ds:schemaRef ds:uri="http://schemas.openxmlformats.org/officeDocument/2006/bibliography"/>
   </ds:schemaRefs>

</xml_diff>